<commit_message>
actualizo indice - falta el ej 7
</commit_message>
<xml_diff>
--- a/tp1-colas/Resolución.docx
+++ b/tp1-colas/Resolución.docx
@@ -1,6 +1,6 @@
 
 <file path=word/document.xml><?xml version="1.0" encoding="utf-8"?>
-<w:document xmlns:ve="http://schemas.openxmlformats.org/markup-compatibility/2006" xmlns:o="urn:schemas-microsoft-com:office:office" xmlns:r="http://schemas.openxmlformats.org/officeDocument/2006/relationships" xmlns:m="http://schemas.openxmlformats.org/officeDocument/2006/math" xmlns:v="urn:schemas-microsoft-com:vml" xmlns:wp="http://schemas.openxmlformats.org/drawingml/2006/wordprocessingDrawing" xmlns:w10="urn:schemas-microsoft-com:office:word" xmlns:w="http://schemas.openxmlformats.org/wordprocessingml/2006/main" xmlns:wne="http://schemas.microsoft.com/office/word/2006/wordml">
+<w:document xmlns:wpc="http://schemas.microsoft.com/office/word/2010/wordprocessingCanvas" xmlns:mc="http://schemas.openxmlformats.org/markup-compatibility/2006" xmlns:o="urn:schemas-microsoft-com:office:office" xmlns:r="http://schemas.openxmlformats.org/officeDocument/2006/relationships" xmlns:m="http://schemas.openxmlformats.org/officeDocument/2006/math" xmlns:v="urn:schemas-microsoft-com:vml" xmlns:wp14="http://schemas.microsoft.com/office/word/2010/wordprocessingDrawing" xmlns:wp="http://schemas.openxmlformats.org/drawingml/2006/wordprocessingDrawing" xmlns:w10="urn:schemas-microsoft-com:office:word" xmlns:w="http://schemas.openxmlformats.org/wordprocessingml/2006/main" xmlns:w14="http://schemas.microsoft.com/office/word/2010/wordml" xmlns:w15="http://schemas.microsoft.com/office/word/2012/wordml" xmlns:wpg="http://schemas.microsoft.com/office/word/2010/wordprocessingGroup" xmlns:wpi="http://schemas.microsoft.com/office/word/2010/wordprocessingInk" xmlns:wne="http://schemas.microsoft.com/office/word/2006/wordml" xmlns:wps="http://schemas.microsoft.com/office/word/2010/wordprocessingShape" mc:Ignorable="w14 w15 wp14">
   <w:body>
     <w:p>
       <w:pPr>
@@ -129,7 +129,19 @@
           <w:szCs w:val="44"/>
           <w:lang w:val="es-AR"/>
         </w:rPr>
-        <w:t>71.15 Modelos y Optimización II</w:t>
+        <w:t>71.15 Modelos y O</w:t>
+      </w:r>
+      <w:bookmarkStart w:id="0" w:name="_GoBack"/>
+      <w:bookmarkEnd w:id="0"/>
+      <w:r>
+        <w:rPr>
+          <w:rFonts w:ascii="Arial" w:hAnsi="Arial" w:cs="Arial"/>
+          <w:b/>
+          <w:sz w:val="44"/>
+          <w:szCs w:val="44"/>
+          <w:lang w:val="es-AR"/>
+        </w:rPr>
+        <w:t>ptimización II</w:t>
       </w:r>
     </w:p>
     <w:p>
@@ -429,7 +441,7 @@
           <w:insideH w:val="none" w:sz="0" w:space="0" w:color="auto"/>
           <w:insideV w:val="none" w:sz="0" w:space="0" w:color="auto"/>
         </w:tblBorders>
-        <w:tblLook w:val="04A0"/>
+        <w:tblLook w:val="04A0" w:firstRow="1" w:lastRow="0" w:firstColumn="1" w:lastColumn="0" w:noHBand="0" w:noVBand="1"/>
       </w:tblPr>
       <w:tblGrid>
         <w:gridCol w:w="3232"/>
@@ -1081,6 +1093,7 @@
           <w:docPartUnique/>
         </w:docPartObj>
       </w:sdtPr>
+      <w:sdtEndPr/>
       <w:sdtContent>
         <w:p>
           <w:pPr>
@@ -1120,7 +1133,7 @@
             <w:rPr>
               <w:lang w:val="es-AR"/>
             </w:rPr>
-            <w:instrText xml:space="preserve"> TOC \o "1-3" \h \z \u </w:instrText>
+            <w:instrText xml:space="preserve"> TOC \o "1-1" \h \z \u </w:instrText>
           </w:r>
           <w:r>
             <w:rPr>
@@ -1128,7 +1141,7 @@
             </w:rPr>
             <w:fldChar w:fldCharType="separate"/>
           </w:r>
-          <w:hyperlink w:anchor="_Toc399374928" w:history="1">
+          <w:hyperlink w:anchor="_Toc399400677" w:history="1">
             <w:r>
               <w:rPr>
                 <w:rStyle w:val="Hyperlink"/>
@@ -1157,7 +1170,7 @@
                 <w:noProof/>
                 <w:webHidden/>
               </w:rPr>
-              <w:instrText xml:space="preserve"> PAGEREF _Toc399374928 \h </w:instrText>
+              <w:instrText xml:space="preserve"> PAGEREF _Toc399400677 \h </w:instrText>
             </w:r>
             <w:r>
               <w:rPr>
@@ -1177,295 +1190,7 @@
                 <w:noProof/>
                 <w:webHidden/>
               </w:rPr>
-              <w:t>4</w:t>
-            </w:r>
-            <w:r>
-              <w:rPr>
-                <w:noProof/>
-                <w:webHidden/>
-              </w:rPr>
-              <w:fldChar w:fldCharType="end"/>
-            </w:r>
-          </w:hyperlink>
-        </w:p>
-        <w:p>
-          <w:pPr>
-            <w:pStyle w:val="TOC2"/>
-            <w:tabs>
-              <w:tab w:val="right" w:leader="dot" w:pos="9629"/>
-            </w:tabs>
-            <w:rPr>
-              <w:rFonts w:eastAsiaTheme="minorEastAsia"/>
-              <w:noProof/>
-              <w:lang w:val="es-AR" w:eastAsia="es-AR"/>
-            </w:rPr>
-          </w:pPr>
-          <w:hyperlink w:anchor="_Toc399374929" w:history="1">
-            <w:r>
-              <w:rPr>
-                <w:rStyle w:val="Hyperlink"/>
-                <w:rFonts w:ascii="Segoe UI" w:hAnsi="Segoe UI" w:cs="Segoe UI"/>
-                <w:noProof/>
-                <w:lang w:val="es-AR"/>
-              </w:rPr>
-              <w:t>Enunciado</w:t>
-            </w:r>
-            <w:r>
-              <w:rPr>
-                <w:noProof/>
-                <w:webHidden/>
-              </w:rPr>
-              <w:tab/>
-            </w:r>
-            <w:r>
-              <w:rPr>
-                <w:noProof/>
-                <w:webHidden/>
-              </w:rPr>
-              <w:fldChar w:fldCharType="begin"/>
-            </w:r>
-            <w:r>
-              <w:rPr>
-                <w:noProof/>
-                <w:webHidden/>
-              </w:rPr>
-              <w:instrText xml:space="preserve"> PAGEREF _Toc399374929 \h </w:instrText>
-            </w:r>
-            <w:r>
-              <w:rPr>
-                <w:noProof/>
-                <w:webHidden/>
-              </w:rPr>
-            </w:r>
-            <w:r>
-              <w:rPr>
-                <w:noProof/>
-                <w:webHidden/>
-              </w:rPr>
-              <w:fldChar w:fldCharType="separate"/>
-            </w:r>
-            <w:r>
-              <w:rPr>
-                <w:noProof/>
-                <w:webHidden/>
-              </w:rPr>
-              <w:t>4</w:t>
-            </w:r>
-            <w:r>
-              <w:rPr>
-                <w:noProof/>
-                <w:webHidden/>
-              </w:rPr>
-              <w:fldChar w:fldCharType="end"/>
-            </w:r>
-          </w:hyperlink>
-        </w:p>
-        <w:p>
-          <w:pPr>
-            <w:pStyle w:val="TOC2"/>
-            <w:tabs>
-              <w:tab w:val="right" w:leader="dot" w:pos="9629"/>
-            </w:tabs>
-            <w:rPr>
-              <w:rFonts w:eastAsiaTheme="minorEastAsia"/>
-              <w:noProof/>
-              <w:lang w:val="es-AR" w:eastAsia="es-AR"/>
-            </w:rPr>
-          </w:pPr>
-          <w:hyperlink w:anchor="_Toc399374930" w:history="1">
-            <w:r>
-              <w:rPr>
-                <w:rStyle w:val="Hyperlink"/>
-                <w:rFonts w:ascii="Segoe UI" w:hAnsi="Segoe UI" w:cs="Segoe UI"/>
-                <w:noProof/>
-                <w:lang w:val="es-AR"/>
-              </w:rPr>
-              <w:t>Modelo</w:t>
-            </w:r>
-            <w:r>
-              <w:rPr>
-                <w:noProof/>
-                <w:webHidden/>
-              </w:rPr>
-              <w:tab/>
-            </w:r>
-            <w:r>
-              <w:rPr>
-                <w:noProof/>
-                <w:webHidden/>
-              </w:rPr>
-              <w:fldChar w:fldCharType="begin"/>
-            </w:r>
-            <w:r>
-              <w:rPr>
-                <w:noProof/>
-                <w:webHidden/>
-              </w:rPr>
-              <w:instrText xml:space="preserve"> PAGEREF _Toc399374930 \h </w:instrText>
-            </w:r>
-            <w:r>
-              <w:rPr>
-                <w:noProof/>
-                <w:webHidden/>
-              </w:rPr>
-            </w:r>
-            <w:r>
-              <w:rPr>
-                <w:noProof/>
-                <w:webHidden/>
-              </w:rPr>
-              <w:fldChar w:fldCharType="separate"/>
-            </w:r>
-            <w:r>
-              <w:rPr>
-                <w:noProof/>
-                <w:webHidden/>
-              </w:rPr>
-              <w:t>4</w:t>
-            </w:r>
-            <w:r>
-              <w:rPr>
-                <w:noProof/>
-                <w:webHidden/>
-              </w:rPr>
-              <w:fldChar w:fldCharType="end"/>
-            </w:r>
-          </w:hyperlink>
-        </w:p>
-        <w:p>
-          <w:pPr>
-            <w:pStyle w:val="TOC2"/>
-            <w:tabs>
-              <w:tab w:val="right" w:leader="dot" w:pos="9629"/>
-            </w:tabs>
-            <w:rPr>
-              <w:rFonts w:eastAsiaTheme="minorEastAsia"/>
-              <w:noProof/>
-              <w:lang w:val="es-AR" w:eastAsia="es-AR"/>
-            </w:rPr>
-          </w:pPr>
-          <w:hyperlink w:anchor="_Toc399374931" w:history="1">
-            <w:r>
-              <w:rPr>
-                <w:rStyle w:val="Hyperlink"/>
-                <w:rFonts w:ascii="Segoe UI" w:hAnsi="Segoe UI" w:cs="Segoe UI"/>
-                <w:noProof/>
-                <w:lang w:val="es-AR"/>
-              </w:rPr>
-              <w:t>Hipótesis</w:t>
-            </w:r>
-            <w:r>
-              <w:rPr>
-                <w:noProof/>
-                <w:webHidden/>
-              </w:rPr>
-              <w:tab/>
-            </w:r>
-            <w:r>
-              <w:rPr>
-                <w:noProof/>
-                <w:webHidden/>
-              </w:rPr>
-              <w:fldChar w:fldCharType="begin"/>
-            </w:r>
-            <w:r>
-              <w:rPr>
-                <w:noProof/>
-                <w:webHidden/>
-              </w:rPr>
-              <w:instrText xml:space="preserve"> PAGEREF _Toc399374931 \h </w:instrText>
-            </w:r>
-            <w:r>
-              <w:rPr>
-                <w:noProof/>
-                <w:webHidden/>
-              </w:rPr>
-            </w:r>
-            <w:r>
-              <w:rPr>
-                <w:noProof/>
-                <w:webHidden/>
-              </w:rPr>
-              <w:fldChar w:fldCharType="separate"/>
-            </w:r>
-            <w:r>
-              <w:rPr>
-                <w:noProof/>
-                <w:webHidden/>
-              </w:rPr>
-              <w:t>4</w:t>
-            </w:r>
-            <w:r>
-              <w:rPr>
-                <w:noProof/>
-                <w:webHidden/>
-              </w:rPr>
-              <w:fldChar w:fldCharType="end"/>
-            </w:r>
-          </w:hyperlink>
-        </w:p>
-        <w:p>
-          <w:pPr>
-            <w:pStyle w:val="TOC2"/>
-            <w:tabs>
-              <w:tab w:val="right" w:leader="dot" w:pos="9629"/>
-            </w:tabs>
-            <w:rPr>
-              <w:rFonts w:eastAsiaTheme="minorEastAsia"/>
-              <w:noProof/>
-              <w:lang w:val="es-AR" w:eastAsia="es-AR"/>
-            </w:rPr>
-          </w:pPr>
-          <w:hyperlink w:anchor="_Toc399374932" w:history="1">
-            <w:r>
-              <w:rPr>
-                <w:rStyle w:val="Hyperlink"/>
-                <w:rFonts w:ascii="Segoe UI" w:hAnsi="Segoe UI" w:cs="Segoe UI"/>
-                <w:noProof/>
-                <w:lang w:val="es-AR"/>
-              </w:rPr>
-              <w:t>Ejercicios</w:t>
-            </w:r>
-            <w:r>
-              <w:rPr>
-                <w:noProof/>
-                <w:webHidden/>
-              </w:rPr>
-              <w:tab/>
-            </w:r>
-            <w:r>
-              <w:rPr>
-                <w:noProof/>
-                <w:webHidden/>
-              </w:rPr>
-              <w:fldChar w:fldCharType="begin"/>
-            </w:r>
-            <w:r>
-              <w:rPr>
-                <w:noProof/>
-                <w:webHidden/>
-              </w:rPr>
-              <w:instrText xml:space="preserve"> PAGEREF _Toc399374932 \h </w:instrText>
-            </w:r>
-            <w:r>
-              <w:rPr>
-                <w:noProof/>
-                <w:webHidden/>
-              </w:rPr>
-            </w:r>
-            <w:r>
-              <w:rPr>
-                <w:noProof/>
-                <w:webHidden/>
-              </w:rPr>
-              <w:fldChar w:fldCharType="separate"/>
-            </w:r>
-            <w:r>
-              <w:rPr>
-                <w:noProof/>
-                <w:webHidden/>
-              </w:rPr>
-              <w:t>4</w:t>
+              <w:t>3</w:t>
             </w:r>
             <w:r>
               <w:rPr>
@@ -1488,7 +1213,7 @@
               <w:lang w:val="es-AR" w:eastAsia="es-AR"/>
             </w:rPr>
           </w:pPr>
-          <w:hyperlink w:anchor="_Toc399374933" w:history="1">
+          <w:hyperlink w:anchor="_Toc399400678" w:history="1">
             <w:r>
               <w:rPr>
                 <w:rStyle w:val="Hyperlink"/>
@@ -1517,7 +1242,7 @@
                 <w:noProof/>
                 <w:webHidden/>
               </w:rPr>
-              <w:instrText xml:space="preserve"> PAGEREF _Toc399374933 \h </w:instrText>
+              <w:instrText xml:space="preserve"> PAGEREF _Toc399400678 \h </w:instrText>
             </w:r>
             <w:r>
               <w:rPr>
@@ -1537,295 +1262,7 @@
                 <w:noProof/>
                 <w:webHidden/>
               </w:rPr>
-              <w:t>6</w:t>
-            </w:r>
-            <w:r>
-              <w:rPr>
-                <w:noProof/>
-                <w:webHidden/>
-              </w:rPr>
-              <w:fldChar w:fldCharType="end"/>
-            </w:r>
-          </w:hyperlink>
-        </w:p>
-        <w:p>
-          <w:pPr>
-            <w:pStyle w:val="TOC2"/>
-            <w:tabs>
-              <w:tab w:val="right" w:leader="dot" w:pos="9629"/>
-            </w:tabs>
-            <w:rPr>
-              <w:rFonts w:eastAsiaTheme="minorEastAsia"/>
-              <w:noProof/>
-              <w:lang w:val="es-AR" w:eastAsia="es-AR"/>
-            </w:rPr>
-          </w:pPr>
-          <w:hyperlink w:anchor="_Toc399374934" w:history="1">
-            <w:r>
-              <w:rPr>
-                <w:rStyle w:val="Hyperlink"/>
-                <w:rFonts w:ascii="Segoe UI" w:hAnsi="Segoe UI" w:cs="Segoe UI"/>
-                <w:noProof/>
-                <w:lang w:val="es-AR"/>
-              </w:rPr>
-              <w:t>Enunciado</w:t>
-            </w:r>
-            <w:r>
-              <w:rPr>
-                <w:noProof/>
-                <w:webHidden/>
-              </w:rPr>
-              <w:tab/>
-            </w:r>
-            <w:r>
-              <w:rPr>
-                <w:noProof/>
-                <w:webHidden/>
-              </w:rPr>
-              <w:fldChar w:fldCharType="begin"/>
-            </w:r>
-            <w:r>
-              <w:rPr>
-                <w:noProof/>
-                <w:webHidden/>
-              </w:rPr>
-              <w:instrText xml:space="preserve"> PAGEREF _Toc399374934 \h </w:instrText>
-            </w:r>
-            <w:r>
-              <w:rPr>
-                <w:noProof/>
-                <w:webHidden/>
-              </w:rPr>
-            </w:r>
-            <w:r>
-              <w:rPr>
-                <w:noProof/>
-                <w:webHidden/>
-              </w:rPr>
-              <w:fldChar w:fldCharType="separate"/>
-            </w:r>
-            <w:r>
-              <w:rPr>
-                <w:noProof/>
-                <w:webHidden/>
-              </w:rPr>
-              <w:t>6</w:t>
-            </w:r>
-            <w:r>
-              <w:rPr>
-                <w:noProof/>
-                <w:webHidden/>
-              </w:rPr>
-              <w:fldChar w:fldCharType="end"/>
-            </w:r>
-          </w:hyperlink>
-        </w:p>
-        <w:p>
-          <w:pPr>
-            <w:pStyle w:val="TOC2"/>
-            <w:tabs>
-              <w:tab w:val="right" w:leader="dot" w:pos="9629"/>
-            </w:tabs>
-            <w:rPr>
-              <w:rFonts w:eastAsiaTheme="minorEastAsia"/>
-              <w:noProof/>
-              <w:lang w:val="es-AR" w:eastAsia="es-AR"/>
-            </w:rPr>
-          </w:pPr>
-          <w:hyperlink w:anchor="_Toc399374935" w:history="1">
-            <w:r>
-              <w:rPr>
-                <w:rStyle w:val="Hyperlink"/>
-                <w:rFonts w:ascii="Segoe UI" w:hAnsi="Segoe UI" w:cs="Segoe UI"/>
-                <w:noProof/>
-                <w:lang w:val="es-AR"/>
-              </w:rPr>
-              <w:t>Modelo</w:t>
-            </w:r>
-            <w:r>
-              <w:rPr>
-                <w:noProof/>
-                <w:webHidden/>
-              </w:rPr>
-              <w:tab/>
-            </w:r>
-            <w:r>
-              <w:rPr>
-                <w:noProof/>
-                <w:webHidden/>
-              </w:rPr>
-              <w:fldChar w:fldCharType="begin"/>
-            </w:r>
-            <w:r>
-              <w:rPr>
-                <w:noProof/>
-                <w:webHidden/>
-              </w:rPr>
-              <w:instrText xml:space="preserve"> PAGEREF _Toc399374935 \h </w:instrText>
-            </w:r>
-            <w:r>
-              <w:rPr>
-                <w:noProof/>
-                <w:webHidden/>
-              </w:rPr>
-            </w:r>
-            <w:r>
-              <w:rPr>
-                <w:noProof/>
-                <w:webHidden/>
-              </w:rPr>
-              <w:fldChar w:fldCharType="separate"/>
-            </w:r>
-            <w:r>
-              <w:rPr>
-                <w:noProof/>
-                <w:webHidden/>
-              </w:rPr>
-              <w:t>6</w:t>
-            </w:r>
-            <w:r>
-              <w:rPr>
-                <w:noProof/>
-                <w:webHidden/>
-              </w:rPr>
-              <w:fldChar w:fldCharType="end"/>
-            </w:r>
-          </w:hyperlink>
-        </w:p>
-        <w:p>
-          <w:pPr>
-            <w:pStyle w:val="TOC2"/>
-            <w:tabs>
-              <w:tab w:val="right" w:leader="dot" w:pos="9629"/>
-            </w:tabs>
-            <w:rPr>
-              <w:rFonts w:eastAsiaTheme="minorEastAsia"/>
-              <w:noProof/>
-              <w:lang w:val="es-AR" w:eastAsia="es-AR"/>
-            </w:rPr>
-          </w:pPr>
-          <w:hyperlink w:anchor="_Toc399374936" w:history="1">
-            <w:r>
-              <w:rPr>
-                <w:rStyle w:val="Hyperlink"/>
-                <w:rFonts w:ascii="Segoe UI" w:hAnsi="Segoe UI" w:cs="Segoe UI"/>
-                <w:noProof/>
-                <w:lang w:val="es-AR"/>
-              </w:rPr>
-              <w:t>Hipótesis</w:t>
-            </w:r>
-            <w:r>
-              <w:rPr>
-                <w:noProof/>
-                <w:webHidden/>
-              </w:rPr>
-              <w:tab/>
-            </w:r>
-            <w:r>
-              <w:rPr>
-                <w:noProof/>
-                <w:webHidden/>
-              </w:rPr>
-              <w:fldChar w:fldCharType="begin"/>
-            </w:r>
-            <w:r>
-              <w:rPr>
-                <w:noProof/>
-                <w:webHidden/>
-              </w:rPr>
-              <w:instrText xml:space="preserve"> PAGEREF _Toc399374936 \h </w:instrText>
-            </w:r>
-            <w:r>
-              <w:rPr>
-                <w:noProof/>
-                <w:webHidden/>
-              </w:rPr>
-            </w:r>
-            <w:r>
-              <w:rPr>
-                <w:noProof/>
-                <w:webHidden/>
-              </w:rPr>
-              <w:fldChar w:fldCharType="separate"/>
-            </w:r>
-            <w:r>
-              <w:rPr>
-                <w:noProof/>
-                <w:webHidden/>
-              </w:rPr>
-              <w:t>6</w:t>
-            </w:r>
-            <w:r>
-              <w:rPr>
-                <w:noProof/>
-                <w:webHidden/>
-              </w:rPr>
-              <w:fldChar w:fldCharType="end"/>
-            </w:r>
-          </w:hyperlink>
-        </w:p>
-        <w:p>
-          <w:pPr>
-            <w:pStyle w:val="TOC2"/>
-            <w:tabs>
-              <w:tab w:val="right" w:leader="dot" w:pos="9629"/>
-            </w:tabs>
-            <w:rPr>
-              <w:rFonts w:eastAsiaTheme="minorEastAsia"/>
-              <w:noProof/>
-              <w:lang w:val="es-AR" w:eastAsia="es-AR"/>
-            </w:rPr>
-          </w:pPr>
-          <w:hyperlink w:anchor="_Toc399374937" w:history="1">
-            <w:r>
-              <w:rPr>
-                <w:rStyle w:val="Hyperlink"/>
-                <w:rFonts w:ascii="Segoe UI" w:hAnsi="Segoe UI" w:cs="Segoe UI"/>
-                <w:noProof/>
-                <w:lang w:val="es-AR"/>
-              </w:rPr>
-              <w:t>Ejercicios</w:t>
-            </w:r>
-            <w:r>
-              <w:rPr>
-                <w:noProof/>
-                <w:webHidden/>
-              </w:rPr>
-              <w:tab/>
-            </w:r>
-            <w:r>
-              <w:rPr>
-                <w:noProof/>
-                <w:webHidden/>
-              </w:rPr>
-              <w:fldChar w:fldCharType="begin"/>
-            </w:r>
-            <w:r>
-              <w:rPr>
-                <w:noProof/>
-                <w:webHidden/>
-              </w:rPr>
-              <w:instrText xml:space="preserve"> PAGEREF _Toc399374937 \h </w:instrText>
-            </w:r>
-            <w:r>
-              <w:rPr>
-                <w:noProof/>
-                <w:webHidden/>
-              </w:rPr>
-            </w:r>
-            <w:r>
-              <w:rPr>
-                <w:noProof/>
-                <w:webHidden/>
-              </w:rPr>
-              <w:fldChar w:fldCharType="separate"/>
-            </w:r>
-            <w:r>
-              <w:rPr>
-                <w:noProof/>
-                <w:webHidden/>
-              </w:rPr>
-              <w:t>6</w:t>
+              <w:t>5</w:t>
             </w:r>
             <w:r>
               <w:rPr>
@@ -1848,7 +1285,7 @@
               <w:lang w:val="es-AR" w:eastAsia="es-AR"/>
             </w:rPr>
           </w:pPr>
-          <w:hyperlink w:anchor="_Toc399374938" w:history="1">
+          <w:hyperlink w:anchor="_Toc399400679" w:history="1">
             <w:r>
               <w:rPr>
                 <w:rStyle w:val="Hyperlink"/>
@@ -1877,7 +1314,7 @@
                 <w:noProof/>
                 <w:webHidden/>
               </w:rPr>
-              <w:instrText xml:space="preserve"> PAGEREF _Toc399374938 \h </w:instrText>
+              <w:instrText xml:space="preserve"> PAGEREF _Toc399400679 \h </w:instrText>
             </w:r>
             <w:r>
               <w:rPr>
@@ -1897,295 +1334,7 @@
                 <w:noProof/>
                 <w:webHidden/>
               </w:rPr>
-              <w:t>8</w:t>
-            </w:r>
-            <w:r>
-              <w:rPr>
-                <w:noProof/>
-                <w:webHidden/>
-              </w:rPr>
-              <w:fldChar w:fldCharType="end"/>
-            </w:r>
-          </w:hyperlink>
-        </w:p>
-        <w:p>
-          <w:pPr>
-            <w:pStyle w:val="TOC2"/>
-            <w:tabs>
-              <w:tab w:val="right" w:leader="dot" w:pos="9629"/>
-            </w:tabs>
-            <w:rPr>
-              <w:rFonts w:eastAsiaTheme="minorEastAsia"/>
-              <w:noProof/>
-              <w:lang w:val="es-AR" w:eastAsia="es-AR"/>
-            </w:rPr>
-          </w:pPr>
-          <w:hyperlink w:anchor="_Toc399374939" w:history="1">
-            <w:r>
-              <w:rPr>
-                <w:rStyle w:val="Hyperlink"/>
-                <w:rFonts w:ascii="Segoe UI" w:hAnsi="Segoe UI" w:cs="Segoe UI"/>
-                <w:noProof/>
-                <w:lang w:val="es-AR"/>
-              </w:rPr>
-              <w:t>Enunciado</w:t>
-            </w:r>
-            <w:r>
-              <w:rPr>
-                <w:noProof/>
-                <w:webHidden/>
-              </w:rPr>
-              <w:tab/>
-            </w:r>
-            <w:r>
-              <w:rPr>
-                <w:noProof/>
-                <w:webHidden/>
-              </w:rPr>
-              <w:fldChar w:fldCharType="begin"/>
-            </w:r>
-            <w:r>
-              <w:rPr>
-                <w:noProof/>
-                <w:webHidden/>
-              </w:rPr>
-              <w:instrText xml:space="preserve"> PAGEREF _Toc399374939 \h </w:instrText>
-            </w:r>
-            <w:r>
-              <w:rPr>
-                <w:noProof/>
-                <w:webHidden/>
-              </w:rPr>
-            </w:r>
-            <w:r>
-              <w:rPr>
-                <w:noProof/>
-                <w:webHidden/>
-              </w:rPr>
-              <w:fldChar w:fldCharType="separate"/>
-            </w:r>
-            <w:r>
-              <w:rPr>
-                <w:noProof/>
-                <w:webHidden/>
-              </w:rPr>
-              <w:t>8</w:t>
-            </w:r>
-            <w:r>
-              <w:rPr>
-                <w:noProof/>
-                <w:webHidden/>
-              </w:rPr>
-              <w:fldChar w:fldCharType="end"/>
-            </w:r>
-          </w:hyperlink>
-        </w:p>
-        <w:p>
-          <w:pPr>
-            <w:pStyle w:val="TOC2"/>
-            <w:tabs>
-              <w:tab w:val="right" w:leader="dot" w:pos="9629"/>
-            </w:tabs>
-            <w:rPr>
-              <w:rFonts w:eastAsiaTheme="minorEastAsia"/>
-              <w:noProof/>
-              <w:lang w:val="es-AR" w:eastAsia="es-AR"/>
-            </w:rPr>
-          </w:pPr>
-          <w:hyperlink w:anchor="_Toc399374940" w:history="1">
-            <w:r>
-              <w:rPr>
-                <w:rStyle w:val="Hyperlink"/>
-                <w:rFonts w:ascii="Segoe UI" w:hAnsi="Segoe UI" w:cs="Segoe UI"/>
-                <w:noProof/>
-                <w:lang w:val="es-AR"/>
-              </w:rPr>
-              <w:t>Modelo</w:t>
-            </w:r>
-            <w:r>
-              <w:rPr>
-                <w:noProof/>
-                <w:webHidden/>
-              </w:rPr>
-              <w:tab/>
-            </w:r>
-            <w:r>
-              <w:rPr>
-                <w:noProof/>
-                <w:webHidden/>
-              </w:rPr>
-              <w:fldChar w:fldCharType="begin"/>
-            </w:r>
-            <w:r>
-              <w:rPr>
-                <w:noProof/>
-                <w:webHidden/>
-              </w:rPr>
-              <w:instrText xml:space="preserve"> PAGEREF _Toc399374940 \h </w:instrText>
-            </w:r>
-            <w:r>
-              <w:rPr>
-                <w:noProof/>
-                <w:webHidden/>
-              </w:rPr>
-            </w:r>
-            <w:r>
-              <w:rPr>
-                <w:noProof/>
-                <w:webHidden/>
-              </w:rPr>
-              <w:fldChar w:fldCharType="separate"/>
-            </w:r>
-            <w:r>
-              <w:rPr>
-                <w:noProof/>
-                <w:webHidden/>
-              </w:rPr>
-              <w:t>8</w:t>
-            </w:r>
-            <w:r>
-              <w:rPr>
-                <w:noProof/>
-                <w:webHidden/>
-              </w:rPr>
-              <w:fldChar w:fldCharType="end"/>
-            </w:r>
-          </w:hyperlink>
-        </w:p>
-        <w:p>
-          <w:pPr>
-            <w:pStyle w:val="TOC2"/>
-            <w:tabs>
-              <w:tab w:val="right" w:leader="dot" w:pos="9629"/>
-            </w:tabs>
-            <w:rPr>
-              <w:rFonts w:eastAsiaTheme="minorEastAsia"/>
-              <w:noProof/>
-              <w:lang w:val="es-AR" w:eastAsia="es-AR"/>
-            </w:rPr>
-          </w:pPr>
-          <w:hyperlink w:anchor="_Toc399374941" w:history="1">
-            <w:r>
-              <w:rPr>
-                <w:rStyle w:val="Hyperlink"/>
-                <w:rFonts w:ascii="Segoe UI" w:hAnsi="Segoe UI" w:cs="Segoe UI"/>
-                <w:noProof/>
-                <w:lang w:val="es-AR"/>
-              </w:rPr>
-              <w:t>Hipótesis</w:t>
-            </w:r>
-            <w:r>
-              <w:rPr>
-                <w:noProof/>
-                <w:webHidden/>
-              </w:rPr>
-              <w:tab/>
-            </w:r>
-            <w:r>
-              <w:rPr>
-                <w:noProof/>
-                <w:webHidden/>
-              </w:rPr>
-              <w:fldChar w:fldCharType="begin"/>
-            </w:r>
-            <w:r>
-              <w:rPr>
-                <w:noProof/>
-                <w:webHidden/>
-              </w:rPr>
-              <w:instrText xml:space="preserve"> PAGEREF _Toc399374941 \h </w:instrText>
-            </w:r>
-            <w:r>
-              <w:rPr>
-                <w:noProof/>
-                <w:webHidden/>
-              </w:rPr>
-            </w:r>
-            <w:r>
-              <w:rPr>
-                <w:noProof/>
-                <w:webHidden/>
-              </w:rPr>
-              <w:fldChar w:fldCharType="separate"/>
-            </w:r>
-            <w:r>
-              <w:rPr>
-                <w:noProof/>
-                <w:webHidden/>
-              </w:rPr>
-              <w:t>8</w:t>
-            </w:r>
-            <w:r>
-              <w:rPr>
-                <w:noProof/>
-                <w:webHidden/>
-              </w:rPr>
-              <w:fldChar w:fldCharType="end"/>
-            </w:r>
-          </w:hyperlink>
-        </w:p>
-        <w:p>
-          <w:pPr>
-            <w:pStyle w:val="TOC2"/>
-            <w:tabs>
-              <w:tab w:val="right" w:leader="dot" w:pos="9629"/>
-            </w:tabs>
-            <w:rPr>
-              <w:rFonts w:eastAsiaTheme="minorEastAsia"/>
-              <w:noProof/>
-              <w:lang w:val="es-AR" w:eastAsia="es-AR"/>
-            </w:rPr>
-          </w:pPr>
-          <w:hyperlink w:anchor="_Toc399374942" w:history="1">
-            <w:r>
-              <w:rPr>
-                <w:rStyle w:val="Hyperlink"/>
-                <w:rFonts w:ascii="Segoe UI" w:hAnsi="Segoe UI" w:cs="Segoe UI"/>
-                <w:noProof/>
-                <w:lang w:val="es-AR"/>
-              </w:rPr>
-              <w:t>Ejercicios</w:t>
-            </w:r>
-            <w:r>
-              <w:rPr>
-                <w:noProof/>
-                <w:webHidden/>
-              </w:rPr>
-              <w:tab/>
-            </w:r>
-            <w:r>
-              <w:rPr>
-                <w:noProof/>
-                <w:webHidden/>
-              </w:rPr>
-              <w:fldChar w:fldCharType="begin"/>
-            </w:r>
-            <w:r>
-              <w:rPr>
-                <w:noProof/>
-                <w:webHidden/>
-              </w:rPr>
-              <w:instrText xml:space="preserve"> PAGEREF _Toc399374942 \h </w:instrText>
-            </w:r>
-            <w:r>
-              <w:rPr>
-                <w:noProof/>
-                <w:webHidden/>
-              </w:rPr>
-            </w:r>
-            <w:r>
-              <w:rPr>
-                <w:noProof/>
-                <w:webHidden/>
-              </w:rPr>
-              <w:fldChar w:fldCharType="separate"/>
-            </w:r>
-            <w:r>
-              <w:rPr>
-                <w:noProof/>
-                <w:webHidden/>
-              </w:rPr>
-              <w:t>8</w:t>
+              <w:t>7</w:t>
             </w:r>
             <w:r>
               <w:rPr>
@@ -2208,7 +1357,7 @@
               <w:lang w:val="es-AR" w:eastAsia="es-AR"/>
             </w:rPr>
           </w:pPr>
-          <w:hyperlink w:anchor="_Toc399374943" w:history="1">
+          <w:hyperlink w:anchor="_Toc399400680" w:history="1">
             <w:r>
               <w:rPr>
                 <w:rStyle w:val="Hyperlink"/>
@@ -2237,7 +1386,7 @@
                 <w:noProof/>
                 <w:webHidden/>
               </w:rPr>
-              <w:instrText xml:space="preserve"> PAGEREF _Toc399374943 \h </w:instrText>
+              <w:instrText xml:space="preserve"> PAGEREF _Toc399400680 \h </w:instrText>
             </w:r>
             <w:r>
               <w:rPr>
@@ -2257,295 +1406,7 @@
                 <w:noProof/>
                 <w:webHidden/>
               </w:rPr>
-              <w:t>10</w:t>
-            </w:r>
-            <w:r>
-              <w:rPr>
-                <w:noProof/>
-                <w:webHidden/>
-              </w:rPr>
-              <w:fldChar w:fldCharType="end"/>
-            </w:r>
-          </w:hyperlink>
-        </w:p>
-        <w:p>
-          <w:pPr>
-            <w:pStyle w:val="TOC2"/>
-            <w:tabs>
-              <w:tab w:val="right" w:leader="dot" w:pos="9629"/>
-            </w:tabs>
-            <w:rPr>
-              <w:rFonts w:eastAsiaTheme="minorEastAsia"/>
-              <w:noProof/>
-              <w:lang w:val="es-AR" w:eastAsia="es-AR"/>
-            </w:rPr>
-          </w:pPr>
-          <w:hyperlink w:anchor="_Toc399374944" w:history="1">
-            <w:r>
-              <w:rPr>
-                <w:rStyle w:val="Hyperlink"/>
-                <w:rFonts w:ascii="Segoe UI" w:hAnsi="Segoe UI" w:cs="Segoe UI"/>
-                <w:noProof/>
-                <w:lang w:val="es-AR"/>
-              </w:rPr>
-              <w:t>Enunciado</w:t>
-            </w:r>
-            <w:r>
-              <w:rPr>
-                <w:noProof/>
-                <w:webHidden/>
-              </w:rPr>
-              <w:tab/>
-            </w:r>
-            <w:r>
-              <w:rPr>
-                <w:noProof/>
-                <w:webHidden/>
-              </w:rPr>
-              <w:fldChar w:fldCharType="begin"/>
-            </w:r>
-            <w:r>
-              <w:rPr>
-                <w:noProof/>
-                <w:webHidden/>
-              </w:rPr>
-              <w:instrText xml:space="preserve"> PAGEREF _Toc399374944 \h </w:instrText>
-            </w:r>
-            <w:r>
-              <w:rPr>
-                <w:noProof/>
-                <w:webHidden/>
-              </w:rPr>
-            </w:r>
-            <w:r>
-              <w:rPr>
-                <w:noProof/>
-                <w:webHidden/>
-              </w:rPr>
-              <w:fldChar w:fldCharType="separate"/>
-            </w:r>
-            <w:r>
-              <w:rPr>
-                <w:noProof/>
-                <w:webHidden/>
-              </w:rPr>
-              <w:t>10</w:t>
-            </w:r>
-            <w:r>
-              <w:rPr>
-                <w:noProof/>
-                <w:webHidden/>
-              </w:rPr>
-              <w:fldChar w:fldCharType="end"/>
-            </w:r>
-          </w:hyperlink>
-        </w:p>
-        <w:p>
-          <w:pPr>
-            <w:pStyle w:val="TOC2"/>
-            <w:tabs>
-              <w:tab w:val="right" w:leader="dot" w:pos="9629"/>
-            </w:tabs>
-            <w:rPr>
-              <w:rFonts w:eastAsiaTheme="minorEastAsia"/>
-              <w:noProof/>
-              <w:lang w:val="es-AR" w:eastAsia="es-AR"/>
-            </w:rPr>
-          </w:pPr>
-          <w:hyperlink w:anchor="_Toc399374945" w:history="1">
-            <w:r>
-              <w:rPr>
-                <w:rStyle w:val="Hyperlink"/>
-                <w:rFonts w:ascii="Segoe UI" w:hAnsi="Segoe UI" w:cs="Segoe UI"/>
-                <w:noProof/>
-                <w:lang w:val="es-AR"/>
-              </w:rPr>
-              <w:t>Modelo</w:t>
-            </w:r>
-            <w:r>
-              <w:rPr>
-                <w:noProof/>
-                <w:webHidden/>
-              </w:rPr>
-              <w:tab/>
-            </w:r>
-            <w:r>
-              <w:rPr>
-                <w:noProof/>
-                <w:webHidden/>
-              </w:rPr>
-              <w:fldChar w:fldCharType="begin"/>
-            </w:r>
-            <w:r>
-              <w:rPr>
-                <w:noProof/>
-                <w:webHidden/>
-              </w:rPr>
-              <w:instrText xml:space="preserve"> PAGEREF _Toc399374945 \h </w:instrText>
-            </w:r>
-            <w:r>
-              <w:rPr>
-                <w:noProof/>
-                <w:webHidden/>
-              </w:rPr>
-            </w:r>
-            <w:r>
-              <w:rPr>
-                <w:noProof/>
-                <w:webHidden/>
-              </w:rPr>
-              <w:fldChar w:fldCharType="separate"/>
-            </w:r>
-            <w:r>
-              <w:rPr>
-                <w:noProof/>
-                <w:webHidden/>
-              </w:rPr>
-              <w:t>10</w:t>
-            </w:r>
-            <w:r>
-              <w:rPr>
-                <w:noProof/>
-                <w:webHidden/>
-              </w:rPr>
-              <w:fldChar w:fldCharType="end"/>
-            </w:r>
-          </w:hyperlink>
-        </w:p>
-        <w:p>
-          <w:pPr>
-            <w:pStyle w:val="TOC2"/>
-            <w:tabs>
-              <w:tab w:val="right" w:leader="dot" w:pos="9629"/>
-            </w:tabs>
-            <w:rPr>
-              <w:rFonts w:eastAsiaTheme="minorEastAsia"/>
-              <w:noProof/>
-              <w:lang w:val="es-AR" w:eastAsia="es-AR"/>
-            </w:rPr>
-          </w:pPr>
-          <w:hyperlink w:anchor="_Toc399374946" w:history="1">
-            <w:r>
-              <w:rPr>
-                <w:rStyle w:val="Hyperlink"/>
-                <w:rFonts w:ascii="Segoe UI" w:hAnsi="Segoe UI" w:cs="Segoe UI"/>
-                <w:noProof/>
-                <w:lang w:val="es-AR"/>
-              </w:rPr>
-              <w:t>Hipótesis</w:t>
-            </w:r>
-            <w:r>
-              <w:rPr>
-                <w:noProof/>
-                <w:webHidden/>
-              </w:rPr>
-              <w:tab/>
-            </w:r>
-            <w:r>
-              <w:rPr>
-                <w:noProof/>
-                <w:webHidden/>
-              </w:rPr>
-              <w:fldChar w:fldCharType="begin"/>
-            </w:r>
-            <w:r>
-              <w:rPr>
-                <w:noProof/>
-                <w:webHidden/>
-              </w:rPr>
-              <w:instrText xml:space="preserve"> PAGEREF _Toc399374946 \h </w:instrText>
-            </w:r>
-            <w:r>
-              <w:rPr>
-                <w:noProof/>
-                <w:webHidden/>
-              </w:rPr>
-            </w:r>
-            <w:r>
-              <w:rPr>
-                <w:noProof/>
-                <w:webHidden/>
-              </w:rPr>
-              <w:fldChar w:fldCharType="separate"/>
-            </w:r>
-            <w:r>
-              <w:rPr>
-                <w:noProof/>
-                <w:webHidden/>
-              </w:rPr>
-              <w:t>10</w:t>
-            </w:r>
-            <w:r>
-              <w:rPr>
-                <w:noProof/>
-                <w:webHidden/>
-              </w:rPr>
-              <w:fldChar w:fldCharType="end"/>
-            </w:r>
-          </w:hyperlink>
-        </w:p>
-        <w:p>
-          <w:pPr>
-            <w:pStyle w:val="TOC2"/>
-            <w:tabs>
-              <w:tab w:val="right" w:leader="dot" w:pos="9629"/>
-            </w:tabs>
-            <w:rPr>
-              <w:rFonts w:eastAsiaTheme="minorEastAsia"/>
-              <w:noProof/>
-              <w:lang w:val="es-AR" w:eastAsia="es-AR"/>
-            </w:rPr>
-          </w:pPr>
-          <w:hyperlink w:anchor="_Toc399374947" w:history="1">
-            <w:r>
-              <w:rPr>
-                <w:rStyle w:val="Hyperlink"/>
-                <w:rFonts w:ascii="Segoe UI" w:hAnsi="Segoe UI" w:cs="Segoe UI"/>
-                <w:noProof/>
-                <w:lang w:val="es-AR"/>
-              </w:rPr>
-              <w:t>Ejercicios</w:t>
-            </w:r>
-            <w:r>
-              <w:rPr>
-                <w:noProof/>
-                <w:webHidden/>
-              </w:rPr>
-              <w:tab/>
-            </w:r>
-            <w:r>
-              <w:rPr>
-                <w:noProof/>
-                <w:webHidden/>
-              </w:rPr>
-              <w:fldChar w:fldCharType="begin"/>
-            </w:r>
-            <w:r>
-              <w:rPr>
-                <w:noProof/>
-                <w:webHidden/>
-              </w:rPr>
-              <w:instrText xml:space="preserve"> PAGEREF _Toc399374947 \h </w:instrText>
-            </w:r>
-            <w:r>
-              <w:rPr>
-                <w:noProof/>
-                <w:webHidden/>
-              </w:rPr>
-            </w:r>
-            <w:r>
-              <w:rPr>
-                <w:noProof/>
-                <w:webHidden/>
-              </w:rPr>
-              <w:fldChar w:fldCharType="separate"/>
-            </w:r>
-            <w:r>
-              <w:rPr>
-                <w:noProof/>
-                <w:webHidden/>
-              </w:rPr>
-              <w:t>10</w:t>
+              <w:t>9</w:t>
             </w:r>
             <w:r>
               <w:rPr>
@@ -2568,7 +1429,7 @@
               <w:lang w:val="es-AR" w:eastAsia="es-AR"/>
             </w:rPr>
           </w:pPr>
-          <w:hyperlink w:anchor="_Toc399374948" w:history="1">
+          <w:hyperlink w:anchor="_Toc399400681" w:history="1">
             <w:r>
               <w:rPr>
                 <w:rStyle w:val="Hyperlink"/>
@@ -2597,7 +1458,7 @@
                 <w:noProof/>
                 <w:webHidden/>
               </w:rPr>
-              <w:instrText xml:space="preserve"> PAGEREF _Toc399374948 \h </w:instrText>
+              <w:instrText xml:space="preserve"> PAGEREF _Toc399400681 \h </w:instrText>
             </w:r>
             <w:r>
               <w:rPr>
@@ -2617,295 +1478,7 @@
                 <w:noProof/>
                 <w:webHidden/>
               </w:rPr>
-              <w:t>12</w:t>
-            </w:r>
-            <w:r>
-              <w:rPr>
-                <w:noProof/>
-                <w:webHidden/>
-              </w:rPr>
-              <w:fldChar w:fldCharType="end"/>
-            </w:r>
-          </w:hyperlink>
-        </w:p>
-        <w:p>
-          <w:pPr>
-            <w:pStyle w:val="TOC2"/>
-            <w:tabs>
-              <w:tab w:val="right" w:leader="dot" w:pos="9629"/>
-            </w:tabs>
-            <w:rPr>
-              <w:rFonts w:eastAsiaTheme="minorEastAsia"/>
-              <w:noProof/>
-              <w:lang w:val="es-AR" w:eastAsia="es-AR"/>
-            </w:rPr>
-          </w:pPr>
-          <w:hyperlink w:anchor="_Toc399374949" w:history="1">
-            <w:r>
-              <w:rPr>
-                <w:rStyle w:val="Hyperlink"/>
-                <w:rFonts w:ascii="Segoe UI" w:hAnsi="Segoe UI" w:cs="Segoe UI"/>
-                <w:noProof/>
-                <w:lang w:val="es-AR"/>
-              </w:rPr>
-              <w:t>Enunciado</w:t>
-            </w:r>
-            <w:r>
-              <w:rPr>
-                <w:noProof/>
-                <w:webHidden/>
-              </w:rPr>
-              <w:tab/>
-            </w:r>
-            <w:r>
-              <w:rPr>
-                <w:noProof/>
-                <w:webHidden/>
-              </w:rPr>
-              <w:fldChar w:fldCharType="begin"/>
-            </w:r>
-            <w:r>
-              <w:rPr>
-                <w:noProof/>
-                <w:webHidden/>
-              </w:rPr>
-              <w:instrText xml:space="preserve"> PAGEREF _Toc399374949 \h </w:instrText>
-            </w:r>
-            <w:r>
-              <w:rPr>
-                <w:noProof/>
-                <w:webHidden/>
-              </w:rPr>
-            </w:r>
-            <w:r>
-              <w:rPr>
-                <w:noProof/>
-                <w:webHidden/>
-              </w:rPr>
-              <w:fldChar w:fldCharType="separate"/>
-            </w:r>
-            <w:r>
-              <w:rPr>
-                <w:noProof/>
-                <w:webHidden/>
-              </w:rPr>
-              <w:t>12</w:t>
-            </w:r>
-            <w:r>
-              <w:rPr>
-                <w:noProof/>
-                <w:webHidden/>
-              </w:rPr>
-              <w:fldChar w:fldCharType="end"/>
-            </w:r>
-          </w:hyperlink>
-        </w:p>
-        <w:p>
-          <w:pPr>
-            <w:pStyle w:val="TOC2"/>
-            <w:tabs>
-              <w:tab w:val="right" w:leader="dot" w:pos="9629"/>
-            </w:tabs>
-            <w:rPr>
-              <w:rFonts w:eastAsiaTheme="minorEastAsia"/>
-              <w:noProof/>
-              <w:lang w:val="es-AR" w:eastAsia="es-AR"/>
-            </w:rPr>
-          </w:pPr>
-          <w:hyperlink w:anchor="_Toc399374950" w:history="1">
-            <w:r>
-              <w:rPr>
-                <w:rStyle w:val="Hyperlink"/>
-                <w:rFonts w:ascii="Segoe UI" w:hAnsi="Segoe UI" w:cs="Segoe UI"/>
-                <w:noProof/>
-                <w:lang w:val="es-AR"/>
-              </w:rPr>
-              <w:t>Modelo</w:t>
-            </w:r>
-            <w:r>
-              <w:rPr>
-                <w:noProof/>
-                <w:webHidden/>
-              </w:rPr>
-              <w:tab/>
-            </w:r>
-            <w:r>
-              <w:rPr>
-                <w:noProof/>
-                <w:webHidden/>
-              </w:rPr>
-              <w:fldChar w:fldCharType="begin"/>
-            </w:r>
-            <w:r>
-              <w:rPr>
-                <w:noProof/>
-                <w:webHidden/>
-              </w:rPr>
-              <w:instrText xml:space="preserve"> PAGEREF _Toc399374950 \h </w:instrText>
-            </w:r>
-            <w:r>
-              <w:rPr>
-                <w:noProof/>
-                <w:webHidden/>
-              </w:rPr>
-            </w:r>
-            <w:r>
-              <w:rPr>
-                <w:noProof/>
-                <w:webHidden/>
-              </w:rPr>
-              <w:fldChar w:fldCharType="separate"/>
-            </w:r>
-            <w:r>
-              <w:rPr>
-                <w:noProof/>
-                <w:webHidden/>
-              </w:rPr>
-              <w:t>12</w:t>
-            </w:r>
-            <w:r>
-              <w:rPr>
-                <w:noProof/>
-                <w:webHidden/>
-              </w:rPr>
-              <w:fldChar w:fldCharType="end"/>
-            </w:r>
-          </w:hyperlink>
-        </w:p>
-        <w:p>
-          <w:pPr>
-            <w:pStyle w:val="TOC2"/>
-            <w:tabs>
-              <w:tab w:val="right" w:leader="dot" w:pos="9629"/>
-            </w:tabs>
-            <w:rPr>
-              <w:rFonts w:eastAsiaTheme="minorEastAsia"/>
-              <w:noProof/>
-              <w:lang w:val="es-AR" w:eastAsia="es-AR"/>
-            </w:rPr>
-          </w:pPr>
-          <w:hyperlink w:anchor="_Toc399374951" w:history="1">
-            <w:r>
-              <w:rPr>
-                <w:rStyle w:val="Hyperlink"/>
-                <w:rFonts w:ascii="Segoe UI" w:hAnsi="Segoe UI" w:cs="Segoe UI"/>
-                <w:noProof/>
-                <w:lang w:val="es-AR"/>
-              </w:rPr>
-              <w:t>Hipótesis</w:t>
-            </w:r>
-            <w:r>
-              <w:rPr>
-                <w:noProof/>
-                <w:webHidden/>
-              </w:rPr>
-              <w:tab/>
-            </w:r>
-            <w:r>
-              <w:rPr>
-                <w:noProof/>
-                <w:webHidden/>
-              </w:rPr>
-              <w:fldChar w:fldCharType="begin"/>
-            </w:r>
-            <w:r>
-              <w:rPr>
-                <w:noProof/>
-                <w:webHidden/>
-              </w:rPr>
-              <w:instrText xml:space="preserve"> PAGEREF _Toc399374951 \h </w:instrText>
-            </w:r>
-            <w:r>
-              <w:rPr>
-                <w:noProof/>
-                <w:webHidden/>
-              </w:rPr>
-            </w:r>
-            <w:r>
-              <w:rPr>
-                <w:noProof/>
-                <w:webHidden/>
-              </w:rPr>
-              <w:fldChar w:fldCharType="separate"/>
-            </w:r>
-            <w:r>
-              <w:rPr>
-                <w:noProof/>
-                <w:webHidden/>
-              </w:rPr>
-              <w:t>12</w:t>
-            </w:r>
-            <w:r>
-              <w:rPr>
-                <w:noProof/>
-                <w:webHidden/>
-              </w:rPr>
-              <w:fldChar w:fldCharType="end"/>
-            </w:r>
-          </w:hyperlink>
-        </w:p>
-        <w:p>
-          <w:pPr>
-            <w:pStyle w:val="TOC2"/>
-            <w:tabs>
-              <w:tab w:val="right" w:leader="dot" w:pos="9629"/>
-            </w:tabs>
-            <w:rPr>
-              <w:rFonts w:eastAsiaTheme="minorEastAsia"/>
-              <w:noProof/>
-              <w:lang w:val="es-AR" w:eastAsia="es-AR"/>
-            </w:rPr>
-          </w:pPr>
-          <w:hyperlink w:anchor="_Toc399374952" w:history="1">
-            <w:r>
-              <w:rPr>
-                <w:rStyle w:val="Hyperlink"/>
-                <w:rFonts w:ascii="Segoe UI" w:hAnsi="Segoe UI" w:cs="Segoe UI"/>
-                <w:noProof/>
-                <w:lang w:val="es-AR"/>
-              </w:rPr>
-              <w:t>Ejercicios</w:t>
-            </w:r>
-            <w:r>
-              <w:rPr>
-                <w:noProof/>
-                <w:webHidden/>
-              </w:rPr>
-              <w:tab/>
-            </w:r>
-            <w:r>
-              <w:rPr>
-                <w:noProof/>
-                <w:webHidden/>
-              </w:rPr>
-              <w:fldChar w:fldCharType="begin"/>
-            </w:r>
-            <w:r>
-              <w:rPr>
-                <w:noProof/>
-                <w:webHidden/>
-              </w:rPr>
-              <w:instrText xml:space="preserve"> PAGEREF _Toc399374952 \h </w:instrText>
-            </w:r>
-            <w:r>
-              <w:rPr>
-                <w:noProof/>
-                <w:webHidden/>
-              </w:rPr>
-            </w:r>
-            <w:r>
-              <w:rPr>
-                <w:noProof/>
-                <w:webHidden/>
-              </w:rPr>
-              <w:fldChar w:fldCharType="separate"/>
-            </w:r>
-            <w:r>
-              <w:rPr>
-                <w:noProof/>
-                <w:webHidden/>
-              </w:rPr>
-              <w:t>12</w:t>
+              <w:t>11</w:t>
             </w:r>
             <w:r>
               <w:rPr>
@@ -2928,7 +1501,7 @@
               <w:lang w:val="es-AR" w:eastAsia="es-AR"/>
             </w:rPr>
           </w:pPr>
-          <w:hyperlink w:anchor="_Toc399374953" w:history="1">
+          <w:hyperlink w:anchor="_Toc399400682" w:history="1">
             <w:r>
               <w:rPr>
                 <w:rStyle w:val="Hyperlink"/>
@@ -2957,7 +1530,7 @@
                 <w:noProof/>
                 <w:webHidden/>
               </w:rPr>
-              <w:instrText xml:space="preserve"> PAGEREF _Toc399374953 \h </w:instrText>
+              <w:instrText xml:space="preserve"> PAGEREF _Toc399400682 \h </w:instrText>
             </w:r>
             <w:r>
               <w:rPr>
@@ -2977,295 +1550,7 @@
                 <w:noProof/>
                 <w:webHidden/>
               </w:rPr>
-              <w:t>15</w:t>
-            </w:r>
-            <w:r>
-              <w:rPr>
-                <w:noProof/>
-                <w:webHidden/>
-              </w:rPr>
-              <w:fldChar w:fldCharType="end"/>
-            </w:r>
-          </w:hyperlink>
-        </w:p>
-        <w:p>
-          <w:pPr>
-            <w:pStyle w:val="TOC2"/>
-            <w:tabs>
-              <w:tab w:val="right" w:leader="dot" w:pos="9629"/>
-            </w:tabs>
-            <w:rPr>
-              <w:rFonts w:eastAsiaTheme="minorEastAsia"/>
-              <w:noProof/>
-              <w:lang w:val="es-AR" w:eastAsia="es-AR"/>
-            </w:rPr>
-          </w:pPr>
-          <w:hyperlink w:anchor="_Toc399374954" w:history="1">
-            <w:r>
-              <w:rPr>
-                <w:rStyle w:val="Hyperlink"/>
-                <w:rFonts w:ascii="Segoe UI" w:hAnsi="Segoe UI" w:cs="Segoe UI"/>
-                <w:noProof/>
-                <w:lang w:val="es-AR"/>
-              </w:rPr>
-              <w:t>Enunciado</w:t>
-            </w:r>
-            <w:r>
-              <w:rPr>
-                <w:noProof/>
-                <w:webHidden/>
-              </w:rPr>
-              <w:tab/>
-            </w:r>
-            <w:r>
-              <w:rPr>
-                <w:noProof/>
-                <w:webHidden/>
-              </w:rPr>
-              <w:fldChar w:fldCharType="begin"/>
-            </w:r>
-            <w:r>
-              <w:rPr>
-                <w:noProof/>
-                <w:webHidden/>
-              </w:rPr>
-              <w:instrText xml:space="preserve"> PAGEREF _Toc399374954 \h </w:instrText>
-            </w:r>
-            <w:r>
-              <w:rPr>
-                <w:noProof/>
-                <w:webHidden/>
-              </w:rPr>
-            </w:r>
-            <w:r>
-              <w:rPr>
-                <w:noProof/>
-                <w:webHidden/>
-              </w:rPr>
-              <w:fldChar w:fldCharType="separate"/>
-            </w:r>
-            <w:r>
-              <w:rPr>
-                <w:noProof/>
-                <w:webHidden/>
-              </w:rPr>
-              <w:t>15</w:t>
-            </w:r>
-            <w:r>
-              <w:rPr>
-                <w:noProof/>
-                <w:webHidden/>
-              </w:rPr>
-              <w:fldChar w:fldCharType="end"/>
-            </w:r>
-          </w:hyperlink>
-        </w:p>
-        <w:p>
-          <w:pPr>
-            <w:pStyle w:val="TOC2"/>
-            <w:tabs>
-              <w:tab w:val="right" w:leader="dot" w:pos="9629"/>
-            </w:tabs>
-            <w:rPr>
-              <w:rFonts w:eastAsiaTheme="minorEastAsia"/>
-              <w:noProof/>
-              <w:lang w:val="es-AR" w:eastAsia="es-AR"/>
-            </w:rPr>
-          </w:pPr>
-          <w:hyperlink w:anchor="_Toc399374955" w:history="1">
-            <w:r>
-              <w:rPr>
-                <w:rStyle w:val="Hyperlink"/>
-                <w:rFonts w:ascii="Segoe UI" w:eastAsia="TTFF2EC1B0t00" w:hAnsi="Segoe UI" w:cs="Segoe UI"/>
-                <w:noProof/>
-                <w:lang w:val="es-AR"/>
-              </w:rPr>
-              <w:t>Modelo</w:t>
-            </w:r>
-            <w:r>
-              <w:rPr>
-                <w:noProof/>
-                <w:webHidden/>
-              </w:rPr>
-              <w:tab/>
-            </w:r>
-            <w:r>
-              <w:rPr>
-                <w:noProof/>
-                <w:webHidden/>
-              </w:rPr>
-              <w:fldChar w:fldCharType="begin"/>
-            </w:r>
-            <w:r>
-              <w:rPr>
-                <w:noProof/>
-                <w:webHidden/>
-              </w:rPr>
-              <w:instrText xml:space="preserve"> PAGEREF _Toc399374955 \h </w:instrText>
-            </w:r>
-            <w:r>
-              <w:rPr>
-                <w:noProof/>
-                <w:webHidden/>
-              </w:rPr>
-            </w:r>
-            <w:r>
-              <w:rPr>
-                <w:noProof/>
-                <w:webHidden/>
-              </w:rPr>
-              <w:fldChar w:fldCharType="separate"/>
-            </w:r>
-            <w:r>
-              <w:rPr>
-                <w:noProof/>
-                <w:webHidden/>
-              </w:rPr>
-              <w:t>15</w:t>
-            </w:r>
-            <w:r>
-              <w:rPr>
-                <w:noProof/>
-                <w:webHidden/>
-              </w:rPr>
-              <w:fldChar w:fldCharType="end"/>
-            </w:r>
-          </w:hyperlink>
-        </w:p>
-        <w:p>
-          <w:pPr>
-            <w:pStyle w:val="TOC2"/>
-            <w:tabs>
-              <w:tab w:val="right" w:leader="dot" w:pos="9629"/>
-            </w:tabs>
-            <w:rPr>
-              <w:rFonts w:eastAsiaTheme="minorEastAsia"/>
-              <w:noProof/>
-              <w:lang w:val="es-AR" w:eastAsia="es-AR"/>
-            </w:rPr>
-          </w:pPr>
-          <w:hyperlink w:anchor="_Toc399374956" w:history="1">
-            <w:r>
-              <w:rPr>
-                <w:rStyle w:val="Hyperlink"/>
-                <w:rFonts w:ascii="Segoe UI" w:hAnsi="Segoe UI" w:cs="Segoe UI"/>
-                <w:noProof/>
-                <w:lang w:val="es-AR"/>
-              </w:rPr>
-              <w:t>Hipótesis</w:t>
-            </w:r>
-            <w:r>
-              <w:rPr>
-                <w:noProof/>
-                <w:webHidden/>
-              </w:rPr>
-              <w:tab/>
-            </w:r>
-            <w:r>
-              <w:rPr>
-                <w:noProof/>
-                <w:webHidden/>
-              </w:rPr>
-              <w:fldChar w:fldCharType="begin"/>
-            </w:r>
-            <w:r>
-              <w:rPr>
-                <w:noProof/>
-                <w:webHidden/>
-              </w:rPr>
-              <w:instrText xml:space="preserve"> PAGEREF _Toc399374956 \h </w:instrText>
-            </w:r>
-            <w:r>
-              <w:rPr>
-                <w:noProof/>
-                <w:webHidden/>
-              </w:rPr>
-            </w:r>
-            <w:r>
-              <w:rPr>
-                <w:noProof/>
-                <w:webHidden/>
-              </w:rPr>
-              <w:fldChar w:fldCharType="separate"/>
-            </w:r>
-            <w:r>
-              <w:rPr>
-                <w:noProof/>
-                <w:webHidden/>
-              </w:rPr>
-              <w:t>15</w:t>
-            </w:r>
-            <w:r>
-              <w:rPr>
-                <w:noProof/>
-                <w:webHidden/>
-              </w:rPr>
-              <w:fldChar w:fldCharType="end"/>
-            </w:r>
-          </w:hyperlink>
-        </w:p>
-        <w:p>
-          <w:pPr>
-            <w:pStyle w:val="TOC2"/>
-            <w:tabs>
-              <w:tab w:val="right" w:leader="dot" w:pos="9629"/>
-            </w:tabs>
-            <w:rPr>
-              <w:rFonts w:eastAsiaTheme="minorEastAsia"/>
-              <w:noProof/>
-              <w:lang w:val="es-AR" w:eastAsia="es-AR"/>
-            </w:rPr>
-          </w:pPr>
-          <w:hyperlink w:anchor="_Toc399374957" w:history="1">
-            <w:r>
-              <w:rPr>
-                <w:rStyle w:val="Hyperlink"/>
-                <w:rFonts w:ascii="Segoe UI" w:hAnsi="Segoe UI" w:cs="Segoe UI"/>
-                <w:noProof/>
-                <w:lang w:val="es-AR"/>
-              </w:rPr>
-              <w:t>Ejercicios</w:t>
-            </w:r>
-            <w:r>
-              <w:rPr>
-                <w:noProof/>
-                <w:webHidden/>
-              </w:rPr>
-              <w:tab/>
-            </w:r>
-            <w:r>
-              <w:rPr>
-                <w:noProof/>
-                <w:webHidden/>
-              </w:rPr>
-              <w:fldChar w:fldCharType="begin"/>
-            </w:r>
-            <w:r>
-              <w:rPr>
-                <w:noProof/>
-                <w:webHidden/>
-              </w:rPr>
-              <w:instrText xml:space="preserve"> PAGEREF _Toc399374957 \h </w:instrText>
-            </w:r>
-            <w:r>
-              <w:rPr>
-                <w:noProof/>
-                <w:webHidden/>
-              </w:rPr>
-            </w:r>
-            <w:r>
-              <w:rPr>
-                <w:noProof/>
-                <w:webHidden/>
-              </w:rPr>
-              <w:fldChar w:fldCharType="separate"/>
-            </w:r>
-            <w:r>
-              <w:rPr>
-                <w:noProof/>
-                <w:webHidden/>
-              </w:rPr>
-              <w:t>16</w:t>
+              <w:t>14</w:t>
             </w:r>
             <w:r>
               <w:rPr>
@@ -3288,7 +1573,7 @@
               <w:lang w:val="es-AR" w:eastAsia="es-AR"/>
             </w:rPr>
           </w:pPr>
-          <w:hyperlink w:anchor="_Toc399374958" w:history="1">
+          <w:hyperlink w:anchor="_Toc399400683" w:history="1">
             <w:r>
               <w:rPr>
                 <w:rStyle w:val="Hyperlink"/>
@@ -3317,7 +1602,7 @@
                 <w:noProof/>
                 <w:webHidden/>
               </w:rPr>
-              <w:instrText xml:space="preserve"> PAGEREF _Toc399374958 \h </w:instrText>
+              <w:instrText xml:space="preserve"> PAGEREF _Toc399400683 \h </w:instrText>
             </w:r>
             <w:r>
               <w:rPr>
@@ -3337,295 +1622,7 @@
                 <w:noProof/>
                 <w:webHidden/>
               </w:rPr>
-              <w:t>18</w:t>
-            </w:r>
-            <w:r>
-              <w:rPr>
-                <w:noProof/>
-                <w:webHidden/>
-              </w:rPr>
-              <w:fldChar w:fldCharType="end"/>
-            </w:r>
-          </w:hyperlink>
-        </w:p>
-        <w:p>
-          <w:pPr>
-            <w:pStyle w:val="TOC2"/>
-            <w:tabs>
-              <w:tab w:val="right" w:leader="dot" w:pos="9629"/>
-            </w:tabs>
-            <w:rPr>
-              <w:rFonts w:eastAsiaTheme="minorEastAsia"/>
-              <w:noProof/>
-              <w:lang w:val="es-AR" w:eastAsia="es-AR"/>
-            </w:rPr>
-          </w:pPr>
-          <w:hyperlink w:anchor="_Toc399374959" w:history="1">
-            <w:r>
-              <w:rPr>
-                <w:rStyle w:val="Hyperlink"/>
-                <w:rFonts w:ascii="Segoe UI" w:hAnsi="Segoe UI" w:cs="Segoe UI"/>
-                <w:noProof/>
-                <w:lang w:val="es-AR"/>
-              </w:rPr>
-              <w:t>Enunciado</w:t>
-            </w:r>
-            <w:r>
-              <w:rPr>
-                <w:noProof/>
-                <w:webHidden/>
-              </w:rPr>
-              <w:tab/>
-            </w:r>
-            <w:r>
-              <w:rPr>
-                <w:noProof/>
-                <w:webHidden/>
-              </w:rPr>
-              <w:fldChar w:fldCharType="begin"/>
-            </w:r>
-            <w:r>
-              <w:rPr>
-                <w:noProof/>
-                <w:webHidden/>
-              </w:rPr>
-              <w:instrText xml:space="preserve"> PAGEREF _Toc399374959 \h </w:instrText>
-            </w:r>
-            <w:r>
-              <w:rPr>
-                <w:noProof/>
-                <w:webHidden/>
-              </w:rPr>
-            </w:r>
-            <w:r>
-              <w:rPr>
-                <w:noProof/>
-                <w:webHidden/>
-              </w:rPr>
-              <w:fldChar w:fldCharType="separate"/>
-            </w:r>
-            <w:r>
-              <w:rPr>
-                <w:noProof/>
-                <w:webHidden/>
-              </w:rPr>
-              <w:t>18</w:t>
-            </w:r>
-            <w:r>
-              <w:rPr>
-                <w:noProof/>
-                <w:webHidden/>
-              </w:rPr>
-              <w:fldChar w:fldCharType="end"/>
-            </w:r>
-          </w:hyperlink>
-        </w:p>
-        <w:p>
-          <w:pPr>
-            <w:pStyle w:val="TOC2"/>
-            <w:tabs>
-              <w:tab w:val="right" w:leader="dot" w:pos="9629"/>
-            </w:tabs>
-            <w:rPr>
-              <w:rFonts w:eastAsiaTheme="minorEastAsia"/>
-              <w:noProof/>
-              <w:lang w:val="es-AR" w:eastAsia="es-AR"/>
-            </w:rPr>
-          </w:pPr>
-          <w:hyperlink w:anchor="_Toc399374960" w:history="1">
-            <w:r>
-              <w:rPr>
-                <w:rStyle w:val="Hyperlink"/>
-                <w:rFonts w:ascii="Segoe UI" w:hAnsi="Segoe UI" w:cs="Segoe UI"/>
-                <w:noProof/>
-                <w:lang w:val="es-AR"/>
-              </w:rPr>
-              <w:t>Modelo</w:t>
-            </w:r>
-            <w:r>
-              <w:rPr>
-                <w:noProof/>
-                <w:webHidden/>
-              </w:rPr>
-              <w:tab/>
-            </w:r>
-            <w:r>
-              <w:rPr>
-                <w:noProof/>
-                <w:webHidden/>
-              </w:rPr>
-              <w:fldChar w:fldCharType="begin"/>
-            </w:r>
-            <w:r>
-              <w:rPr>
-                <w:noProof/>
-                <w:webHidden/>
-              </w:rPr>
-              <w:instrText xml:space="preserve"> PAGEREF _Toc399374960 \h </w:instrText>
-            </w:r>
-            <w:r>
-              <w:rPr>
-                <w:noProof/>
-                <w:webHidden/>
-              </w:rPr>
-            </w:r>
-            <w:r>
-              <w:rPr>
-                <w:noProof/>
-                <w:webHidden/>
-              </w:rPr>
-              <w:fldChar w:fldCharType="separate"/>
-            </w:r>
-            <w:r>
-              <w:rPr>
-                <w:noProof/>
-                <w:webHidden/>
-              </w:rPr>
-              <w:t>18</w:t>
-            </w:r>
-            <w:r>
-              <w:rPr>
-                <w:noProof/>
-                <w:webHidden/>
-              </w:rPr>
-              <w:fldChar w:fldCharType="end"/>
-            </w:r>
-          </w:hyperlink>
-        </w:p>
-        <w:p>
-          <w:pPr>
-            <w:pStyle w:val="TOC2"/>
-            <w:tabs>
-              <w:tab w:val="right" w:leader="dot" w:pos="9629"/>
-            </w:tabs>
-            <w:rPr>
-              <w:rFonts w:eastAsiaTheme="minorEastAsia"/>
-              <w:noProof/>
-              <w:lang w:val="es-AR" w:eastAsia="es-AR"/>
-            </w:rPr>
-          </w:pPr>
-          <w:hyperlink w:anchor="_Toc399374961" w:history="1">
-            <w:r>
-              <w:rPr>
-                <w:rStyle w:val="Hyperlink"/>
-                <w:rFonts w:ascii="Segoe UI" w:hAnsi="Segoe UI" w:cs="Segoe UI"/>
-                <w:noProof/>
-                <w:lang w:val="es-AR"/>
-              </w:rPr>
-              <w:t>Hipótesis</w:t>
-            </w:r>
-            <w:r>
-              <w:rPr>
-                <w:noProof/>
-                <w:webHidden/>
-              </w:rPr>
-              <w:tab/>
-            </w:r>
-            <w:r>
-              <w:rPr>
-                <w:noProof/>
-                <w:webHidden/>
-              </w:rPr>
-              <w:fldChar w:fldCharType="begin"/>
-            </w:r>
-            <w:r>
-              <w:rPr>
-                <w:noProof/>
-                <w:webHidden/>
-              </w:rPr>
-              <w:instrText xml:space="preserve"> PAGEREF _Toc399374961 \h </w:instrText>
-            </w:r>
-            <w:r>
-              <w:rPr>
-                <w:noProof/>
-                <w:webHidden/>
-              </w:rPr>
-            </w:r>
-            <w:r>
-              <w:rPr>
-                <w:noProof/>
-                <w:webHidden/>
-              </w:rPr>
-              <w:fldChar w:fldCharType="separate"/>
-            </w:r>
-            <w:r>
-              <w:rPr>
-                <w:noProof/>
-                <w:webHidden/>
-              </w:rPr>
-              <w:t>18</w:t>
-            </w:r>
-            <w:r>
-              <w:rPr>
-                <w:noProof/>
-                <w:webHidden/>
-              </w:rPr>
-              <w:fldChar w:fldCharType="end"/>
-            </w:r>
-          </w:hyperlink>
-        </w:p>
-        <w:p>
-          <w:pPr>
-            <w:pStyle w:val="TOC2"/>
-            <w:tabs>
-              <w:tab w:val="right" w:leader="dot" w:pos="9629"/>
-            </w:tabs>
-            <w:rPr>
-              <w:rFonts w:eastAsiaTheme="minorEastAsia"/>
-              <w:noProof/>
-              <w:lang w:val="es-AR" w:eastAsia="es-AR"/>
-            </w:rPr>
-          </w:pPr>
-          <w:hyperlink w:anchor="_Toc399374962" w:history="1">
-            <w:r>
-              <w:rPr>
-                <w:rStyle w:val="Hyperlink"/>
-                <w:rFonts w:ascii="Segoe UI" w:hAnsi="Segoe UI" w:cs="Segoe UI"/>
-                <w:noProof/>
-                <w:lang w:val="es-AR"/>
-              </w:rPr>
-              <w:t>Ejercicios</w:t>
-            </w:r>
-            <w:r>
-              <w:rPr>
-                <w:noProof/>
-                <w:webHidden/>
-              </w:rPr>
-              <w:tab/>
-            </w:r>
-            <w:r>
-              <w:rPr>
-                <w:noProof/>
-                <w:webHidden/>
-              </w:rPr>
-              <w:fldChar w:fldCharType="begin"/>
-            </w:r>
-            <w:r>
-              <w:rPr>
-                <w:noProof/>
-                <w:webHidden/>
-              </w:rPr>
-              <w:instrText xml:space="preserve"> PAGEREF _Toc399374962 \h </w:instrText>
-            </w:r>
-            <w:r>
-              <w:rPr>
-                <w:noProof/>
-                <w:webHidden/>
-              </w:rPr>
-            </w:r>
-            <w:r>
-              <w:rPr>
-                <w:noProof/>
-                <w:webHidden/>
-              </w:rPr>
-              <w:fldChar w:fldCharType="separate"/>
-            </w:r>
-            <w:r>
-              <w:rPr>
-                <w:noProof/>
-                <w:webHidden/>
-              </w:rPr>
-              <w:t>18</w:t>
+              <w:t>17</w:t>
             </w:r>
             <w:r>
               <w:rPr>
@@ -3648,7 +1645,7 @@
               <w:lang w:val="es-AR" w:eastAsia="es-AR"/>
             </w:rPr>
           </w:pPr>
-          <w:hyperlink w:anchor="_Toc399374963" w:history="1">
+          <w:hyperlink w:anchor="_Toc399400684" w:history="1">
             <w:r>
               <w:rPr>
                 <w:rStyle w:val="Hyperlink"/>
@@ -3677,7 +1674,7 @@
                 <w:noProof/>
                 <w:webHidden/>
               </w:rPr>
-              <w:instrText xml:space="preserve"> PAGEREF _Toc399374963 \h </w:instrText>
+              <w:instrText xml:space="preserve"> PAGEREF _Toc399400684 \h </w:instrText>
             </w:r>
             <w:r>
               <w:rPr>
@@ -3697,7 +1694,7 @@
                 <w:noProof/>
                 <w:webHidden/>
               </w:rPr>
-              <w:t>20</w:t>
+              <w:t>19</w:t>
             </w:r>
             <w:r>
               <w:rPr>
@@ -3720,7 +1717,7 @@
               <w:lang w:val="es-AR" w:eastAsia="es-AR"/>
             </w:rPr>
           </w:pPr>
-          <w:hyperlink w:anchor="_Toc399374964" w:history="1">
+          <w:hyperlink w:anchor="_Toc399400685" w:history="1">
             <w:r>
               <w:rPr>
                 <w:rStyle w:val="Hyperlink"/>
@@ -3749,7 +1746,7 @@
                 <w:noProof/>
                 <w:webHidden/>
               </w:rPr>
-              <w:instrText xml:space="preserve"> PAGEREF _Toc399374964 \h </w:instrText>
+              <w:instrText xml:space="preserve"> PAGEREF _Toc399400685 \h </w:instrText>
             </w:r>
             <w:r>
               <w:rPr>
@@ -3769,7 +1766,7 @@
                 <w:noProof/>
                 <w:webHidden/>
               </w:rPr>
-              <w:t>21</w:t>
+              <w:t>20</w:t>
             </w:r>
             <w:r>
               <w:rPr>
@@ -3824,8 +1821,8 @@
           <w:lang w:val="es-AR"/>
         </w:rPr>
       </w:pPr>
-      <w:bookmarkStart w:id="0" w:name="_Toc398677659"/>
-      <w:bookmarkStart w:id="1" w:name="_Toc399374928"/>
+      <w:bookmarkStart w:id="1" w:name="_Toc398677659"/>
+      <w:bookmarkStart w:id="2" w:name="_Toc399400677"/>
       <w:r>
         <w:rPr>
           <w:rFonts w:ascii="Segoe UI" w:hAnsi="Segoe UI" w:cs="Segoe UI"/>
@@ -3834,8 +1831,8 @@
         <w:lastRenderedPageBreak/>
         <w:t>Ejercicio N° 1</w:t>
       </w:r>
-      <w:bookmarkEnd w:id="0"/>
       <w:bookmarkEnd w:id="1"/>
+      <w:bookmarkEnd w:id="2"/>
     </w:p>
     <w:p>
       <w:pPr>
@@ -3846,7 +1843,6 @@
           <w:lang w:val="es-AR"/>
         </w:rPr>
       </w:pPr>
-      <w:bookmarkStart w:id="2" w:name="_Toc399374929"/>
       <w:r>
         <w:rPr>
           <w:rFonts w:ascii="Segoe UI" w:hAnsi="Segoe UI" w:cs="Segoe UI"/>
@@ -3854,7 +1850,6 @@
         </w:rPr>
         <w:t>Enunciado</w:t>
       </w:r>
-      <w:bookmarkEnd w:id="2"/>
     </w:p>
     <w:p>
       <w:pPr>
@@ -3933,7 +1928,6 @@
           <w:lang w:val="es-AR"/>
         </w:rPr>
       </w:pPr>
-      <w:bookmarkStart w:id="3" w:name="_Toc399374930"/>
       <w:r>
         <w:rPr>
           <w:rFonts w:ascii="Segoe UI" w:hAnsi="Segoe UI" w:cs="Segoe UI"/>
@@ -3941,7 +1935,6 @@
         </w:rPr>
         <w:t>Modelo</w:t>
       </w:r>
-      <w:bookmarkEnd w:id="3"/>
     </w:p>
     <w:p>
       <w:pPr>
@@ -3959,7 +1952,7 @@
           <w:lang w:val="es-AR" w:eastAsia="es-AR"/>
         </w:rPr>
         <w:drawing>
-          <wp:inline distT="0" distB="0" distL="0" distR="0">
+          <wp:inline distT="0" distB="0" distL="0" distR="0" wp14:anchorId="489AED39" wp14:editId="7A8B80B1">
             <wp:extent cx="5638800" cy="1958340"/>
             <wp:effectExtent l="190500" t="152400" r="171450" b="137160"/>
             <wp:docPr id="1" name="Picture 1"/>
@@ -4037,7 +2030,6 @@
           <w:lang w:val="es-AR"/>
         </w:rPr>
       </w:pPr>
-      <w:bookmarkStart w:id="4" w:name="_Toc399374931"/>
       <w:r>
         <w:rPr>
           <w:rFonts w:ascii="Segoe UI" w:hAnsi="Segoe UI" w:cs="Segoe UI"/>
@@ -4045,7 +2037,6 @@
         </w:rPr>
         <w:t>Hipótesis</w:t>
       </w:r>
-      <w:bookmarkEnd w:id="4"/>
     </w:p>
     <w:p>
       <w:pPr>
@@ -4260,7 +2251,6 @@
           <w:lang w:val="es-AR"/>
         </w:rPr>
       </w:pPr>
-      <w:bookmarkStart w:id="5" w:name="_Toc399374932"/>
       <w:r>
         <w:rPr>
           <w:rFonts w:ascii="Segoe UI" w:hAnsi="Segoe UI" w:cs="Segoe UI"/>
@@ -4268,7 +2258,6 @@
         </w:rPr>
         <w:t>Ejercicios</w:t>
       </w:r>
-      <w:bookmarkEnd w:id="5"/>
     </w:p>
     <w:p>
       <w:pPr>
@@ -5582,7 +3571,7 @@
           <w:lang w:val="es-AR"/>
         </w:rPr>
       </w:pPr>
-      <w:bookmarkStart w:id="6" w:name="_Toc398677660"/>
+      <w:bookmarkStart w:id="3" w:name="_Toc398677660"/>
       <w:r>
         <w:rPr>
           <w:rFonts w:ascii="Segoe UI" w:hAnsi="Segoe UI" w:cs="Segoe UI"/>
@@ -5599,7 +3588,7 @@
           <w:lang w:val="es-AR"/>
         </w:rPr>
       </w:pPr>
-      <w:bookmarkStart w:id="7" w:name="_Toc399374933"/>
+      <w:bookmarkStart w:id="4" w:name="_Toc399400678"/>
       <w:r>
         <w:rPr>
           <w:rFonts w:ascii="Segoe UI" w:hAnsi="Segoe UI" w:cs="Segoe UI"/>
@@ -5629,8 +3618,8 @@
         </w:rPr>
         <w:t>2</w:t>
       </w:r>
-      <w:bookmarkEnd w:id="6"/>
-      <w:bookmarkEnd w:id="7"/>
+      <w:bookmarkEnd w:id="3"/>
+      <w:bookmarkEnd w:id="4"/>
     </w:p>
     <w:p>
       <w:pPr>
@@ -5641,7 +3630,6 @@
           <w:lang w:val="es-AR"/>
         </w:rPr>
       </w:pPr>
-      <w:bookmarkStart w:id="8" w:name="_Toc399374934"/>
       <w:r>
         <w:rPr>
           <w:rFonts w:ascii="Segoe UI" w:hAnsi="Segoe UI" w:cs="Segoe UI"/>
@@ -5649,7 +3637,6 @@
         </w:rPr>
         <w:t>Enunciado</w:t>
       </w:r>
-      <w:bookmarkEnd w:id="8"/>
     </w:p>
     <w:p>
       <w:pPr>
@@ -5720,7 +3707,6 @@
           <w:lang w:val="es-AR"/>
         </w:rPr>
       </w:pPr>
-      <w:bookmarkStart w:id="9" w:name="_Toc399374935"/>
       <w:r>
         <w:rPr>
           <w:rFonts w:ascii="Segoe UI" w:hAnsi="Segoe UI" w:cs="Segoe UI"/>
@@ -5728,7 +3714,6 @@
         </w:rPr>
         <w:t>Modelo</w:t>
       </w:r>
-      <w:bookmarkEnd w:id="9"/>
     </w:p>
     <w:p>
       <w:pPr>
@@ -5745,7 +3730,7 @@
           <w:lang w:val="es-AR" w:eastAsia="es-AR"/>
         </w:rPr>
         <w:drawing>
-          <wp:inline distT="0" distB="0" distL="0" distR="0">
+          <wp:inline distT="0" distB="0" distL="0" distR="0" wp14:anchorId="54D4F019" wp14:editId="080BDB35">
             <wp:extent cx="6210500" cy="2383202"/>
             <wp:effectExtent l="19050" t="0" r="0" b="0"/>
             <wp:docPr id="4" name="Imagen 2"/>
@@ -5810,7 +3795,6 @@
           <w:lang w:val="es-AR"/>
         </w:rPr>
       </w:pPr>
-      <w:bookmarkStart w:id="10" w:name="_Toc399374936"/>
       <w:r>
         <w:rPr>
           <w:rFonts w:ascii="Segoe UI" w:hAnsi="Segoe UI" w:cs="Segoe UI"/>
@@ -5818,7 +3802,6 @@
         </w:rPr>
         <w:t>Hipótesis</w:t>
       </w:r>
-      <w:bookmarkEnd w:id="10"/>
     </w:p>
     <w:p>
       <w:pPr>
@@ -6032,7 +4015,6 @@
           <w:lang w:val="es-AR"/>
         </w:rPr>
       </w:pPr>
-      <w:bookmarkStart w:id="11" w:name="_Toc399374937"/>
       <w:r>
         <w:rPr>
           <w:rFonts w:ascii="Segoe UI" w:hAnsi="Segoe UI" w:cs="Segoe UI"/>
@@ -6040,7 +4022,6 @@
         </w:rPr>
         <w:t>Ejercicios</w:t>
       </w:r>
-      <w:bookmarkEnd w:id="11"/>
     </w:p>
     <w:p>
       <w:pPr>
@@ -8243,7 +6224,7 @@
           <w:lang w:val="es-AR"/>
         </w:rPr>
       </w:pPr>
-      <w:bookmarkStart w:id="12" w:name="_Toc398677661"/>
+      <w:bookmarkStart w:id="5" w:name="_Toc398677661"/>
       <w:r>
         <w:rPr>
           <w:rFonts w:ascii="Segoe UI" w:hAnsi="Segoe UI" w:cs="Segoe UI"/>
@@ -8260,7 +6241,7 @@
           <w:lang w:val="es-AR"/>
         </w:rPr>
       </w:pPr>
-      <w:bookmarkStart w:id="13" w:name="_Toc399374938"/>
+      <w:bookmarkStart w:id="6" w:name="_Toc399400679"/>
       <w:r>
         <w:rPr>
           <w:rFonts w:ascii="Segoe UI" w:hAnsi="Segoe UI" w:cs="Segoe UI"/>
@@ -8269,8 +6250,8 @@
         <w:lastRenderedPageBreak/>
         <w:t>Ejercicio N° 3</w:t>
       </w:r>
-      <w:bookmarkEnd w:id="12"/>
-      <w:bookmarkEnd w:id="13"/>
+      <w:bookmarkEnd w:id="5"/>
+      <w:bookmarkEnd w:id="6"/>
     </w:p>
     <w:p>
       <w:pPr>
@@ -8281,7 +6262,6 @@
           <w:lang w:val="es-AR"/>
         </w:rPr>
       </w:pPr>
-      <w:bookmarkStart w:id="14" w:name="_Toc399374939"/>
       <w:r>
         <w:rPr>
           <w:rFonts w:ascii="Segoe UI" w:hAnsi="Segoe UI" w:cs="Segoe UI"/>
@@ -8289,7 +6269,6 @@
         </w:rPr>
         <w:t>Enunciado</w:t>
       </w:r>
-      <w:bookmarkEnd w:id="14"/>
     </w:p>
     <w:p>
       <w:pPr>
@@ -8442,7 +6421,6 @@
           <w:lang w:val="es-AR"/>
         </w:rPr>
       </w:pPr>
-      <w:bookmarkStart w:id="15" w:name="_Toc399374940"/>
       <w:r>
         <w:rPr>
           <w:rFonts w:ascii="Segoe UI" w:hAnsi="Segoe UI" w:cs="Segoe UI"/>
@@ -8450,7 +6428,6 @@
         </w:rPr>
         <w:t>Modelo</w:t>
       </w:r>
-      <w:bookmarkEnd w:id="15"/>
     </w:p>
     <w:p>
       <w:pPr>
@@ -8468,7 +6445,7 @@
           <w:lang w:val="es-AR" w:eastAsia="es-AR"/>
         </w:rPr>
         <w:drawing>
-          <wp:inline distT="0" distB="0" distL="0" distR="0">
+          <wp:inline distT="0" distB="0" distL="0" distR="0" wp14:anchorId="49E537DA" wp14:editId="799C777D">
             <wp:extent cx="5891249" cy="2032740"/>
             <wp:effectExtent l="190500" t="190500" r="167005" b="177165"/>
             <wp:docPr id="2" name="Picture 2"/>
@@ -8538,7 +6515,6 @@
           <w:lang w:val="es-AR"/>
         </w:rPr>
       </w:pPr>
-      <w:bookmarkStart w:id="16" w:name="_Toc399374941"/>
       <w:r>
         <w:rPr>
           <w:rFonts w:ascii="Segoe UI" w:hAnsi="Segoe UI" w:cs="Segoe UI"/>
@@ -8546,7 +6522,6 @@
         </w:rPr>
         <w:t>Hipótesis</w:t>
       </w:r>
-      <w:bookmarkEnd w:id="16"/>
     </w:p>
     <w:p>
       <w:pPr>
@@ -8752,7 +6727,6 @@
           <w:lang w:val="es-AR"/>
         </w:rPr>
       </w:pPr>
-      <w:bookmarkStart w:id="17" w:name="_Toc399374942"/>
       <w:r>
         <w:rPr>
           <w:rFonts w:ascii="Segoe UI" w:hAnsi="Segoe UI" w:cs="Segoe UI"/>
@@ -8760,7 +6734,6 @@
         </w:rPr>
         <w:t>Ejercicios</w:t>
       </w:r>
-      <w:bookmarkEnd w:id="17"/>
     </w:p>
     <w:p>
       <w:pPr>
@@ -10030,7 +8003,7 @@
           <w:lang w:val="es-AR"/>
         </w:rPr>
       </w:pPr>
-      <w:bookmarkStart w:id="18" w:name="_Toc398677662"/>
+      <w:bookmarkStart w:id="7" w:name="_Toc398677662"/>
       <w:r>
         <w:rPr>
           <w:rFonts w:ascii="Segoe UI" w:hAnsi="Segoe UI" w:cs="Segoe UI"/>
@@ -10047,7 +8020,7 @@
           <w:lang w:val="es-AR"/>
         </w:rPr>
       </w:pPr>
-      <w:bookmarkStart w:id="19" w:name="_Toc399374943"/>
+      <w:bookmarkStart w:id="8" w:name="_Toc399400680"/>
       <w:r>
         <w:rPr>
           <w:rFonts w:ascii="Segoe UI" w:hAnsi="Segoe UI" w:cs="Segoe UI"/>
@@ -10056,8 +8029,8 @@
         <w:lastRenderedPageBreak/>
         <w:t>Ejercicio N° 4</w:t>
       </w:r>
-      <w:bookmarkEnd w:id="18"/>
-      <w:bookmarkEnd w:id="19"/>
+      <w:bookmarkEnd w:id="7"/>
+      <w:bookmarkEnd w:id="8"/>
     </w:p>
     <w:p>
       <w:pPr>
@@ -10068,7 +8041,6 @@
           <w:lang w:val="es-AR"/>
         </w:rPr>
       </w:pPr>
-      <w:bookmarkStart w:id="20" w:name="_Toc399374944"/>
       <w:r>
         <w:rPr>
           <w:rFonts w:ascii="Segoe UI" w:hAnsi="Segoe UI" w:cs="Segoe UI"/>
@@ -10076,7 +8048,6 @@
         </w:rPr>
         <w:t>Enunciado</w:t>
       </w:r>
-      <w:bookmarkEnd w:id="20"/>
     </w:p>
     <w:p>
       <w:pPr>
@@ -10146,7 +8117,6 @@
           <w:lang w:val="es-AR"/>
         </w:rPr>
       </w:pPr>
-      <w:bookmarkStart w:id="21" w:name="_Toc399374945"/>
       <w:r>
         <w:rPr>
           <w:rFonts w:ascii="Segoe UI" w:hAnsi="Segoe UI" w:cs="Segoe UI"/>
@@ -10154,7 +8124,6 @@
         </w:rPr>
         <w:t>Modelo</w:t>
       </w:r>
-      <w:bookmarkEnd w:id="21"/>
     </w:p>
     <w:p>
       <w:pPr>
@@ -10172,7 +8141,7 @@
           <w:lang w:val="es-AR" w:eastAsia="es-AR"/>
         </w:rPr>
         <w:drawing>
-          <wp:inline distT="0" distB="0" distL="0" distR="0">
+          <wp:inline distT="0" distB="0" distL="0" distR="0" wp14:anchorId="02A0F9B0" wp14:editId="74979167">
             <wp:extent cx="5681844" cy="2151034"/>
             <wp:effectExtent l="190500" t="190500" r="167005" b="173355"/>
             <wp:docPr id="6" name="Picture 6"/>
@@ -10243,7 +8212,6 @@
           <w:lang w:val="es-AR"/>
         </w:rPr>
       </w:pPr>
-      <w:bookmarkStart w:id="22" w:name="_Toc399374946"/>
       <w:r>
         <w:rPr>
           <w:rFonts w:ascii="Segoe UI" w:hAnsi="Segoe UI" w:cs="Segoe UI"/>
@@ -10251,7 +8219,6 @@
         </w:rPr>
         <w:t>Hipótesis</w:t>
       </w:r>
-      <w:bookmarkEnd w:id="22"/>
     </w:p>
     <w:p>
       <w:pPr>
@@ -10478,7 +8445,6 @@
           <w:lang w:val="es-AR"/>
         </w:rPr>
       </w:pPr>
-      <w:bookmarkStart w:id="23" w:name="_Toc399374947"/>
       <w:r>
         <w:rPr>
           <w:rFonts w:ascii="Segoe UI" w:hAnsi="Segoe UI" w:cs="Segoe UI"/>
@@ -10486,7 +8452,6 @@
         </w:rPr>
         <w:t>Ejercicios</w:t>
       </w:r>
-      <w:bookmarkEnd w:id="23"/>
     </w:p>
     <w:p>
       <w:pPr>
@@ -12550,7 +10515,7 @@
           <w:lang w:val="es-AR"/>
         </w:rPr>
       </w:pPr>
-      <w:bookmarkStart w:id="24" w:name="_Toc398677663"/>
+      <w:bookmarkStart w:id="9" w:name="_Toc398677663"/>
       <w:r>
         <w:rPr>
           <w:rFonts w:ascii="Segoe UI" w:hAnsi="Segoe UI" w:cs="Segoe UI"/>
@@ -12567,7 +10532,7 @@
           <w:lang w:val="es-AR"/>
         </w:rPr>
       </w:pPr>
-      <w:bookmarkStart w:id="25" w:name="_Toc399374948"/>
+      <w:bookmarkStart w:id="10" w:name="_Toc399400681"/>
       <w:r>
         <w:rPr>
           <w:rFonts w:ascii="Segoe UI" w:hAnsi="Segoe UI" w:cs="Segoe UI"/>
@@ -12576,8 +10541,8 @@
         <w:lastRenderedPageBreak/>
         <w:t>Ejercicio N° 5</w:t>
       </w:r>
-      <w:bookmarkEnd w:id="24"/>
-      <w:bookmarkEnd w:id="25"/>
+      <w:bookmarkEnd w:id="9"/>
+      <w:bookmarkEnd w:id="10"/>
     </w:p>
     <w:p>
       <w:pPr>
@@ -12588,7 +10553,6 @@
           <w:lang w:val="es-AR"/>
         </w:rPr>
       </w:pPr>
-      <w:bookmarkStart w:id="26" w:name="_Toc399374949"/>
       <w:r>
         <w:rPr>
           <w:rFonts w:ascii="Segoe UI" w:hAnsi="Segoe UI" w:cs="Segoe UI"/>
@@ -12596,7 +10560,6 @@
         </w:rPr>
         <w:t>Enunciado</w:t>
       </w:r>
-      <w:bookmarkEnd w:id="26"/>
     </w:p>
     <w:p>
       <w:pPr>
@@ -12749,7 +10712,6 @@
           <w:lang w:val="es-AR"/>
         </w:rPr>
       </w:pPr>
-      <w:bookmarkStart w:id="27" w:name="_Toc399374950"/>
       <w:r>
         <w:rPr>
           <w:rFonts w:ascii="Segoe UI" w:hAnsi="Segoe UI" w:cs="Segoe UI"/>
@@ -12757,7 +10719,6 @@
         </w:rPr>
         <w:t>Modelo</w:t>
       </w:r>
-      <w:bookmarkEnd w:id="27"/>
     </w:p>
     <w:p>
       <w:pPr>
@@ -12775,7 +10736,7 @@
           <w:lang w:val="es-AR" w:eastAsia="es-AR"/>
         </w:rPr>
         <w:drawing>
-          <wp:inline distT="0" distB="0" distL="0" distR="0">
+          <wp:inline distT="0" distB="0" distL="0" distR="0" wp14:anchorId="75B20CA9" wp14:editId="4A9CA40F">
             <wp:extent cx="5612130" cy="2878455"/>
             <wp:effectExtent l="19050" t="0" r="7620" b="0"/>
             <wp:docPr id="7" name="Objeto 5"/>
@@ -12952,7 +10913,7 @@
                       <a:blip r:embed="rId18" cstate="print">
                         <a:extLst>
                           <a:ext uri="{28A0092B-C50C-407E-A947-70E740481C1C}">
-                            <a14:useLocalDpi xmlns="" xmlns:wpc="http://schemas.microsoft.com/office/word/2010/wordprocessingCanvas" xmlns:mc="http://schemas.openxmlformats.org/markup-compatibility/2006" xmlns:o="urn:schemas-microsoft-com:office:office" xmlns:v="urn:schemas-microsoft-com:vml" xmlns:wp14="http://schemas.microsoft.com/office/word/2010/wordprocessingDrawing" xmlns:w10="urn:schemas-microsoft-com:office:word" xmlns:w="http://schemas.openxmlformats.org/wordprocessingml/2006/main" xmlns:w14="http://schemas.microsoft.com/office/word/2010/wordml" xmlns:w15="http://schemas.microsoft.com/office/word/2012/wordml" xmlns:wpg="http://schemas.microsoft.com/office/word/2010/wordprocessingGroup" xmlns:wpi="http://schemas.microsoft.com/office/word/2010/wordprocessingInk" xmlns:wps="http://schemas.microsoft.com/office/word/2010/wordprocessingShape" xmlns:a14="http://schemas.microsoft.com/office/drawing/2010/main" val="0"/>
+                            <a14:useLocalDpi xmlns:a14="http://schemas.microsoft.com/office/drawing/2010/main" val="0"/>
                           </a:ext>
                         </a:extLst>
                       </a:blip>
@@ -12981,7 +10942,7 @@
                       <a:blip r:embed="rId18" cstate="print">
                         <a:extLst>
                           <a:ext uri="{28A0092B-C50C-407E-A947-70E740481C1C}">
-                            <a14:useLocalDpi xmlns="" xmlns:wpc="http://schemas.microsoft.com/office/word/2010/wordprocessingCanvas" xmlns:mc="http://schemas.openxmlformats.org/markup-compatibility/2006" xmlns:o="urn:schemas-microsoft-com:office:office" xmlns:v="urn:schemas-microsoft-com:vml" xmlns:wp14="http://schemas.microsoft.com/office/word/2010/wordprocessingDrawing" xmlns:w10="urn:schemas-microsoft-com:office:word" xmlns:w="http://schemas.openxmlformats.org/wordprocessingml/2006/main" xmlns:w14="http://schemas.microsoft.com/office/word/2010/wordml" xmlns:w15="http://schemas.microsoft.com/office/word/2012/wordml" xmlns:wpg="http://schemas.microsoft.com/office/word/2010/wordprocessingGroup" xmlns:wpi="http://schemas.microsoft.com/office/word/2010/wordprocessingInk" xmlns:wps="http://schemas.microsoft.com/office/word/2010/wordprocessingShape" xmlns:a14="http://schemas.microsoft.com/office/drawing/2010/main" val="0"/>
+                            <a14:useLocalDpi xmlns:a14="http://schemas.microsoft.com/office/drawing/2010/main" val="0"/>
                           </a:ext>
                         </a:extLst>
                       </a:blip>
@@ -13010,7 +10971,7 @@
                       <a:blip r:embed="rId18" cstate="print">
                         <a:extLst>
                           <a:ext uri="{28A0092B-C50C-407E-A947-70E740481C1C}">
-                            <a14:useLocalDpi xmlns="" xmlns:wpc="http://schemas.microsoft.com/office/word/2010/wordprocessingCanvas" xmlns:mc="http://schemas.openxmlformats.org/markup-compatibility/2006" xmlns:o="urn:schemas-microsoft-com:office:office" xmlns:v="urn:schemas-microsoft-com:vml" xmlns:wp14="http://schemas.microsoft.com/office/word/2010/wordprocessingDrawing" xmlns:w10="urn:schemas-microsoft-com:office:word" xmlns:w="http://schemas.openxmlformats.org/wordprocessingml/2006/main" xmlns:w14="http://schemas.microsoft.com/office/word/2010/wordml" xmlns:w15="http://schemas.microsoft.com/office/word/2012/wordml" xmlns:wpg="http://schemas.microsoft.com/office/word/2010/wordprocessingGroup" xmlns:wpi="http://schemas.microsoft.com/office/word/2010/wordprocessingInk" xmlns:wps="http://schemas.microsoft.com/office/word/2010/wordprocessingShape" xmlns:a14="http://schemas.microsoft.com/office/drawing/2010/main" val="0"/>
+                            <a14:useLocalDpi xmlns:a14="http://schemas.microsoft.com/office/drawing/2010/main" val="0"/>
                           </a:ext>
                         </a:extLst>
                       </a:blip>
@@ -13039,7 +11000,7 @@
                       <a:blip r:embed="rId18" cstate="print">
                         <a:extLst>
                           <a:ext uri="{28A0092B-C50C-407E-A947-70E740481C1C}">
-                            <a14:useLocalDpi xmlns="" xmlns:wpc="http://schemas.microsoft.com/office/word/2010/wordprocessingCanvas" xmlns:mc="http://schemas.openxmlformats.org/markup-compatibility/2006" xmlns:o="urn:schemas-microsoft-com:office:office" xmlns:v="urn:schemas-microsoft-com:vml" xmlns:wp14="http://schemas.microsoft.com/office/word/2010/wordprocessingDrawing" xmlns:w10="urn:schemas-microsoft-com:office:word" xmlns:w="http://schemas.openxmlformats.org/wordprocessingml/2006/main" xmlns:w14="http://schemas.microsoft.com/office/word/2010/wordml" xmlns:w15="http://schemas.microsoft.com/office/word/2012/wordml" xmlns:wpg="http://schemas.microsoft.com/office/word/2010/wordprocessingGroup" xmlns:wpi="http://schemas.microsoft.com/office/word/2010/wordprocessingInk" xmlns:wps="http://schemas.microsoft.com/office/word/2010/wordprocessingShape" xmlns:a14="http://schemas.microsoft.com/office/drawing/2010/main" val="0"/>
+                            <a14:useLocalDpi xmlns:a14="http://schemas.microsoft.com/office/drawing/2010/main" val="0"/>
                           </a:ext>
                         </a:extLst>
                       </a:blip>
@@ -13068,7 +11029,7 @@
                       <a:blip r:embed="rId18" cstate="print">
                         <a:extLst>
                           <a:ext uri="{28A0092B-C50C-407E-A947-70E740481C1C}">
-                            <a14:useLocalDpi xmlns="" xmlns:wpc="http://schemas.microsoft.com/office/word/2010/wordprocessingCanvas" xmlns:mc="http://schemas.openxmlformats.org/markup-compatibility/2006" xmlns:o="urn:schemas-microsoft-com:office:office" xmlns:v="urn:schemas-microsoft-com:vml" xmlns:wp14="http://schemas.microsoft.com/office/word/2010/wordprocessingDrawing" xmlns:w10="urn:schemas-microsoft-com:office:word" xmlns:w="http://schemas.openxmlformats.org/wordprocessingml/2006/main" xmlns:w14="http://schemas.microsoft.com/office/word/2010/wordml" xmlns:w15="http://schemas.microsoft.com/office/word/2012/wordml" xmlns:wpg="http://schemas.microsoft.com/office/word/2010/wordprocessingGroup" xmlns:wpi="http://schemas.microsoft.com/office/word/2010/wordprocessingInk" xmlns:wps="http://schemas.microsoft.com/office/word/2010/wordprocessingShape" xmlns:a14="http://schemas.microsoft.com/office/drawing/2010/main" val="0"/>
+                            <a14:useLocalDpi xmlns:a14="http://schemas.microsoft.com/office/drawing/2010/main" val="0"/>
                           </a:ext>
                         </a:extLst>
                       </a:blip>
@@ -13925,7 +11886,7 @@
                       <a:blip r:embed="rId19" cstate="print">
                         <a:extLst>
                           <a:ext uri="{28A0092B-C50C-407E-A947-70E740481C1C}">
-                            <a14:useLocalDpi xmlns="" xmlns:wpc="http://schemas.microsoft.com/office/word/2010/wordprocessingCanvas" xmlns:mc="http://schemas.openxmlformats.org/markup-compatibility/2006" xmlns:o="urn:schemas-microsoft-com:office:office" xmlns:v="urn:schemas-microsoft-com:vml" xmlns:wp14="http://schemas.microsoft.com/office/word/2010/wordprocessingDrawing" xmlns:w10="urn:schemas-microsoft-com:office:word" xmlns:w="http://schemas.openxmlformats.org/wordprocessingml/2006/main" xmlns:w14="http://schemas.microsoft.com/office/word/2010/wordml" xmlns:w15="http://schemas.microsoft.com/office/word/2012/wordml" xmlns:wpg="http://schemas.microsoft.com/office/word/2010/wordprocessingGroup" xmlns:wpi="http://schemas.microsoft.com/office/word/2010/wordprocessingInk" xmlns:wps="http://schemas.microsoft.com/office/word/2010/wordprocessingShape" xmlns:a14="http://schemas.microsoft.com/office/drawing/2010/main" val="0"/>
+                            <a14:useLocalDpi xmlns:a14="http://schemas.microsoft.com/office/drawing/2010/main" val="0"/>
                           </a:ext>
                         </a:extLst>
                       </a:blip>
@@ -15525,7 +13486,6 @@
           <w:lang w:val="es-AR"/>
         </w:rPr>
       </w:pPr>
-      <w:bookmarkStart w:id="28" w:name="_Toc399374951"/>
       <w:r>
         <w:rPr>
           <w:rFonts w:ascii="Segoe UI" w:hAnsi="Segoe UI" w:cs="Segoe UI"/>
@@ -15533,7 +13493,6 @@
         </w:rPr>
         <w:t>Hipótesis</w:t>
       </w:r>
-      <w:bookmarkEnd w:id="28"/>
     </w:p>
     <w:p>
       <w:pPr>
@@ -15753,7 +13712,6 @@
           <w:lang w:val="es-AR"/>
         </w:rPr>
       </w:pPr>
-      <w:bookmarkStart w:id="29" w:name="_Toc399374952"/>
       <w:r>
         <w:rPr>
           <w:rFonts w:ascii="Segoe UI" w:hAnsi="Segoe UI" w:cs="Segoe UI"/>
@@ -15761,7 +13719,6 @@
         </w:rPr>
         <w:t>Ejercicios</w:t>
       </w:r>
-      <w:bookmarkEnd w:id="29"/>
     </w:p>
     <w:p>
       <w:pPr>
@@ -19443,7 +17400,7 @@
           <w:lang w:val="es-AR"/>
         </w:rPr>
       </w:pPr>
-      <w:bookmarkStart w:id="30" w:name="_Toc399374953"/>
+      <w:bookmarkStart w:id="11" w:name="_Toc399400682"/>
       <w:r>
         <w:rPr>
           <w:rFonts w:ascii="Segoe UI" w:hAnsi="Segoe UI" w:cs="Segoe UI"/>
@@ -19452,7 +17409,7 @@
         <w:lastRenderedPageBreak/>
         <w:t>Ejercicio N° 6</w:t>
       </w:r>
-      <w:bookmarkEnd w:id="30"/>
+      <w:bookmarkEnd w:id="11"/>
     </w:p>
     <w:p>
       <w:pPr>
@@ -19462,7 +17419,6 @@
           <w:lang w:val="es-AR"/>
         </w:rPr>
       </w:pPr>
-      <w:bookmarkStart w:id="31" w:name="_Toc399374954"/>
       <w:r>
         <w:rPr>
           <w:rFonts w:ascii="Segoe UI" w:hAnsi="Segoe UI" w:cs="Segoe UI"/>
@@ -19470,7 +17426,6 @@
         </w:rPr>
         <w:t>Enunciado</w:t>
       </w:r>
-      <w:bookmarkEnd w:id="31"/>
     </w:p>
     <w:p>
       <w:pPr>
@@ -19600,7 +17555,6 @@
           <w:lang w:val="es-AR"/>
         </w:rPr>
       </w:pPr>
-      <w:bookmarkStart w:id="32" w:name="_Toc399374955"/>
       <w:r>
         <w:rPr>
           <w:rFonts w:ascii="Segoe UI" w:eastAsia="TTFF2EC1B0t00" w:hAnsi="Segoe UI" w:cs="Segoe UI"/>
@@ -19608,7 +17562,6 @@
         </w:rPr>
         <w:t>Modelo</w:t>
       </w:r>
-      <w:bookmarkEnd w:id="32"/>
     </w:p>
     <w:p>
       <w:pPr>
@@ -19623,7 +17576,7 @@
           <w:lang w:val="es-AR" w:eastAsia="es-AR"/>
         </w:rPr>
         <w:drawing>
-          <wp:inline distT="0" distB="0" distL="0" distR="0">
+          <wp:inline distT="0" distB="0" distL="0" distR="0" wp14:anchorId="764EA63E" wp14:editId="424C8DB6">
             <wp:extent cx="5854446" cy="2786063"/>
             <wp:effectExtent l="190500" t="152400" r="165354" b="128587"/>
             <wp:docPr id="11" name="Picture 11"/>
@@ -19715,7 +17668,6 @@
           <w:lang w:val="es-AR"/>
         </w:rPr>
       </w:pPr>
-      <w:bookmarkStart w:id="33" w:name="_Toc399374956"/>
       <w:r>
         <w:rPr>
           <w:rFonts w:ascii="Segoe UI" w:hAnsi="Segoe UI" w:cs="Segoe UI"/>
@@ -19723,7 +17675,6 @@
         </w:rPr>
         <w:t>Hipótesis</w:t>
       </w:r>
-      <w:bookmarkEnd w:id="33"/>
     </w:p>
     <w:p>
       <w:pPr>
@@ -19923,7 +17874,6 @@
           <w:lang w:val="es-AR"/>
         </w:rPr>
       </w:pPr>
-      <w:bookmarkStart w:id="34" w:name="_Toc399374957"/>
       <w:r>
         <w:rPr>
           <w:rFonts w:ascii="Segoe UI" w:hAnsi="Segoe UI" w:cs="Segoe UI"/>
@@ -19932,7 +17882,6 @@
         <w:lastRenderedPageBreak/>
         <w:t>Ejercicios</w:t>
       </w:r>
-      <w:bookmarkEnd w:id="34"/>
     </w:p>
     <w:p>
       <w:pPr>
@@ -19946,7 +17895,7 @@
       <w:tblPr>
         <w:tblStyle w:val="TableGrid"/>
         <w:tblW w:w="0" w:type="auto"/>
-        <w:tblLook w:val="04A0"/>
+        <w:tblLook w:val="04A0" w:firstRow="1" w:lastRow="0" w:firstColumn="1" w:lastColumn="0" w:noHBand="0" w:noVBand="1"/>
       </w:tblPr>
       <w:tblGrid>
         <w:gridCol w:w="985"/>
@@ -21295,15 +19244,7 @@
                     <w:sz w:val="24"/>
                     <w:lang w:val="es-AR"/>
                   </w:rPr>
-                  <m:t>λ</m:t>
-                </m:r>
-                <m:r>
-                  <w:rPr>
-                    <w:rFonts w:ascii="Cambria Math" w:hAnsi="Cambria Math"/>
-                    <w:sz w:val="24"/>
-                    <w:lang w:val="es-AR"/>
-                  </w:rPr>
-                  <m:t>/2</m:t>
+                  <m:t>λ/2</m:t>
                 </m:r>
               </m:oMath>
             </m:oMathPara>
@@ -22327,15 +20268,7 @@
                   <w:sz w:val="24"/>
                   <w:lang w:val="es-AR"/>
                 </w:rPr>
-                <m:t>λ</m:t>
-              </m:r>
-              <m:r>
-                <w:rPr>
-                  <w:rFonts w:ascii="Cambria Math" w:hAnsi="Cambria Math"/>
-                  <w:sz w:val="24"/>
-                  <w:lang w:val="es-AR"/>
-                </w:rPr>
-                <m:t xml:space="preserve"> </m:t>
+                <m:t xml:space="preserve">λ </m:t>
               </m:r>
               <m:r>
                 <w:rPr>
@@ -22542,15 +20475,7 @@
                   <w:sz w:val="24"/>
                   <w:lang w:val="es-AR"/>
                 </w:rPr>
-                <m:t>λ</m:t>
-              </m:r>
-              <m:r>
-                <w:rPr>
-                  <w:rFonts w:ascii="Cambria Math" w:hAnsi="Cambria Math"/>
-                  <w:sz w:val="24"/>
-                  <w:lang w:val="es-AR"/>
-                </w:rPr>
-                <m:t xml:space="preserve"> </m:t>
+                <m:t xml:space="preserve">λ </m:t>
               </m:r>
               <m:r>
                 <w:rPr>
@@ -22793,15 +20718,7 @@
                   <w:sz w:val="24"/>
                   <w:lang w:val="es-AR"/>
                 </w:rPr>
-                <m:t>λ</m:t>
-              </m:r>
-              <m:r>
-                <w:rPr>
-                  <w:rFonts w:ascii="Cambria Math" w:hAnsi="Cambria Math"/>
-                  <w:sz w:val="24"/>
-                  <w:lang w:val="es-AR"/>
-                </w:rPr>
-                <m:t xml:space="preserve"> </m:t>
+                <m:t xml:space="preserve">λ </m:t>
               </m:r>
               <m:r>
                 <w:rPr>
@@ -22838,15 +20755,7 @@
                   <w:sz w:val="24"/>
                   <w:lang w:val="es-AR"/>
                 </w:rPr>
-                <m:t>2</m:t>
-              </m:r>
-              <m:r>
-                <w:rPr>
-                  <w:rFonts w:ascii="Cambria Math" w:hAnsi="Cambria Math"/>
-                  <w:sz w:val="24"/>
-                  <w:lang w:val="es-AR"/>
-                </w:rPr>
-                <m:t>μ</m:t>
+                <m:t>2μ</m:t>
               </m:r>
             </m:den>
           </m:f>
@@ -23081,15 +20990,7 @@
                   <w:sz w:val="24"/>
                   <w:lang w:val="es-AR"/>
                 </w:rPr>
-                <m:t>λ</m:t>
-              </m:r>
-              <m:r>
-                <w:rPr>
-                  <w:rFonts w:ascii="Cambria Math" w:hAnsi="Cambria Math"/>
-                  <w:sz w:val="24"/>
-                  <w:lang w:val="es-AR"/>
-                </w:rPr>
-                <m:t xml:space="preserve"> </m:t>
+                <m:t xml:space="preserve">λ </m:t>
               </m:r>
               <m:r>
                 <w:rPr>
@@ -23126,15 +21027,7 @@
                   <w:sz w:val="24"/>
                   <w:lang w:val="es-AR"/>
                 </w:rPr>
-                <m:t>2</m:t>
-              </m:r>
-              <m:r>
-                <w:rPr>
-                  <w:rFonts w:ascii="Cambria Math" w:hAnsi="Cambria Math"/>
-                  <w:sz w:val="24"/>
-                  <w:lang w:val="es-AR"/>
-                </w:rPr>
-                <m:t>μ</m:t>
+                <m:t>2μ</m:t>
               </m:r>
             </m:den>
           </m:f>
@@ -24430,37 +22323,7 @@
               <w:rFonts w:ascii="Cambria Math" w:hAnsi="Cambria Math" w:cs="Segoe UI"/>
               <w:lang w:val="es-AR"/>
             </w:rPr>
-            <m:t>39</m:t>
-          </m:r>
-          <m:r>
-            <m:rPr>
-              <m:sty m:val="bi"/>
-            </m:rPr>
-            <w:rPr>
-              <w:rFonts w:ascii="Cambria Math" w:hAnsi="Cambria Math" w:cs="Segoe UI"/>
-              <w:lang w:val="es-AR"/>
-            </w:rPr>
-            <m:t>,</m:t>
-          </m:r>
-          <m:r>
-            <m:rPr>
-              <m:sty m:val="bi"/>
-            </m:rPr>
-            <w:rPr>
-              <w:rFonts w:ascii="Cambria Math" w:hAnsi="Cambria Math" w:cs="Segoe UI"/>
-              <w:lang w:val="es-AR"/>
-            </w:rPr>
-            <m:t>44</m:t>
-          </m:r>
-          <m:r>
-            <m:rPr>
-              <m:sty m:val="bi"/>
-            </m:rPr>
-            <w:rPr>
-              <w:rFonts w:ascii="Cambria Math" w:hAnsi="Cambria Math" w:cs="Segoe UI"/>
-              <w:lang w:val="es-AR"/>
-            </w:rPr>
-            <m:t>%</m:t>
+            <m:t>39,44%</m:t>
           </m:r>
         </m:oMath>
       </m:oMathPara>
@@ -25069,14 +22932,7 @@
               <w:rFonts w:ascii="Cambria Math" w:hAnsi="Cambria Math" w:cs="Segoe UI"/>
               <w:lang w:val="es-AR"/>
             </w:rPr>
-            <m:t>*60min*$30</m:t>
-          </m:r>
-          <m:r>
-            <w:rPr>
-              <w:rFonts w:ascii="Cambria Math" w:hAnsi="Cambria Math" w:cs="Segoe UI"/>
-              <w:lang w:val="es-AR"/>
-            </w:rPr>
-            <m:t>=</m:t>
+            <m:t>*60min*$30=</m:t>
           </m:r>
           <m:r>
             <m:rPr>
@@ -25114,7 +22970,7 @@
           <w:lang w:val="es-AR"/>
         </w:rPr>
       </w:pPr>
-      <w:bookmarkStart w:id="35" w:name="_Toc399374958"/>
+      <w:bookmarkStart w:id="12" w:name="_Toc399400683"/>
       <w:r>
         <w:rPr>
           <w:rFonts w:ascii="Segoe UI" w:hAnsi="Segoe UI" w:cs="Segoe UI"/>
@@ -25123,7 +22979,7 @@
         <w:lastRenderedPageBreak/>
         <w:t>Ejercicio N° 8</w:t>
       </w:r>
-      <w:bookmarkEnd w:id="35"/>
+      <w:bookmarkEnd w:id="12"/>
     </w:p>
     <w:p>
       <w:pPr>
@@ -25134,7 +22990,6 @@
           <w:lang w:val="es-AR"/>
         </w:rPr>
       </w:pPr>
-      <w:bookmarkStart w:id="36" w:name="_Toc399374959"/>
       <w:r>
         <w:rPr>
           <w:rFonts w:ascii="Segoe UI" w:hAnsi="Segoe UI" w:cs="Segoe UI"/>
@@ -25142,7 +22997,6 @@
         </w:rPr>
         <w:t>Enunciado</w:t>
       </w:r>
-      <w:bookmarkEnd w:id="36"/>
     </w:p>
     <w:p>
       <w:pPr>
@@ -25221,6 +23075,13 @@
         </w:rPr>
         <w:t xml:space="preserve"> Poisson)</w:t>
       </w:r>
+      <w:r>
+        <w:rPr>
+          <w:rFonts w:ascii="Segoe UI" w:eastAsia="TTFF2EC1B0t00" w:hAnsi="Segoe UI" w:cs="Segoe UI"/>
+          <w:lang w:val="es-AR"/>
+        </w:rPr>
+        <w:t>.</w:t>
+      </w:r>
     </w:p>
     <w:p>
       <w:pPr>
@@ -25243,7 +23104,6 @@
           <w:lang w:val="es-AR"/>
         </w:rPr>
       </w:pPr>
-      <w:bookmarkStart w:id="37" w:name="_Toc399374960"/>
       <w:r>
         <w:rPr>
           <w:rFonts w:ascii="Segoe UI" w:hAnsi="Segoe UI" w:cs="Segoe UI"/>
@@ -25251,7 +23111,6 @@
         </w:rPr>
         <w:t>Modelo</w:t>
       </w:r>
-      <w:bookmarkEnd w:id="37"/>
     </w:p>
     <w:p>
       <w:pPr>
@@ -25269,7 +23128,7 @@
           <w:lang w:val="es-AR" w:eastAsia="es-AR"/>
         </w:rPr>
         <w:drawing>
-          <wp:inline distT="0" distB="0" distL="0" distR="0">
+          <wp:inline distT="0" distB="0" distL="0" distR="0" wp14:anchorId="0DE55C42" wp14:editId="3310FAFD">
             <wp:extent cx="5612130" cy="3203575"/>
             <wp:effectExtent l="0" t="0" r="7620" b="0"/>
             <wp:docPr id="9" name="Objeto 3"/>
@@ -25446,7 +23305,7 @@
                       <a:blip r:embed="rId18" cstate="print">
                         <a:extLst>
                           <a:ext uri="{28A0092B-C50C-407E-A947-70E740481C1C}">
-                            <a14:useLocalDpi xmlns:o="urn:schemas-microsoft-com:office:office" xmlns:v="urn:schemas-microsoft-com:vml" xmlns:w10="urn:schemas-microsoft-com:office:word" xmlns:w="http://schemas.openxmlformats.org/wordprocessingml/2006/main" xmlns="" xmlns:p="http://schemas.openxmlformats.org/presentationml/2006/main" xmlns:a14="http://schemas.microsoft.com/office/drawing/2010/main" val="0"/>
+                            <a14:useLocalDpi xmlns:a14="http://schemas.microsoft.com/office/drawing/2010/main" val="0"/>
                           </a:ext>
                         </a:extLst>
                       </a:blip>
@@ -25475,7 +23334,7 @@
                       <a:blip r:embed="rId18" cstate="print">
                         <a:extLst>
                           <a:ext uri="{28A0092B-C50C-407E-A947-70E740481C1C}">
-                            <a14:useLocalDpi xmlns:o="urn:schemas-microsoft-com:office:office" xmlns:v="urn:schemas-microsoft-com:vml" xmlns:w10="urn:schemas-microsoft-com:office:word" xmlns:w="http://schemas.openxmlformats.org/wordprocessingml/2006/main" xmlns="" xmlns:p="http://schemas.openxmlformats.org/presentationml/2006/main" xmlns:a14="http://schemas.microsoft.com/office/drawing/2010/main" val="0"/>
+                            <a14:useLocalDpi xmlns:a14="http://schemas.microsoft.com/office/drawing/2010/main" val="0"/>
                           </a:ext>
                         </a:extLst>
                       </a:blip>
@@ -25504,7 +23363,7 @@
                       <a:blip r:embed="rId18" cstate="print">
                         <a:extLst>
                           <a:ext uri="{28A0092B-C50C-407E-A947-70E740481C1C}">
-                            <a14:useLocalDpi xmlns:o="urn:schemas-microsoft-com:office:office" xmlns:v="urn:schemas-microsoft-com:vml" xmlns:w10="urn:schemas-microsoft-com:office:word" xmlns:w="http://schemas.openxmlformats.org/wordprocessingml/2006/main" xmlns="" xmlns:p="http://schemas.openxmlformats.org/presentationml/2006/main" xmlns:a14="http://schemas.microsoft.com/office/drawing/2010/main" val="0"/>
+                            <a14:useLocalDpi xmlns:a14="http://schemas.microsoft.com/office/drawing/2010/main" val="0"/>
                           </a:ext>
                         </a:extLst>
                       </a:blip>
@@ -25533,7 +23392,7 @@
                       <a:blip r:embed="rId18" cstate="print">
                         <a:extLst>
                           <a:ext uri="{28A0092B-C50C-407E-A947-70E740481C1C}">
-                            <a14:useLocalDpi xmlns:o="urn:schemas-microsoft-com:office:office" xmlns:v="urn:schemas-microsoft-com:vml" xmlns:w10="urn:schemas-microsoft-com:office:word" xmlns:w="http://schemas.openxmlformats.org/wordprocessingml/2006/main" xmlns="" xmlns:p="http://schemas.openxmlformats.org/presentationml/2006/main" xmlns:a14="http://schemas.microsoft.com/office/drawing/2010/main" val="0"/>
+                            <a14:useLocalDpi xmlns:a14="http://schemas.microsoft.com/office/drawing/2010/main" val="0"/>
                           </a:ext>
                         </a:extLst>
                       </a:blip>
@@ -25562,7 +23421,7 @@
                       <a:blip r:embed="rId18" cstate="print">
                         <a:extLst>
                           <a:ext uri="{28A0092B-C50C-407E-A947-70E740481C1C}">
-                            <a14:useLocalDpi xmlns:o="urn:schemas-microsoft-com:office:office" xmlns:v="urn:schemas-microsoft-com:vml" xmlns:w10="urn:schemas-microsoft-com:office:word" xmlns:w="http://schemas.openxmlformats.org/wordprocessingml/2006/main" xmlns="" xmlns:p="http://schemas.openxmlformats.org/presentationml/2006/main" xmlns:a14="http://schemas.microsoft.com/office/drawing/2010/main" val="0"/>
+                            <a14:useLocalDpi xmlns:a14="http://schemas.microsoft.com/office/drawing/2010/main" val="0"/>
                           </a:ext>
                         </a:extLst>
                       </a:blip>
@@ -26419,7 +24278,7 @@
                       <a:blip r:embed="rId19" cstate="print">
                         <a:extLst>
                           <a:ext uri="{28A0092B-C50C-407E-A947-70E740481C1C}">
-                            <a14:useLocalDpi xmlns:o="urn:schemas-microsoft-com:office:office" xmlns:v="urn:schemas-microsoft-com:vml" xmlns:w10="urn:schemas-microsoft-com:office:word" xmlns:w="http://schemas.openxmlformats.org/wordprocessingml/2006/main" xmlns="" xmlns:p="http://schemas.openxmlformats.org/presentationml/2006/main" xmlns:a14="http://schemas.microsoft.com/office/drawing/2010/main" val="0"/>
+                            <a14:useLocalDpi xmlns:a14="http://schemas.microsoft.com/office/drawing/2010/main" val="0"/>
                           </a:ext>
                         </a:extLst>
                       </a:blip>
@@ -28220,7 +26079,6 @@
           <w:lang w:val="es-AR"/>
         </w:rPr>
       </w:pPr>
-      <w:bookmarkStart w:id="38" w:name="_Toc399374961"/>
       <w:r>
         <w:rPr>
           <w:rFonts w:ascii="Segoe UI" w:hAnsi="Segoe UI" w:cs="Segoe UI"/>
@@ -28228,7 +26086,6 @@
         </w:rPr>
         <w:t>Hipótesis</w:t>
       </w:r>
-      <w:bookmarkEnd w:id="38"/>
     </w:p>
     <w:p>
       <w:pPr>
@@ -28428,7 +26285,6 @@
           <w:lang w:val="es-AR"/>
         </w:rPr>
       </w:pPr>
-      <w:bookmarkStart w:id="39" w:name="_Toc399374962"/>
       <w:r>
         <w:rPr>
           <w:rFonts w:ascii="Segoe UI" w:hAnsi="Segoe UI" w:cs="Segoe UI"/>
@@ -28436,7 +26292,6 @@
         </w:rPr>
         <w:t>Ejercicios</w:t>
       </w:r>
-      <w:bookmarkEnd w:id="39"/>
     </w:p>
     <w:p>
       <w:pPr>
@@ -30077,7 +27932,7 @@
           <w:lang w:val="es-AR"/>
         </w:rPr>
       </w:pPr>
-      <w:bookmarkStart w:id="40" w:name="_Toc399374963"/>
+      <w:bookmarkStart w:id="13" w:name="_Toc399400684"/>
       <w:r>
         <w:rPr>
           <w:rFonts w:ascii="Segoe UI" w:hAnsi="Segoe UI" w:cs="Segoe UI"/>
@@ -30086,7 +27941,7 @@
         <w:lastRenderedPageBreak/>
         <w:t>Ejercicio Nº 9</w:t>
       </w:r>
-      <w:bookmarkEnd w:id="40"/>
+      <w:bookmarkEnd w:id="13"/>
     </w:p>
     <w:p>
       <w:pPr>
@@ -30124,8 +27979,7 @@
         <w:tblStyle w:val="TableGrid"/>
         <w:tblW w:w="0" w:type="auto"/>
         <w:jc w:val="center"/>
-        <w:tblInd w:w="426" w:type="dxa"/>
-        <w:tblLook w:val="04A0"/>
+        <w:tblLook w:val="04A0" w:firstRow="1" w:lastRow="0" w:firstColumn="1" w:lastColumn="0" w:noHBand="0" w:noVBand="1"/>
       </w:tblPr>
       <w:tblGrid>
         <w:gridCol w:w="1345"/>
@@ -35429,7 +33283,7 @@
           <w:lang w:val="es-AR"/>
         </w:rPr>
       </w:pPr>
-      <w:bookmarkStart w:id="41" w:name="_Toc399374964"/>
+      <w:bookmarkStart w:id="14" w:name="_Toc399400685"/>
       <w:r>
         <w:rPr>
           <w:rFonts w:ascii="Segoe UI" w:hAnsi="Segoe UI" w:cs="Segoe UI"/>
@@ -35438,7 +33292,7 @@
         <w:lastRenderedPageBreak/>
         <w:t>Ejercicio Nº 10</w:t>
       </w:r>
-      <w:bookmarkEnd w:id="41"/>
+      <w:bookmarkEnd w:id="14"/>
     </w:p>
     <w:p>
       <w:pPr>
@@ -35475,8 +33329,7 @@
         <w:tblStyle w:val="TableGrid"/>
         <w:tblW w:w="0" w:type="auto"/>
         <w:jc w:val="center"/>
-        <w:tblInd w:w="426" w:type="dxa"/>
-        <w:tblLook w:val="04A0"/>
+        <w:tblLook w:val="04A0" w:firstRow="1" w:lastRow="0" w:firstColumn="1" w:lastColumn="0" w:noHBand="0" w:noVBand="1"/>
       </w:tblPr>
       <w:tblGrid>
         <w:gridCol w:w="1525"/>
@@ -38627,7 +36480,7 @@
 </file>
 
 <file path=word/endnotes.xml><?xml version="1.0" encoding="utf-8"?>
-<w:endnotes xmlns:ve="http://schemas.openxmlformats.org/markup-compatibility/2006" xmlns:o="urn:schemas-microsoft-com:office:office" xmlns:r="http://schemas.openxmlformats.org/officeDocument/2006/relationships" xmlns:m="http://schemas.openxmlformats.org/officeDocument/2006/math" xmlns:v="urn:schemas-microsoft-com:vml" xmlns:wp="http://schemas.openxmlformats.org/drawingml/2006/wordprocessingDrawing" xmlns:w10="urn:schemas-microsoft-com:office:word" xmlns:w="http://schemas.openxmlformats.org/wordprocessingml/2006/main" xmlns:wne="http://schemas.microsoft.com/office/word/2006/wordml">
+<w:endnotes xmlns:wpc="http://schemas.microsoft.com/office/word/2010/wordprocessingCanvas" xmlns:mc="http://schemas.openxmlformats.org/markup-compatibility/2006" xmlns:o="urn:schemas-microsoft-com:office:office" xmlns:r="http://schemas.openxmlformats.org/officeDocument/2006/relationships" xmlns:m="http://schemas.openxmlformats.org/officeDocument/2006/math" xmlns:v="urn:schemas-microsoft-com:vml" xmlns:wp14="http://schemas.microsoft.com/office/word/2010/wordprocessingDrawing" xmlns:wp="http://schemas.openxmlformats.org/drawingml/2006/wordprocessingDrawing" xmlns:w10="urn:schemas-microsoft-com:office:word" xmlns:w="http://schemas.openxmlformats.org/wordprocessingml/2006/main" xmlns:w14="http://schemas.microsoft.com/office/word/2010/wordml" xmlns:w15="http://schemas.microsoft.com/office/word/2012/wordml" xmlns:wpg="http://schemas.microsoft.com/office/word/2010/wordprocessingGroup" xmlns:wpi="http://schemas.microsoft.com/office/word/2010/wordprocessingInk" xmlns:wne="http://schemas.microsoft.com/office/word/2006/wordml" xmlns:wps="http://schemas.microsoft.com/office/word/2010/wordprocessingShape" mc:Ignorable="w14 w15 wp14">
   <w:endnote w:type="separator" w:id="-1">
     <w:p>
       <w:pPr>
@@ -38652,7 +36505,7 @@
 </file>
 
 <file path=word/footer1.xml><?xml version="1.0" encoding="utf-8"?>
-<w:ftr xmlns:ve="http://schemas.openxmlformats.org/markup-compatibility/2006" xmlns:o="urn:schemas-microsoft-com:office:office" xmlns:r="http://schemas.openxmlformats.org/officeDocument/2006/relationships" xmlns:m="http://schemas.openxmlformats.org/officeDocument/2006/math" xmlns:v="urn:schemas-microsoft-com:vml" xmlns:wp="http://schemas.openxmlformats.org/drawingml/2006/wordprocessingDrawing" xmlns:w10="urn:schemas-microsoft-com:office:word" xmlns:w="http://schemas.openxmlformats.org/wordprocessingml/2006/main" xmlns:wne="http://schemas.microsoft.com/office/word/2006/wordml">
+<w:ftr xmlns:wpc="http://schemas.microsoft.com/office/word/2010/wordprocessingCanvas" xmlns:mc="http://schemas.openxmlformats.org/markup-compatibility/2006" xmlns:o="urn:schemas-microsoft-com:office:office" xmlns:r="http://schemas.openxmlformats.org/officeDocument/2006/relationships" xmlns:m="http://schemas.openxmlformats.org/officeDocument/2006/math" xmlns:v="urn:schemas-microsoft-com:vml" xmlns:wp14="http://schemas.microsoft.com/office/word/2010/wordprocessingDrawing" xmlns:wp="http://schemas.openxmlformats.org/drawingml/2006/wordprocessingDrawing" xmlns:w10="urn:schemas-microsoft-com:office:word" xmlns:w="http://schemas.openxmlformats.org/wordprocessingml/2006/main" xmlns:w14="http://schemas.microsoft.com/office/word/2010/wordml" xmlns:w15="http://schemas.microsoft.com/office/word/2012/wordml" xmlns:wpg="http://schemas.microsoft.com/office/word/2010/wordprocessingGroup" xmlns:wpi="http://schemas.microsoft.com/office/word/2010/wordprocessingInk" xmlns:wne="http://schemas.microsoft.com/office/word/2006/wordml" xmlns:wps="http://schemas.microsoft.com/office/word/2010/wordprocessingShape" mc:Ignorable="w14 w15 wp14">
   <w:sdt>
     <w:sdtPr>
       <w:rPr>
@@ -38791,7 +36644,6 @@
             <w:r>
               <w:rPr>
                 <w:rFonts w:ascii="Times New Roman" w:hAnsi="Times New Roman" w:cs="Times New Roman"/>
-                <w:b/>
                 <w:sz w:val="24"/>
                 <w:lang w:val="es-AR"/>
               </w:rPr>
@@ -38800,7 +36652,6 @@
             <w:r>
               <w:rPr>
                 <w:rFonts w:ascii="Times New Roman" w:hAnsi="Times New Roman" w:cs="Times New Roman"/>
-                <w:b/>
                 <w:sz w:val="24"/>
                 <w:lang w:val="es-AR"/>
               </w:rPr>
@@ -38809,7 +36660,6 @@
             <w:r>
               <w:rPr>
                 <w:rFonts w:ascii="Times New Roman" w:hAnsi="Times New Roman" w:cs="Times New Roman"/>
-                <w:b/>
                 <w:sz w:val="24"/>
                 <w:lang w:val="es-AR"/>
               </w:rPr>
@@ -38818,7 +36668,6 @@
             <w:r>
               <w:rPr>
                 <w:rFonts w:ascii="Times New Roman" w:hAnsi="Times New Roman" w:cs="Times New Roman"/>
-                <w:b/>
                 <w:sz w:val="24"/>
                 <w:lang w:val="es-AR"/>
               </w:rPr>
@@ -38827,17 +36676,15 @@
             <w:r>
               <w:rPr>
                 <w:rFonts w:ascii="Times New Roman" w:hAnsi="Times New Roman" w:cs="Times New Roman"/>
-                <w:b/>
                 <w:noProof/>
                 <w:sz w:val="24"/>
                 <w:lang w:val="es-AR"/>
               </w:rPr>
-              <w:t>4</w:t>
+              <w:t>2</w:t>
             </w:r>
             <w:r>
               <w:rPr>
                 <w:rFonts w:ascii="Times New Roman" w:hAnsi="Times New Roman" w:cs="Times New Roman"/>
-                <w:b/>
                 <w:sz w:val="24"/>
                 <w:lang w:val="es-AR"/>
               </w:rPr>
@@ -38846,7 +36693,6 @@
             <w:r>
               <w:rPr>
                 <w:rFonts w:ascii="Times New Roman" w:hAnsi="Times New Roman" w:cs="Times New Roman"/>
-                <w:b/>
                 <w:sz w:val="24"/>
                 <w:lang w:val="es-AR"/>
               </w:rPr>
@@ -38855,7 +36701,6 @@
             <w:r>
               <w:rPr>
                 <w:rFonts w:ascii="Times New Roman" w:hAnsi="Times New Roman" w:cs="Times New Roman"/>
-                <w:b/>
                 <w:sz w:val="24"/>
                 <w:lang w:val="es-AR"/>
               </w:rPr>
@@ -38864,7 +36709,6 @@
             <w:r>
               <w:rPr>
                 <w:rFonts w:ascii="Times New Roman" w:hAnsi="Times New Roman" w:cs="Times New Roman"/>
-                <w:b/>
                 <w:sz w:val="24"/>
                 <w:lang w:val="es-AR"/>
               </w:rPr>
@@ -38873,7 +36717,6 @@
             <w:r>
               <w:rPr>
                 <w:rFonts w:ascii="Times New Roman" w:hAnsi="Times New Roman" w:cs="Times New Roman"/>
-                <w:b/>
                 <w:sz w:val="24"/>
                 <w:lang w:val="es-AR"/>
               </w:rPr>
@@ -38882,17 +36725,15 @@
             <w:r>
               <w:rPr>
                 <w:rFonts w:ascii="Times New Roman" w:hAnsi="Times New Roman" w:cs="Times New Roman"/>
-                <w:b/>
                 <w:noProof/>
                 <w:sz w:val="24"/>
                 <w:lang w:val="es-AR"/>
               </w:rPr>
-              <w:t>21</w:t>
+              <w:t>20</w:t>
             </w:r>
             <w:r>
               <w:rPr>
                 <w:rFonts w:ascii="Times New Roman" w:hAnsi="Times New Roman" w:cs="Times New Roman"/>
-                <w:b/>
                 <w:sz w:val="24"/>
                 <w:lang w:val="es-AR"/>
               </w:rPr>
@@ -38907,7 +36748,7 @@
 </file>
 
 <file path=word/footnotes.xml><?xml version="1.0" encoding="utf-8"?>
-<w:footnotes xmlns:ve="http://schemas.openxmlformats.org/markup-compatibility/2006" xmlns:o="urn:schemas-microsoft-com:office:office" xmlns:r="http://schemas.openxmlformats.org/officeDocument/2006/relationships" xmlns:m="http://schemas.openxmlformats.org/officeDocument/2006/math" xmlns:v="urn:schemas-microsoft-com:vml" xmlns:wp="http://schemas.openxmlformats.org/drawingml/2006/wordprocessingDrawing" xmlns:w10="urn:schemas-microsoft-com:office:word" xmlns:w="http://schemas.openxmlformats.org/wordprocessingml/2006/main" xmlns:wne="http://schemas.microsoft.com/office/word/2006/wordml">
+<w:footnotes xmlns:wpc="http://schemas.microsoft.com/office/word/2010/wordprocessingCanvas" xmlns:mc="http://schemas.openxmlformats.org/markup-compatibility/2006" xmlns:o="urn:schemas-microsoft-com:office:office" xmlns:r="http://schemas.openxmlformats.org/officeDocument/2006/relationships" xmlns:m="http://schemas.openxmlformats.org/officeDocument/2006/math" xmlns:v="urn:schemas-microsoft-com:vml" xmlns:wp14="http://schemas.microsoft.com/office/word/2010/wordprocessingDrawing" xmlns:wp="http://schemas.openxmlformats.org/drawingml/2006/wordprocessingDrawing" xmlns:w10="urn:schemas-microsoft-com:office:word" xmlns:w="http://schemas.openxmlformats.org/wordprocessingml/2006/main" xmlns:w14="http://schemas.microsoft.com/office/word/2010/wordml" xmlns:w15="http://schemas.microsoft.com/office/word/2012/wordml" xmlns:wpg="http://schemas.microsoft.com/office/word/2010/wordprocessingGroup" xmlns:wpi="http://schemas.microsoft.com/office/word/2010/wordprocessingInk" xmlns:wne="http://schemas.microsoft.com/office/word/2006/wordml" xmlns:wps="http://schemas.microsoft.com/office/word/2010/wordprocessingShape" mc:Ignorable="w14 w15 wp14">
   <w:footnote w:type="separator" w:id="-1">
     <w:p>
       <w:pPr>
@@ -38932,7 +36773,7 @@
 </file>
 
 <file path=word/header1.xml><?xml version="1.0" encoding="utf-8"?>
-<w:hdr xmlns:ve="http://schemas.openxmlformats.org/markup-compatibility/2006" xmlns:o="urn:schemas-microsoft-com:office:office" xmlns:r="http://schemas.openxmlformats.org/officeDocument/2006/relationships" xmlns:m="http://schemas.openxmlformats.org/officeDocument/2006/math" xmlns:v="urn:schemas-microsoft-com:vml" xmlns:wp="http://schemas.openxmlformats.org/drawingml/2006/wordprocessingDrawing" xmlns:w10="urn:schemas-microsoft-com:office:word" xmlns:w="http://schemas.openxmlformats.org/wordprocessingml/2006/main" xmlns:wne="http://schemas.microsoft.com/office/word/2006/wordml">
+<w:hdr xmlns:wpc="http://schemas.microsoft.com/office/word/2010/wordprocessingCanvas" xmlns:mc="http://schemas.openxmlformats.org/markup-compatibility/2006" xmlns:o="urn:schemas-microsoft-com:office:office" xmlns:r="http://schemas.openxmlformats.org/officeDocument/2006/relationships" xmlns:m="http://schemas.openxmlformats.org/officeDocument/2006/math" xmlns:v="urn:schemas-microsoft-com:vml" xmlns:wp14="http://schemas.microsoft.com/office/word/2010/wordprocessingDrawing" xmlns:wp="http://schemas.openxmlformats.org/drawingml/2006/wordprocessingDrawing" xmlns:w10="urn:schemas-microsoft-com:office:word" xmlns:w="http://schemas.openxmlformats.org/wordprocessingml/2006/main" xmlns:w14="http://schemas.microsoft.com/office/word/2010/wordml" xmlns:w15="http://schemas.microsoft.com/office/word/2012/wordml" xmlns:wpg="http://schemas.microsoft.com/office/word/2010/wordprocessingGroup" xmlns:wpi="http://schemas.microsoft.com/office/word/2010/wordprocessingInk" xmlns:wne="http://schemas.microsoft.com/office/word/2006/wordml" xmlns:wps="http://schemas.microsoft.com/office/word/2010/wordprocessingShape" mc:Ignorable="w14 w15 wp14">
   <w:p>
     <w:pPr>
       <w:pStyle w:val="Header"/>
@@ -38979,7 +36820,7 @@
 </file>
 
 <file path=word/numbering.xml><?xml version="1.0" encoding="utf-8"?>
-<w:numbering xmlns:ve="http://schemas.openxmlformats.org/markup-compatibility/2006" xmlns:o="urn:schemas-microsoft-com:office:office" xmlns:r="http://schemas.openxmlformats.org/officeDocument/2006/relationships" xmlns:m="http://schemas.openxmlformats.org/officeDocument/2006/math" xmlns:v="urn:schemas-microsoft-com:vml" xmlns:wp="http://schemas.openxmlformats.org/drawingml/2006/wordprocessingDrawing" xmlns:w10="urn:schemas-microsoft-com:office:word" xmlns:w="http://schemas.openxmlformats.org/wordprocessingml/2006/main" xmlns:wne="http://schemas.microsoft.com/office/word/2006/wordml">
+<w:numbering xmlns:wpc="http://schemas.microsoft.com/office/word/2010/wordprocessingCanvas" xmlns:mc="http://schemas.openxmlformats.org/markup-compatibility/2006" xmlns:o="urn:schemas-microsoft-com:office:office" xmlns:r="http://schemas.openxmlformats.org/officeDocument/2006/relationships" xmlns:m="http://schemas.openxmlformats.org/officeDocument/2006/math" xmlns:v="urn:schemas-microsoft-com:vml" xmlns:wp14="http://schemas.microsoft.com/office/word/2010/wordprocessingDrawing" xmlns:wp="http://schemas.openxmlformats.org/drawingml/2006/wordprocessingDrawing" xmlns:w10="urn:schemas-microsoft-com:office:word" xmlns:w="http://schemas.openxmlformats.org/wordprocessingml/2006/main" xmlns:w14="http://schemas.microsoft.com/office/word/2010/wordml" xmlns:w15="http://schemas.microsoft.com/office/word/2012/wordml" xmlns:wpg="http://schemas.microsoft.com/office/word/2010/wordprocessingGroup" xmlns:wpi="http://schemas.microsoft.com/office/word/2010/wordprocessingInk" xmlns:wne="http://schemas.microsoft.com/office/word/2006/wordml" xmlns:wps="http://schemas.microsoft.com/office/word/2010/wordprocessingShape" mc:Ignorable="w14 w15 wp14">
   <w:abstractNum w:abstractNumId="0">
     <w:nsid w:val="04F01580"/>
     <w:multiLevelType w:val="hybridMultilevel"/>
@@ -42094,7 +39935,7 @@
 </file>
 
 <file path=word/styles.xml><?xml version="1.0" encoding="utf-8"?>
-<w:styles xmlns:r="http://schemas.openxmlformats.org/officeDocument/2006/relationships" xmlns:w="http://schemas.openxmlformats.org/wordprocessingml/2006/main">
+<w:styles xmlns:mc="http://schemas.openxmlformats.org/markup-compatibility/2006" xmlns:r="http://schemas.openxmlformats.org/officeDocument/2006/relationships" xmlns:w="http://schemas.openxmlformats.org/wordprocessingml/2006/main" xmlns:w14="http://schemas.microsoft.com/office/word/2010/wordml" xmlns:w15="http://schemas.microsoft.com/office/word/2012/wordml" mc:Ignorable="w14 w15">
   <w:docDefaults>
     <w:rPrDefault>
       <w:rPr>
@@ -42110,144 +39951,378 @@
       </w:pPr>
     </w:pPrDefault>
   </w:docDefaults>
-  <w:latentStyles w:defLockedState="0" w:defUIPriority="99" w:defSemiHidden="1" w:defUnhideWhenUsed="1" w:defQFormat="0" w:count="267">
-    <w:lsdException w:name="Normal" w:semiHidden="0" w:uiPriority="0" w:unhideWhenUsed="0" w:qFormat="1"/>
-    <w:lsdException w:name="heading 1" w:semiHidden="0" w:uiPriority="9" w:unhideWhenUsed="0" w:qFormat="1"/>
-    <w:lsdException w:name="heading 2" w:uiPriority="9" w:qFormat="1"/>
-    <w:lsdException w:name="heading 3" w:uiPriority="9" w:qFormat="1"/>
-    <w:lsdException w:name="heading 4" w:uiPriority="9" w:qFormat="1"/>
-    <w:lsdException w:name="heading 5" w:uiPriority="9" w:qFormat="1"/>
-    <w:lsdException w:name="heading 6" w:uiPriority="9" w:qFormat="1"/>
-    <w:lsdException w:name="heading 7" w:uiPriority="9" w:qFormat="1"/>
-    <w:lsdException w:name="heading 8" w:uiPriority="9" w:qFormat="1"/>
-    <w:lsdException w:name="heading 9" w:uiPriority="9" w:qFormat="1"/>
-    <w:lsdException w:name="toc 1" w:uiPriority="39"/>
-    <w:lsdException w:name="toc 2" w:uiPriority="39"/>
-    <w:lsdException w:name="toc 3" w:uiPriority="39"/>
-    <w:lsdException w:name="toc 4" w:uiPriority="39"/>
-    <w:lsdException w:name="toc 5" w:uiPriority="39"/>
-    <w:lsdException w:name="toc 6" w:uiPriority="39"/>
-    <w:lsdException w:name="toc 7" w:uiPriority="39"/>
-    <w:lsdException w:name="toc 8" w:uiPriority="39"/>
-    <w:lsdException w:name="toc 9" w:uiPriority="39"/>
-    <w:lsdException w:name="caption" w:uiPriority="35" w:qFormat="1"/>
-    <w:lsdException w:name="Title" w:semiHidden="0" w:uiPriority="10" w:unhideWhenUsed="0" w:qFormat="1"/>
-    <w:lsdException w:name="Default Paragraph Font" w:uiPriority="1"/>
-    <w:lsdException w:name="Subtitle" w:semiHidden="0" w:uiPriority="11" w:unhideWhenUsed="0" w:qFormat="1"/>
-    <w:lsdException w:name="Strong" w:semiHidden="0" w:uiPriority="22" w:unhideWhenUsed="0" w:qFormat="1"/>
-    <w:lsdException w:name="Emphasis" w:semiHidden="0" w:uiPriority="20" w:unhideWhenUsed="0" w:qFormat="1"/>
-    <w:lsdException w:name="Table Grid" w:semiHidden="0" w:uiPriority="39" w:unhideWhenUsed="0"/>
-    <w:lsdException w:name="Placeholder Text" w:unhideWhenUsed="0"/>
-    <w:lsdException w:name="No Spacing" w:semiHidden="0" w:uiPriority="1" w:unhideWhenUsed="0" w:qFormat="1"/>
-    <w:lsdException w:name="Light Shading" w:semiHidden="0" w:uiPriority="60" w:unhideWhenUsed="0"/>
-    <w:lsdException w:name="Light List" w:semiHidden="0" w:uiPriority="61" w:unhideWhenUsed="0"/>
-    <w:lsdException w:name="Light Grid" w:semiHidden="0" w:uiPriority="62" w:unhideWhenUsed="0"/>
-    <w:lsdException w:name="Medium Shading 1" w:semiHidden="0" w:uiPriority="63" w:unhideWhenUsed="0"/>
-    <w:lsdException w:name="Medium Shading 2" w:semiHidden="0" w:uiPriority="64" w:unhideWhenUsed="0"/>
-    <w:lsdException w:name="Medium List 1" w:semiHidden="0" w:uiPriority="65" w:unhideWhenUsed="0"/>
-    <w:lsdException w:name="Medium List 2" w:semiHidden="0" w:uiPriority="66" w:unhideWhenUsed="0"/>
-    <w:lsdException w:name="Medium Grid 1" w:semiHidden="0" w:uiPriority="67" w:unhideWhenUsed="0"/>
-    <w:lsdException w:name="Medium Grid 2" w:semiHidden="0" w:uiPriority="68" w:unhideWhenUsed="0"/>
-    <w:lsdException w:name="Medium Grid 3" w:semiHidden="0" w:uiPriority="69" w:unhideWhenUsed="0"/>
-    <w:lsdException w:name="Dark List" w:semiHidden="0" w:uiPriority="70" w:unhideWhenUsed="0"/>
-    <w:lsdException w:name="Colorful Shading" w:semiHidden="0" w:uiPriority="71" w:unhideWhenUsed="0"/>
-    <w:lsdException w:name="Colorful List" w:semiHidden="0" w:uiPriority="72" w:unhideWhenUsed="0"/>
-    <w:lsdException w:name="Colorful Grid" w:semiHidden="0" w:uiPriority="73" w:unhideWhenUsed="0"/>
-    <w:lsdException w:name="Light Shading Accent 1" w:semiHidden="0" w:uiPriority="60" w:unhideWhenUsed="0"/>
-    <w:lsdException w:name="Light List Accent 1" w:semiHidden="0" w:uiPriority="61" w:unhideWhenUsed="0"/>
-    <w:lsdException w:name="Light Grid Accent 1" w:semiHidden="0" w:uiPriority="62" w:unhideWhenUsed="0"/>
-    <w:lsdException w:name="Medium Shading 1 Accent 1" w:semiHidden="0" w:uiPriority="63" w:unhideWhenUsed="0"/>
-    <w:lsdException w:name="Medium Shading 2 Accent 1" w:semiHidden="0" w:uiPriority="64" w:unhideWhenUsed="0"/>
-    <w:lsdException w:name="Medium List 1 Accent 1" w:semiHidden="0" w:uiPriority="65" w:unhideWhenUsed="0"/>
-    <w:lsdException w:name="Revision" w:unhideWhenUsed="0"/>
-    <w:lsdException w:name="List Paragraph" w:semiHidden="0" w:uiPriority="34" w:unhideWhenUsed="0" w:qFormat="1"/>
-    <w:lsdException w:name="Quote" w:semiHidden="0" w:uiPriority="29" w:unhideWhenUsed="0" w:qFormat="1"/>
-    <w:lsdException w:name="Intense Quote" w:semiHidden="0" w:uiPriority="30" w:unhideWhenUsed="0" w:qFormat="1"/>
-    <w:lsdException w:name="Medium List 2 Accent 1" w:semiHidden="0" w:uiPriority="66" w:unhideWhenUsed="0"/>
-    <w:lsdException w:name="Medium Grid 1 Accent 1" w:semiHidden="0" w:uiPriority="67" w:unhideWhenUsed="0"/>
-    <w:lsdException w:name="Medium Grid 2 Accent 1" w:semiHidden="0" w:uiPriority="68" w:unhideWhenUsed="0"/>
-    <w:lsdException w:name="Medium Grid 3 Accent 1" w:semiHidden="0" w:uiPriority="69" w:unhideWhenUsed="0"/>
-    <w:lsdException w:name="Dark List Accent 1" w:semiHidden="0" w:uiPriority="70" w:unhideWhenUsed="0"/>
-    <w:lsdException w:name="Colorful Shading Accent 1" w:semiHidden="0" w:uiPriority="71" w:unhideWhenUsed="0"/>
-    <w:lsdException w:name="Colorful List Accent 1" w:semiHidden="0" w:uiPriority="72" w:unhideWhenUsed="0"/>
-    <w:lsdException w:name="Colorful Grid Accent 1" w:semiHidden="0" w:uiPriority="73" w:unhideWhenUsed="0"/>
-    <w:lsdException w:name="Light Shading Accent 2" w:semiHidden="0" w:uiPriority="60" w:unhideWhenUsed="0"/>
-    <w:lsdException w:name="Light List Accent 2" w:semiHidden="0" w:uiPriority="61" w:unhideWhenUsed="0"/>
-    <w:lsdException w:name="Light Grid Accent 2" w:semiHidden="0" w:uiPriority="62" w:unhideWhenUsed="0"/>
-    <w:lsdException w:name="Medium Shading 1 Accent 2" w:semiHidden="0" w:uiPriority="63" w:unhideWhenUsed="0"/>
-    <w:lsdException w:name="Medium Shading 2 Accent 2" w:semiHidden="0" w:uiPriority="64" w:unhideWhenUsed="0"/>
-    <w:lsdException w:name="Medium List 1 Accent 2" w:semiHidden="0" w:uiPriority="65" w:unhideWhenUsed="0"/>
-    <w:lsdException w:name="Medium List 2 Accent 2" w:semiHidden="0" w:uiPriority="66" w:unhideWhenUsed="0"/>
-    <w:lsdException w:name="Medium Grid 1 Accent 2" w:semiHidden="0" w:uiPriority="67" w:unhideWhenUsed="0"/>
-    <w:lsdException w:name="Medium Grid 2 Accent 2" w:semiHidden="0" w:uiPriority="68" w:unhideWhenUsed="0"/>
-    <w:lsdException w:name="Medium Grid 3 Accent 2" w:semiHidden="0" w:uiPriority="69" w:unhideWhenUsed="0"/>
-    <w:lsdException w:name="Dark List Accent 2" w:semiHidden="0" w:uiPriority="70" w:unhideWhenUsed="0"/>
-    <w:lsdException w:name="Colorful Shading Accent 2" w:semiHidden="0" w:uiPriority="71" w:unhideWhenUsed="0"/>
-    <w:lsdException w:name="Colorful List Accent 2" w:semiHidden="0" w:uiPriority="72" w:unhideWhenUsed="0"/>
-    <w:lsdException w:name="Colorful Grid Accent 2" w:semiHidden="0" w:uiPriority="73" w:unhideWhenUsed="0"/>
-    <w:lsdException w:name="Light Shading Accent 3" w:semiHidden="0" w:uiPriority="60" w:unhideWhenUsed="0"/>
-    <w:lsdException w:name="Light List Accent 3" w:semiHidden="0" w:uiPriority="61" w:unhideWhenUsed="0"/>
-    <w:lsdException w:name="Light Grid Accent 3" w:semiHidden="0" w:uiPriority="62" w:unhideWhenUsed="0"/>
-    <w:lsdException w:name="Medium Shading 1 Accent 3" w:semiHidden="0" w:uiPriority="63" w:unhideWhenUsed="0"/>
-    <w:lsdException w:name="Medium Shading 2 Accent 3" w:semiHidden="0" w:uiPriority="64" w:unhideWhenUsed="0"/>
-    <w:lsdException w:name="Medium List 1 Accent 3" w:semiHidden="0" w:uiPriority="65" w:unhideWhenUsed="0"/>
-    <w:lsdException w:name="Medium List 2 Accent 3" w:semiHidden="0" w:uiPriority="66" w:unhideWhenUsed="0"/>
-    <w:lsdException w:name="Medium Grid 1 Accent 3" w:semiHidden="0" w:uiPriority="67" w:unhideWhenUsed="0"/>
-    <w:lsdException w:name="Medium Grid 2 Accent 3" w:semiHidden="0" w:uiPriority="68" w:unhideWhenUsed="0"/>
-    <w:lsdException w:name="Medium Grid 3 Accent 3" w:semiHidden="0" w:uiPriority="69" w:unhideWhenUsed="0"/>
-    <w:lsdException w:name="Dark List Accent 3" w:semiHidden="0" w:uiPriority="70" w:unhideWhenUsed="0"/>
-    <w:lsdException w:name="Colorful Shading Accent 3" w:semiHidden="0" w:uiPriority="71" w:unhideWhenUsed="0"/>
-    <w:lsdException w:name="Colorful List Accent 3" w:semiHidden="0" w:uiPriority="72" w:unhideWhenUsed="0"/>
-    <w:lsdException w:name="Colorful Grid Accent 3" w:semiHidden="0" w:uiPriority="73" w:unhideWhenUsed="0"/>
-    <w:lsdException w:name="Light Shading Accent 4" w:semiHidden="0" w:uiPriority="60" w:unhideWhenUsed="0"/>
-    <w:lsdException w:name="Light List Accent 4" w:semiHidden="0" w:uiPriority="61" w:unhideWhenUsed="0"/>
-    <w:lsdException w:name="Light Grid Accent 4" w:semiHidden="0" w:uiPriority="62" w:unhideWhenUsed="0"/>
-    <w:lsdException w:name="Medium Shading 1 Accent 4" w:semiHidden="0" w:uiPriority="63" w:unhideWhenUsed="0"/>
-    <w:lsdException w:name="Medium Shading 2 Accent 4" w:semiHidden="0" w:uiPriority="64" w:unhideWhenUsed="0"/>
-    <w:lsdException w:name="Medium List 1 Accent 4" w:semiHidden="0" w:uiPriority="65" w:unhideWhenUsed="0"/>
-    <w:lsdException w:name="Medium List 2 Accent 4" w:semiHidden="0" w:uiPriority="66" w:unhideWhenUsed="0"/>
-    <w:lsdException w:name="Medium Grid 1 Accent 4" w:semiHidden="0" w:uiPriority="67" w:unhideWhenUsed="0"/>
-    <w:lsdException w:name="Medium Grid 2 Accent 4" w:semiHidden="0" w:uiPriority="68" w:unhideWhenUsed="0"/>
-    <w:lsdException w:name="Medium Grid 3 Accent 4" w:semiHidden="0" w:uiPriority="69" w:unhideWhenUsed="0"/>
-    <w:lsdException w:name="Dark List Accent 4" w:semiHidden="0" w:uiPriority="70" w:unhideWhenUsed="0"/>
-    <w:lsdException w:name="Colorful Shading Accent 4" w:semiHidden="0" w:uiPriority="71" w:unhideWhenUsed="0"/>
-    <w:lsdException w:name="Colorful List Accent 4" w:semiHidden="0" w:uiPriority="72" w:unhideWhenUsed="0"/>
-    <w:lsdException w:name="Colorful Grid Accent 4" w:semiHidden="0" w:uiPriority="73" w:unhideWhenUsed="0"/>
-    <w:lsdException w:name="Light Shading Accent 5" w:semiHidden="0" w:uiPriority="60" w:unhideWhenUsed="0"/>
-    <w:lsdException w:name="Light List Accent 5" w:semiHidden="0" w:uiPriority="61" w:unhideWhenUsed="0"/>
-    <w:lsdException w:name="Light Grid Accent 5" w:semiHidden="0" w:uiPriority="62" w:unhideWhenUsed="0"/>
-    <w:lsdException w:name="Medium Shading 1 Accent 5" w:semiHidden="0" w:uiPriority="63" w:unhideWhenUsed="0"/>
-    <w:lsdException w:name="Medium Shading 2 Accent 5" w:semiHidden="0" w:uiPriority="64" w:unhideWhenUsed="0"/>
-    <w:lsdException w:name="Medium List 1 Accent 5" w:semiHidden="0" w:uiPriority="65" w:unhideWhenUsed="0"/>
-    <w:lsdException w:name="Medium List 2 Accent 5" w:semiHidden="0" w:uiPriority="66" w:unhideWhenUsed="0"/>
-    <w:lsdException w:name="Medium Grid 1 Accent 5" w:semiHidden="0" w:uiPriority="67" w:unhideWhenUsed="0"/>
-    <w:lsdException w:name="Medium Grid 2 Accent 5" w:semiHidden="0" w:uiPriority="68" w:unhideWhenUsed="0"/>
-    <w:lsdException w:name="Medium Grid 3 Accent 5" w:semiHidden="0" w:uiPriority="69" w:unhideWhenUsed="0"/>
-    <w:lsdException w:name="Dark List Accent 5" w:semiHidden="0" w:uiPriority="70" w:unhideWhenUsed="0"/>
-    <w:lsdException w:name="Colorful Shading Accent 5" w:semiHidden="0" w:uiPriority="71" w:unhideWhenUsed="0"/>
-    <w:lsdException w:name="Colorful List Accent 5" w:semiHidden="0" w:uiPriority="72" w:unhideWhenUsed="0"/>
-    <w:lsdException w:name="Colorful Grid Accent 5" w:semiHidden="0" w:uiPriority="73" w:unhideWhenUsed="0"/>
-    <w:lsdException w:name="Light Shading Accent 6" w:semiHidden="0" w:uiPriority="60" w:unhideWhenUsed="0"/>
-    <w:lsdException w:name="Light List Accent 6" w:semiHidden="0" w:uiPriority="61" w:unhideWhenUsed="0"/>
-    <w:lsdException w:name="Light Grid Accent 6" w:semiHidden="0" w:uiPriority="62" w:unhideWhenUsed="0"/>
-    <w:lsdException w:name="Medium Shading 1 Accent 6" w:semiHidden="0" w:uiPriority="63" w:unhideWhenUsed="0"/>
-    <w:lsdException w:name="Medium Shading 2 Accent 6" w:semiHidden="0" w:uiPriority="64" w:unhideWhenUsed="0"/>
-    <w:lsdException w:name="Medium List 1 Accent 6" w:semiHidden="0" w:uiPriority="65" w:unhideWhenUsed="0"/>
-    <w:lsdException w:name="Medium List 2 Accent 6" w:semiHidden="0" w:uiPriority="66" w:unhideWhenUsed="0"/>
-    <w:lsdException w:name="Medium Grid 1 Accent 6" w:semiHidden="0" w:uiPriority="67" w:unhideWhenUsed="0"/>
-    <w:lsdException w:name="Medium Grid 2 Accent 6" w:semiHidden="0" w:uiPriority="68" w:unhideWhenUsed="0"/>
-    <w:lsdException w:name="Medium Grid 3 Accent 6" w:semiHidden="0" w:uiPriority="69" w:unhideWhenUsed="0"/>
-    <w:lsdException w:name="Dark List Accent 6" w:semiHidden="0" w:uiPriority="70" w:unhideWhenUsed="0"/>
-    <w:lsdException w:name="Colorful Shading Accent 6" w:semiHidden="0" w:uiPriority="71" w:unhideWhenUsed="0"/>
-    <w:lsdException w:name="Colorful List Accent 6" w:semiHidden="0" w:uiPriority="72" w:unhideWhenUsed="0"/>
-    <w:lsdException w:name="Colorful Grid Accent 6" w:semiHidden="0" w:uiPriority="73" w:unhideWhenUsed="0"/>
-    <w:lsdException w:name="Subtle Emphasis" w:semiHidden="0" w:uiPriority="19" w:unhideWhenUsed="0" w:qFormat="1"/>
-    <w:lsdException w:name="Intense Emphasis" w:semiHidden="0" w:uiPriority="21" w:unhideWhenUsed="0" w:qFormat="1"/>
-    <w:lsdException w:name="Subtle Reference" w:semiHidden="0" w:uiPriority="31" w:unhideWhenUsed="0" w:qFormat="1"/>
-    <w:lsdException w:name="Intense Reference" w:semiHidden="0" w:uiPriority="32" w:unhideWhenUsed="0" w:qFormat="1"/>
-    <w:lsdException w:name="Book Title" w:semiHidden="0" w:uiPriority="33" w:unhideWhenUsed="0" w:qFormat="1"/>
-    <w:lsdException w:name="Bibliography" w:uiPriority="37"/>
-    <w:lsdException w:name="TOC Heading" w:uiPriority="39" w:qFormat="1"/>
+  <w:latentStyles w:defLockedState="0" w:defUIPriority="99" w:defSemiHidden="0" w:defUnhideWhenUsed="0" w:defQFormat="0" w:count="371">
+    <w:lsdException w:name="Normal" w:uiPriority="0" w:qFormat="1"/>
+    <w:lsdException w:name="heading 1" w:uiPriority="9" w:qFormat="1"/>
+    <w:lsdException w:name="heading 2" w:semiHidden="1" w:uiPriority="9" w:unhideWhenUsed="1" w:qFormat="1"/>
+    <w:lsdException w:name="heading 3" w:semiHidden="1" w:uiPriority="9" w:unhideWhenUsed="1" w:qFormat="1"/>
+    <w:lsdException w:name="heading 4" w:semiHidden="1" w:uiPriority="9" w:unhideWhenUsed="1" w:qFormat="1"/>
+    <w:lsdException w:name="heading 5" w:semiHidden="1" w:uiPriority="9" w:unhideWhenUsed="1" w:qFormat="1"/>
+    <w:lsdException w:name="heading 6" w:semiHidden="1" w:uiPriority="9" w:unhideWhenUsed="1" w:qFormat="1"/>
+    <w:lsdException w:name="heading 7" w:semiHidden="1" w:uiPriority="9" w:unhideWhenUsed="1" w:qFormat="1"/>
+    <w:lsdException w:name="heading 8" w:semiHidden="1" w:uiPriority="9" w:unhideWhenUsed="1" w:qFormat="1"/>
+    <w:lsdException w:name="heading 9" w:semiHidden="1" w:uiPriority="9" w:unhideWhenUsed="1" w:qFormat="1"/>
+    <w:lsdException w:name="index 1" w:semiHidden="1" w:unhideWhenUsed="1"/>
+    <w:lsdException w:name="index 2" w:semiHidden="1" w:unhideWhenUsed="1"/>
+    <w:lsdException w:name="index 3" w:semiHidden="1" w:unhideWhenUsed="1"/>
+    <w:lsdException w:name="index 4" w:semiHidden="1" w:unhideWhenUsed="1"/>
+    <w:lsdException w:name="index 5" w:semiHidden="1" w:unhideWhenUsed="1"/>
+    <w:lsdException w:name="index 6" w:semiHidden="1" w:unhideWhenUsed="1"/>
+    <w:lsdException w:name="index 7" w:semiHidden="1" w:unhideWhenUsed="1"/>
+    <w:lsdException w:name="index 8" w:semiHidden="1" w:unhideWhenUsed="1"/>
+    <w:lsdException w:name="index 9" w:semiHidden="1" w:unhideWhenUsed="1"/>
+    <w:lsdException w:name="toc 1" w:semiHidden="1" w:uiPriority="39" w:unhideWhenUsed="1"/>
+    <w:lsdException w:name="toc 2" w:semiHidden="1" w:uiPriority="39" w:unhideWhenUsed="1"/>
+    <w:lsdException w:name="toc 3" w:semiHidden="1" w:uiPriority="39" w:unhideWhenUsed="1"/>
+    <w:lsdException w:name="toc 4" w:semiHidden="1" w:uiPriority="39" w:unhideWhenUsed="1"/>
+    <w:lsdException w:name="toc 5" w:semiHidden="1" w:uiPriority="39" w:unhideWhenUsed="1"/>
+    <w:lsdException w:name="toc 6" w:semiHidden="1" w:uiPriority="39" w:unhideWhenUsed="1"/>
+    <w:lsdException w:name="toc 7" w:semiHidden="1" w:uiPriority="39" w:unhideWhenUsed="1"/>
+    <w:lsdException w:name="toc 8" w:semiHidden="1" w:uiPriority="39" w:unhideWhenUsed="1"/>
+    <w:lsdException w:name="toc 9" w:semiHidden="1" w:uiPriority="39" w:unhideWhenUsed="1"/>
+    <w:lsdException w:name="Normal Indent" w:semiHidden="1" w:unhideWhenUsed="1"/>
+    <w:lsdException w:name="footnote text" w:semiHidden="1" w:unhideWhenUsed="1"/>
+    <w:lsdException w:name="annotation text" w:semiHidden="1" w:unhideWhenUsed="1"/>
+    <w:lsdException w:name="header" w:semiHidden="1" w:unhideWhenUsed="1"/>
+    <w:lsdException w:name="footer" w:semiHidden="1" w:unhideWhenUsed="1"/>
+    <w:lsdException w:name="index heading" w:semiHidden="1" w:unhideWhenUsed="1"/>
+    <w:lsdException w:name="caption" w:semiHidden="1" w:uiPriority="35" w:unhideWhenUsed="1" w:qFormat="1"/>
+    <w:lsdException w:name="table of figures" w:semiHidden="1" w:unhideWhenUsed="1"/>
+    <w:lsdException w:name="envelope address" w:semiHidden="1" w:unhideWhenUsed="1"/>
+    <w:lsdException w:name="envelope return" w:semiHidden="1" w:unhideWhenUsed="1"/>
+    <w:lsdException w:name="footnote reference" w:semiHidden="1" w:unhideWhenUsed="1"/>
+    <w:lsdException w:name="annotation reference" w:semiHidden="1" w:unhideWhenUsed="1"/>
+    <w:lsdException w:name="line number" w:semiHidden="1" w:unhideWhenUsed="1"/>
+    <w:lsdException w:name="page number" w:semiHidden="1" w:unhideWhenUsed="1"/>
+    <w:lsdException w:name="endnote reference" w:semiHidden="1" w:unhideWhenUsed="1"/>
+    <w:lsdException w:name="endnote text" w:semiHidden="1" w:unhideWhenUsed="1"/>
+    <w:lsdException w:name="table of authorities" w:semiHidden="1" w:unhideWhenUsed="1"/>
+    <w:lsdException w:name="macro" w:semiHidden="1" w:unhideWhenUsed="1"/>
+    <w:lsdException w:name="toa heading" w:semiHidden="1" w:unhideWhenUsed="1"/>
+    <w:lsdException w:name="List" w:semiHidden="1" w:unhideWhenUsed="1"/>
+    <w:lsdException w:name="List Bullet" w:semiHidden="1" w:unhideWhenUsed="1"/>
+    <w:lsdException w:name="List Number" w:semiHidden="1" w:unhideWhenUsed="1"/>
+    <w:lsdException w:name="List 2" w:semiHidden="1" w:unhideWhenUsed="1"/>
+    <w:lsdException w:name="List 3" w:semiHidden="1" w:unhideWhenUsed="1"/>
+    <w:lsdException w:name="List 4" w:semiHidden="1" w:unhideWhenUsed="1"/>
+    <w:lsdException w:name="List 5" w:semiHidden="1" w:unhideWhenUsed="1"/>
+    <w:lsdException w:name="List Bullet 2" w:semiHidden="1" w:unhideWhenUsed="1"/>
+    <w:lsdException w:name="List Bullet 3" w:semiHidden="1" w:unhideWhenUsed="1"/>
+    <w:lsdException w:name="List Bullet 4" w:semiHidden="1" w:unhideWhenUsed="1"/>
+    <w:lsdException w:name="List Bullet 5" w:semiHidden="1" w:unhideWhenUsed="1"/>
+    <w:lsdException w:name="List Number 2" w:semiHidden="1" w:unhideWhenUsed="1"/>
+    <w:lsdException w:name="List Number 3" w:semiHidden="1" w:unhideWhenUsed="1"/>
+    <w:lsdException w:name="List Number 4" w:semiHidden="1" w:unhideWhenUsed="1"/>
+    <w:lsdException w:name="List Number 5" w:semiHidden="1" w:unhideWhenUsed="1"/>
+    <w:lsdException w:name="Title" w:uiPriority="10" w:qFormat="1"/>
+    <w:lsdException w:name="Closing" w:semiHidden="1" w:unhideWhenUsed="1"/>
+    <w:lsdException w:name="Signature" w:semiHidden="1" w:unhideWhenUsed="1"/>
+    <w:lsdException w:name="Default Paragraph Font" w:semiHidden="1" w:uiPriority="1" w:unhideWhenUsed="1"/>
+    <w:lsdException w:name="Body Text" w:semiHidden="1" w:unhideWhenUsed="1"/>
+    <w:lsdException w:name="Body Text Indent" w:semiHidden="1" w:unhideWhenUsed="1"/>
+    <w:lsdException w:name="List Continue" w:semiHidden="1" w:unhideWhenUsed="1"/>
+    <w:lsdException w:name="List Continue 2" w:semiHidden="1" w:unhideWhenUsed="1"/>
+    <w:lsdException w:name="List Continue 3" w:semiHidden="1" w:unhideWhenUsed="1"/>
+    <w:lsdException w:name="List Continue 4" w:semiHidden="1" w:unhideWhenUsed="1"/>
+    <w:lsdException w:name="List Continue 5" w:semiHidden="1" w:unhideWhenUsed="1"/>
+    <w:lsdException w:name="Message Header" w:semiHidden="1" w:unhideWhenUsed="1"/>
+    <w:lsdException w:name="Subtitle" w:uiPriority="11" w:qFormat="1"/>
+    <w:lsdException w:name="Salutation" w:semiHidden="1" w:unhideWhenUsed="1"/>
+    <w:lsdException w:name="Date" w:semiHidden="1" w:unhideWhenUsed="1"/>
+    <w:lsdException w:name="Body Text First Indent" w:semiHidden="1" w:unhideWhenUsed="1"/>
+    <w:lsdException w:name="Body Text First Indent 2" w:semiHidden="1" w:unhideWhenUsed="1"/>
+    <w:lsdException w:name="Note Heading" w:semiHidden="1" w:unhideWhenUsed="1"/>
+    <w:lsdException w:name="Body Text 2" w:semiHidden="1" w:unhideWhenUsed="1"/>
+    <w:lsdException w:name="Body Text 3" w:semiHidden="1" w:unhideWhenUsed="1"/>
+    <w:lsdException w:name="Body Text Indent 2" w:semiHidden="1" w:unhideWhenUsed="1"/>
+    <w:lsdException w:name="Body Text Indent 3" w:semiHidden="1" w:unhideWhenUsed="1"/>
+    <w:lsdException w:name="Block Text" w:semiHidden="1" w:unhideWhenUsed="1"/>
+    <w:lsdException w:name="Hyperlink" w:semiHidden="1" w:unhideWhenUsed="1"/>
+    <w:lsdException w:name="FollowedHyperlink" w:semiHidden="1" w:unhideWhenUsed="1"/>
+    <w:lsdException w:name="Strong" w:uiPriority="22" w:qFormat="1"/>
+    <w:lsdException w:name="Emphasis" w:uiPriority="20" w:qFormat="1"/>
+    <w:lsdException w:name="Document Map" w:semiHidden="1" w:unhideWhenUsed="1"/>
+    <w:lsdException w:name="Plain Text" w:semiHidden="1" w:unhideWhenUsed="1"/>
+    <w:lsdException w:name="E-mail Signature" w:semiHidden="1" w:unhideWhenUsed="1"/>
+    <w:lsdException w:name="HTML Top of Form" w:semiHidden="1" w:unhideWhenUsed="1"/>
+    <w:lsdException w:name="HTML Bottom of Form" w:semiHidden="1" w:unhideWhenUsed="1"/>
+    <w:lsdException w:name="Normal (Web)" w:semiHidden="1" w:unhideWhenUsed="1"/>
+    <w:lsdException w:name="HTML Acronym" w:semiHidden="1" w:unhideWhenUsed="1"/>
+    <w:lsdException w:name="HTML Address" w:semiHidden="1" w:unhideWhenUsed="1"/>
+    <w:lsdException w:name="HTML Cite" w:semiHidden="1" w:unhideWhenUsed="1"/>
+    <w:lsdException w:name="HTML Code" w:semiHidden="1" w:unhideWhenUsed="1"/>
+    <w:lsdException w:name="HTML Definition" w:semiHidden="1" w:unhideWhenUsed="1"/>
+    <w:lsdException w:name="HTML Keyboard" w:semiHidden="1" w:unhideWhenUsed="1"/>
+    <w:lsdException w:name="HTML Preformatted" w:semiHidden="1" w:unhideWhenUsed="1"/>
+    <w:lsdException w:name="HTML Sample" w:semiHidden="1" w:unhideWhenUsed="1"/>
+    <w:lsdException w:name="HTML Typewriter" w:semiHidden="1" w:unhideWhenUsed="1"/>
+    <w:lsdException w:name="HTML Variable" w:semiHidden="1" w:unhideWhenUsed="1"/>
+    <w:lsdException w:name="Normal Table" w:semiHidden="1" w:unhideWhenUsed="1"/>
+    <w:lsdException w:name="annotation subject" w:semiHidden="1" w:unhideWhenUsed="1"/>
+    <w:lsdException w:name="No List" w:semiHidden="1" w:unhideWhenUsed="1"/>
+    <w:lsdException w:name="Outline List 1" w:semiHidden="1" w:unhideWhenUsed="1"/>
+    <w:lsdException w:name="Outline List 2" w:semiHidden="1" w:unhideWhenUsed="1"/>
+    <w:lsdException w:name="Outline List 3" w:semiHidden="1" w:unhideWhenUsed="1"/>
+    <w:lsdException w:name="Table Simple 1" w:semiHidden="1" w:unhideWhenUsed="1"/>
+    <w:lsdException w:name="Table Simple 2" w:semiHidden="1" w:unhideWhenUsed="1"/>
+    <w:lsdException w:name="Table Simple 3" w:semiHidden="1" w:unhideWhenUsed="1"/>
+    <w:lsdException w:name="Table Classic 1" w:semiHidden="1" w:unhideWhenUsed="1"/>
+    <w:lsdException w:name="Table Classic 2" w:semiHidden="1" w:unhideWhenUsed="1"/>
+    <w:lsdException w:name="Table Classic 3" w:semiHidden="1" w:unhideWhenUsed="1"/>
+    <w:lsdException w:name="Table Classic 4" w:semiHidden="1" w:unhideWhenUsed="1"/>
+    <w:lsdException w:name="Table Colorful 1" w:semiHidden="1" w:unhideWhenUsed="1"/>
+    <w:lsdException w:name="Table Colorful 2" w:semiHidden="1" w:unhideWhenUsed="1"/>
+    <w:lsdException w:name="Table Colorful 3" w:semiHidden="1" w:unhideWhenUsed="1"/>
+    <w:lsdException w:name="Table Columns 1" w:semiHidden="1" w:unhideWhenUsed="1"/>
+    <w:lsdException w:name="Table Columns 2" w:semiHidden="1" w:unhideWhenUsed="1"/>
+    <w:lsdException w:name="Table Columns 3" w:semiHidden="1" w:unhideWhenUsed="1"/>
+    <w:lsdException w:name="Table Columns 4" w:semiHidden="1" w:unhideWhenUsed="1"/>
+    <w:lsdException w:name="Table Columns 5" w:semiHidden="1" w:unhideWhenUsed="1"/>
+    <w:lsdException w:name="Table Grid 1" w:semiHidden="1" w:unhideWhenUsed="1"/>
+    <w:lsdException w:name="Table Grid 2" w:semiHidden="1" w:unhideWhenUsed="1"/>
+    <w:lsdException w:name="Table Grid 3" w:semiHidden="1" w:unhideWhenUsed="1"/>
+    <w:lsdException w:name="Table Grid 4" w:semiHidden="1" w:unhideWhenUsed="1"/>
+    <w:lsdException w:name="Table Grid 5" w:semiHidden="1" w:unhideWhenUsed="1"/>
+    <w:lsdException w:name="Table Grid 6" w:semiHidden="1" w:unhideWhenUsed="1"/>
+    <w:lsdException w:name="Table Grid 7" w:semiHidden="1" w:unhideWhenUsed="1"/>
+    <w:lsdException w:name="Table Grid 8" w:semiHidden="1" w:unhideWhenUsed="1"/>
+    <w:lsdException w:name="Table List 1" w:semiHidden="1" w:unhideWhenUsed="1"/>
+    <w:lsdException w:name="Table List 2" w:semiHidden="1" w:unhideWhenUsed="1"/>
+    <w:lsdException w:name="Table List 3" w:semiHidden="1" w:unhideWhenUsed="1"/>
+    <w:lsdException w:name="Table List 4" w:semiHidden="1" w:unhideWhenUsed="1"/>
+    <w:lsdException w:name="Table List 5" w:semiHidden="1" w:unhideWhenUsed="1"/>
+    <w:lsdException w:name="Table List 6" w:semiHidden="1" w:unhideWhenUsed="1"/>
+    <w:lsdException w:name="Table List 7" w:semiHidden="1" w:unhideWhenUsed="1"/>
+    <w:lsdException w:name="Table List 8" w:semiHidden="1" w:unhideWhenUsed="1"/>
+    <w:lsdException w:name="Table 3D effects 1" w:semiHidden="1" w:unhideWhenUsed="1"/>
+    <w:lsdException w:name="Table 3D effects 2" w:semiHidden="1" w:unhideWhenUsed="1"/>
+    <w:lsdException w:name="Table 3D effects 3" w:semiHidden="1" w:unhideWhenUsed="1"/>
+    <w:lsdException w:name="Table Contemporary" w:semiHidden="1" w:unhideWhenUsed="1"/>
+    <w:lsdException w:name="Table Elegant" w:semiHidden="1" w:unhideWhenUsed="1"/>
+    <w:lsdException w:name="Table Professional" w:semiHidden="1" w:unhideWhenUsed="1"/>
+    <w:lsdException w:name="Table Subtle 1" w:semiHidden="1" w:unhideWhenUsed="1"/>
+    <w:lsdException w:name="Table Subtle 2" w:semiHidden="1" w:unhideWhenUsed="1"/>
+    <w:lsdException w:name="Table Web 1" w:semiHidden="1" w:unhideWhenUsed="1"/>
+    <w:lsdException w:name="Table Web 2" w:semiHidden="1" w:unhideWhenUsed="1"/>
+    <w:lsdException w:name="Table Web 3" w:semiHidden="1" w:unhideWhenUsed="1"/>
+    <w:lsdException w:name="Balloon Text" w:semiHidden="1" w:unhideWhenUsed="1"/>
+    <w:lsdException w:name="Table Grid" w:uiPriority="39"/>
+    <w:lsdException w:name="Table Theme" w:semiHidden="1" w:unhideWhenUsed="1"/>
+    <w:lsdException w:name="Placeholder Text" w:semiHidden="1"/>
+    <w:lsdException w:name="No Spacing" w:uiPriority="1" w:qFormat="1"/>
+    <w:lsdException w:name="Light Shading" w:uiPriority="60"/>
+    <w:lsdException w:name="Light List" w:uiPriority="61"/>
+    <w:lsdException w:name="Light Grid" w:uiPriority="62"/>
+    <w:lsdException w:name="Medium Shading 1" w:uiPriority="63"/>
+    <w:lsdException w:name="Medium Shading 2" w:uiPriority="64"/>
+    <w:lsdException w:name="Medium List 1" w:uiPriority="65"/>
+    <w:lsdException w:name="Medium List 2" w:uiPriority="66"/>
+    <w:lsdException w:name="Medium Grid 1" w:uiPriority="67"/>
+    <w:lsdException w:name="Medium Grid 2" w:uiPriority="68"/>
+    <w:lsdException w:name="Medium Grid 3" w:uiPriority="69"/>
+    <w:lsdException w:name="Dark List" w:uiPriority="70"/>
+    <w:lsdException w:name="Colorful Shading" w:uiPriority="71"/>
+    <w:lsdException w:name="Colorful List" w:uiPriority="72"/>
+    <w:lsdException w:name="Colorful Grid" w:uiPriority="73"/>
+    <w:lsdException w:name="Light Shading Accent 1" w:uiPriority="60"/>
+    <w:lsdException w:name="Light List Accent 1" w:uiPriority="61"/>
+    <w:lsdException w:name="Light Grid Accent 1" w:uiPriority="62"/>
+    <w:lsdException w:name="Medium Shading 1 Accent 1" w:uiPriority="63"/>
+    <w:lsdException w:name="Medium Shading 2 Accent 1" w:uiPriority="64"/>
+    <w:lsdException w:name="Medium List 1 Accent 1" w:uiPriority="65"/>
+    <w:lsdException w:name="Revision" w:semiHidden="1"/>
+    <w:lsdException w:name="List Paragraph" w:uiPriority="34" w:qFormat="1"/>
+    <w:lsdException w:name="Quote" w:uiPriority="29" w:qFormat="1"/>
+    <w:lsdException w:name="Intense Quote" w:uiPriority="30" w:qFormat="1"/>
+    <w:lsdException w:name="Medium List 2 Accent 1" w:uiPriority="66"/>
+    <w:lsdException w:name="Medium Grid 1 Accent 1" w:uiPriority="67"/>
+    <w:lsdException w:name="Medium Grid 2 Accent 1" w:uiPriority="68"/>
+    <w:lsdException w:name="Medium Grid 3 Accent 1" w:uiPriority="69"/>
+    <w:lsdException w:name="Dark List Accent 1" w:uiPriority="70"/>
+    <w:lsdException w:name="Colorful Shading Accent 1" w:uiPriority="71"/>
+    <w:lsdException w:name="Colorful List Accent 1" w:uiPriority="72"/>
+    <w:lsdException w:name="Colorful Grid Accent 1" w:uiPriority="73"/>
+    <w:lsdException w:name="Light Shading Accent 2" w:uiPriority="60"/>
+    <w:lsdException w:name="Light List Accent 2" w:uiPriority="61"/>
+    <w:lsdException w:name="Light Grid Accent 2" w:uiPriority="62"/>
+    <w:lsdException w:name="Medium Shading 1 Accent 2" w:uiPriority="63"/>
+    <w:lsdException w:name="Medium Shading 2 Accent 2" w:uiPriority="64"/>
+    <w:lsdException w:name="Medium List 1 Accent 2" w:uiPriority="65"/>
+    <w:lsdException w:name="Medium List 2 Accent 2" w:uiPriority="66"/>
+    <w:lsdException w:name="Medium Grid 1 Accent 2" w:uiPriority="67"/>
+    <w:lsdException w:name="Medium Grid 2 Accent 2" w:uiPriority="68"/>
+    <w:lsdException w:name="Medium Grid 3 Accent 2" w:uiPriority="69"/>
+    <w:lsdException w:name="Dark List Accent 2" w:uiPriority="70"/>
+    <w:lsdException w:name="Colorful Shading Accent 2" w:uiPriority="71"/>
+    <w:lsdException w:name="Colorful List Accent 2" w:uiPriority="72"/>
+    <w:lsdException w:name="Colorful Grid Accent 2" w:uiPriority="73"/>
+    <w:lsdException w:name="Light Shading Accent 3" w:uiPriority="60"/>
+    <w:lsdException w:name="Light List Accent 3" w:uiPriority="61"/>
+    <w:lsdException w:name="Light Grid Accent 3" w:uiPriority="62"/>
+    <w:lsdException w:name="Medium Shading 1 Accent 3" w:uiPriority="63"/>
+    <w:lsdException w:name="Medium Shading 2 Accent 3" w:uiPriority="64"/>
+    <w:lsdException w:name="Medium List 1 Accent 3" w:uiPriority="65"/>
+    <w:lsdException w:name="Medium List 2 Accent 3" w:uiPriority="66"/>
+    <w:lsdException w:name="Medium Grid 1 Accent 3" w:uiPriority="67"/>
+    <w:lsdException w:name="Medium Grid 2 Accent 3" w:uiPriority="68"/>
+    <w:lsdException w:name="Medium Grid 3 Accent 3" w:uiPriority="69"/>
+    <w:lsdException w:name="Dark List Accent 3" w:uiPriority="70"/>
+    <w:lsdException w:name="Colorful Shading Accent 3" w:uiPriority="71"/>
+    <w:lsdException w:name="Colorful List Accent 3" w:uiPriority="72"/>
+    <w:lsdException w:name="Colorful Grid Accent 3" w:uiPriority="73"/>
+    <w:lsdException w:name="Light Shading Accent 4" w:uiPriority="60"/>
+    <w:lsdException w:name="Light List Accent 4" w:uiPriority="61"/>
+    <w:lsdException w:name="Light Grid Accent 4" w:uiPriority="62"/>
+    <w:lsdException w:name="Medium Shading 1 Accent 4" w:uiPriority="63"/>
+    <w:lsdException w:name="Medium Shading 2 Accent 4" w:uiPriority="64"/>
+    <w:lsdException w:name="Medium List 1 Accent 4" w:uiPriority="65"/>
+    <w:lsdException w:name="Medium List 2 Accent 4" w:uiPriority="66"/>
+    <w:lsdException w:name="Medium Grid 1 Accent 4" w:uiPriority="67"/>
+    <w:lsdException w:name="Medium Grid 2 Accent 4" w:uiPriority="68"/>
+    <w:lsdException w:name="Medium Grid 3 Accent 4" w:uiPriority="69"/>
+    <w:lsdException w:name="Dark List Accent 4" w:uiPriority="70"/>
+    <w:lsdException w:name="Colorful Shading Accent 4" w:uiPriority="71"/>
+    <w:lsdException w:name="Colorful List Accent 4" w:uiPriority="72"/>
+    <w:lsdException w:name="Colorful Grid Accent 4" w:uiPriority="73"/>
+    <w:lsdException w:name="Light Shading Accent 5" w:uiPriority="60"/>
+    <w:lsdException w:name="Light List Accent 5" w:uiPriority="61"/>
+    <w:lsdException w:name="Light Grid Accent 5" w:uiPriority="62"/>
+    <w:lsdException w:name="Medium Shading 1 Accent 5" w:uiPriority="63"/>
+    <w:lsdException w:name="Medium Shading 2 Accent 5" w:uiPriority="64"/>
+    <w:lsdException w:name="Medium List 1 Accent 5" w:uiPriority="65"/>
+    <w:lsdException w:name="Medium List 2 Accent 5" w:uiPriority="66"/>
+    <w:lsdException w:name="Medium Grid 1 Accent 5" w:uiPriority="67"/>
+    <w:lsdException w:name="Medium Grid 2 Accent 5" w:uiPriority="68"/>
+    <w:lsdException w:name="Medium Grid 3 Accent 5" w:uiPriority="69"/>
+    <w:lsdException w:name="Dark List Accent 5" w:uiPriority="70"/>
+    <w:lsdException w:name="Colorful Shading Accent 5" w:uiPriority="71"/>
+    <w:lsdException w:name="Colorful List Accent 5" w:uiPriority="72"/>
+    <w:lsdException w:name="Colorful Grid Accent 5" w:uiPriority="73"/>
+    <w:lsdException w:name="Light Shading Accent 6" w:uiPriority="60"/>
+    <w:lsdException w:name="Light List Accent 6" w:uiPriority="61"/>
+    <w:lsdException w:name="Light Grid Accent 6" w:uiPriority="62"/>
+    <w:lsdException w:name="Medium Shading 1 Accent 6" w:uiPriority="63"/>
+    <w:lsdException w:name="Medium Shading 2 Accent 6" w:uiPriority="64"/>
+    <w:lsdException w:name="Medium List 1 Accent 6" w:uiPriority="65"/>
+    <w:lsdException w:name="Medium List 2 Accent 6" w:uiPriority="66"/>
+    <w:lsdException w:name="Medium Grid 1 Accent 6" w:uiPriority="67"/>
+    <w:lsdException w:name="Medium Grid 2 Accent 6" w:uiPriority="68"/>
+    <w:lsdException w:name="Medium Grid 3 Accent 6" w:uiPriority="69"/>
+    <w:lsdException w:name="Dark List Accent 6" w:uiPriority="70"/>
+    <w:lsdException w:name="Colorful Shading Accent 6" w:uiPriority="71"/>
+    <w:lsdException w:name="Colorful List Accent 6" w:uiPriority="72"/>
+    <w:lsdException w:name="Colorful Grid Accent 6" w:uiPriority="73"/>
+    <w:lsdException w:name="Subtle Emphasis" w:uiPriority="19" w:qFormat="1"/>
+    <w:lsdException w:name="Intense Emphasis" w:uiPriority="21" w:qFormat="1"/>
+    <w:lsdException w:name="Subtle Reference" w:uiPriority="31" w:qFormat="1"/>
+    <w:lsdException w:name="Intense Reference" w:uiPriority="32" w:qFormat="1"/>
+    <w:lsdException w:name="Book Title" w:uiPriority="33" w:qFormat="1"/>
+    <w:lsdException w:name="Bibliography" w:semiHidden="1" w:uiPriority="37" w:unhideWhenUsed="1"/>
+    <w:lsdException w:name="TOC Heading" w:semiHidden="1" w:uiPriority="39" w:unhideWhenUsed="1" w:qFormat="1"/>
+    <w:lsdException w:name="Plain Table 1" w:uiPriority="41"/>
+    <w:lsdException w:name="Plain Table 2" w:uiPriority="42"/>
+    <w:lsdException w:name="Plain Table 3" w:uiPriority="43"/>
+    <w:lsdException w:name="Plain Table 4" w:uiPriority="44"/>
+    <w:lsdException w:name="Plain Table 5" w:uiPriority="45"/>
+    <w:lsdException w:name="Grid Table Light" w:uiPriority="40"/>
+    <w:lsdException w:name="Grid Table 1 Light" w:uiPriority="46"/>
+    <w:lsdException w:name="Grid Table 2" w:uiPriority="47"/>
+    <w:lsdException w:name="Grid Table 3" w:uiPriority="48"/>
+    <w:lsdException w:name="Grid Table 4" w:uiPriority="49"/>
+    <w:lsdException w:name="Grid Table 5 Dark" w:uiPriority="50"/>
+    <w:lsdException w:name="Grid Table 6 Colorful" w:uiPriority="51"/>
+    <w:lsdException w:name="Grid Table 7 Colorful" w:uiPriority="52"/>
+    <w:lsdException w:name="Grid Table 1 Light Accent 1" w:uiPriority="46"/>
+    <w:lsdException w:name="Grid Table 2 Accent 1" w:uiPriority="47"/>
+    <w:lsdException w:name="Grid Table 3 Accent 1" w:uiPriority="48"/>
+    <w:lsdException w:name="Grid Table 4 Accent 1" w:uiPriority="49"/>
+    <w:lsdException w:name="Grid Table 5 Dark Accent 1" w:uiPriority="50"/>
+    <w:lsdException w:name="Grid Table 6 Colorful Accent 1" w:uiPriority="51"/>
+    <w:lsdException w:name="Grid Table 7 Colorful Accent 1" w:uiPriority="52"/>
+    <w:lsdException w:name="Grid Table 1 Light Accent 2" w:uiPriority="46"/>
+    <w:lsdException w:name="Grid Table 2 Accent 2" w:uiPriority="47"/>
+    <w:lsdException w:name="Grid Table 3 Accent 2" w:uiPriority="48"/>
+    <w:lsdException w:name="Grid Table 4 Accent 2" w:uiPriority="49"/>
+    <w:lsdException w:name="Grid Table 5 Dark Accent 2" w:uiPriority="50"/>
+    <w:lsdException w:name="Grid Table 6 Colorful Accent 2" w:uiPriority="51"/>
+    <w:lsdException w:name="Grid Table 7 Colorful Accent 2" w:uiPriority="52"/>
+    <w:lsdException w:name="Grid Table 1 Light Accent 3" w:uiPriority="46"/>
+    <w:lsdException w:name="Grid Table 2 Accent 3" w:uiPriority="47"/>
+    <w:lsdException w:name="Grid Table 3 Accent 3" w:uiPriority="48"/>
+    <w:lsdException w:name="Grid Table 4 Accent 3" w:uiPriority="49"/>
+    <w:lsdException w:name="Grid Table 5 Dark Accent 3" w:uiPriority="50"/>
+    <w:lsdException w:name="Grid Table 6 Colorful Accent 3" w:uiPriority="51"/>
+    <w:lsdException w:name="Grid Table 7 Colorful Accent 3" w:uiPriority="52"/>
+    <w:lsdException w:name="Grid Table 1 Light Accent 4" w:uiPriority="46"/>
+    <w:lsdException w:name="Grid Table 2 Accent 4" w:uiPriority="47"/>
+    <w:lsdException w:name="Grid Table 3 Accent 4" w:uiPriority="48"/>
+    <w:lsdException w:name="Grid Table 4 Accent 4" w:uiPriority="49"/>
+    <w:lsdException w:name="Grid Table 5 Dark Accent 4" w:uiPriority="50"/>
+    <w:lsdException w:name="Grid Table 6 Colorful Accent 4" w:uiPriority="51"/>
+    <w:lsdException w:name="Grid Table 7 Colorful Accent 4" w:uiPriority="52"/>
+    <w:lsdException w:name="Grid Table 1 Light Accent 5" w:uiPriority="46"/>
+    <w:lsdException w:name="Grid Table 2 Accent 5" w:uiPriority="47"/>
+    <w:lsdException w:name="Grid Table 3 Accent 5" w:uiPriority="48"/>
+    <w:lsdException w:name="Grid Table 4 Accent 5" w:uiPriority="49"/>
+    <w:lsdException w:name="Grid Table 5 Dark Accent 5" w:uiPriority="50"/>
+    <w:lsdException w:name="Grid Table 6 Colorful Accent 5" w:uiPriority="51"/>
+    <w:lsdException w:name="Grid Table 7 Colorful Accent 5" w:uiPriority="52"/>
+    <w:lsdException w:name="Grid Table 1 Light Accent 6" w:uiPriority="46"/>
+    <w:lsdException w:name="Grid Table 2 Accent 6" w:uiPriority="47"/>
+    <w:lsdException w:name="Grid Table 3 Accent 6" w:uiPriority="48"/>
+    <w:lsdException w:name="Grid Table 4 Accent 6" w:uiPriority="49"/>
+    <w:lsdException w:name="Grid Table 5 Dark Accent 6" w:uiPriority="50"/>
+    <w:lsdException w:name="Grid Table 6 Colorful Accent 6" w:uiPriority="51"/>
+    <w:lsdException w:name="Grid Table 7 Colorful Accent 6" w:uiPriority="52"/>
+    <w:lsdException w:name="List Table 1 Light" w:uiPriority="46"/>
+    <w:lsdException w:name="List Table 2" w:uiPriority="47"/>
+    <w:lsdException w:name="List Table 3" w:uiPriority="48"/>
+    <w:lsdException w:name="List Table 4" w:uiPriority="49"/>
+    <w:lsdException w:name="List Table 5 Dark" w:uiPriority="50"/>
+    <w:lsdException w:name="List Table 6 Colorful" w:uiPriority="51"/>
+    <w:lsdException w:name="List Table 7 Colorful" w:uiPriority="52"/>
+    <w:lsdException w:name="List Table 1 Light Accent 1" w:uiPriority="46"/>
+    <w:lsdException w:name="List Table 2 Accent 1" w:uiPriority="47"/>
+    <w:lsdException w:name="List Table 3 Accent 1" w:uiPriority="48"/>
+    <w:lsdException w:name="List Table 4 Accent 1" w:uiPriority="49"/>
+    <w:lsdException w:name="List Table 5 Dark Accent 1" w:uiPriority="50"/>
+    <w:lsdException w:name="List Table 6 Colorful Accent 1" w:uiPriority="51"/>
+    <w:lsdException w:name="List Table 7 Colorful Accent 1" w:uiPriority="52"/>
+    <w:lsdException w:name="List Table 1 Light Accent 2" w:uiPriority="46"/>
+    <w:lsdException w:name="List Table 2 Accent 2" w:uiPriority="47"/>
+    <w:lsdException w:name="List Table 3 Accent 2" w:uiPriority="48"/>
+    <w:lsdException w:name="List Table 4 Accent 2" w:uiPriority="49"/>
+    <w:lsdException w:name="List Table 5 Dark Accent 2" w:uiPriority="50"/>
+    <w:lsdException w:name="List Table 6 Colorful Accent 2" w:uiPriority="51"/>
+    <w:lsdException w:name="List Table 7 Colorful Accent 2" w:uiPriority="52"/>
+    <w:lsdException w:name="List Table 1 Light Accent 3" w:uiPriority="46"/>
+    <w:lsdException w:name="List Table 2 Accent 3" w:uiPriority="47"/>
+    <w:lsdException w:name="List Table 3 Accent 3" w:uiPriority="48"/>
+    <w:lsdException w:name="List Table 4 Accent 3" w:uiPriority="49"/>
+    <w:lsdException w:name="List Table 5 Dark Accent 3" w:uiPriority="50"/>
+    <w:lsdException w:name="List Table 6 Colorful Accent 3" w:uiPriority="51"/>
+    <w:lsdException w:name="List Table 7 Colorful Accent 3" w:uiPriority="52"/>
+    <w:lsdException w:name="List Table 1 Light Accent 4" w:uiPriority="46"/>
+    <w:lsdException w:name="List Table 2 Accent 4" w:uiPriority="47"/>
+    <w:lsdException w:name="List Table 3 Accent 4" w:uiPriority="48"/>
+    <w:lsdException w:name="List Table 4 Accent 4" w:uiPriority="49"/>
+    <w:lsdException w:name="List Table 5 Dark Accent 4" w:uiPriority="50"/>
+    <w:lsdException w:name="List Table 6 Colorful Accent 4" w:uiPriority="51"/>
+    <w:lsdException w:name="List Table 7 Colorful Accent 4" w:uiPriority="52"/>
+    <w:lsdException w:name="List Table 1 Light Accent 5" w:uiPriority="46"/>
+    <w:lsdException w:name="List Table 2 Accent 5" w:uiPriority="47"/>
+    <w:lsdException w:name="List Table 3 Accent 5" w:uiPriority="48"/>
+    <w:lsdException w:name="List Table 4 Accent 5" w:uiPriority="49"/>
+    <w:lsdException w:name="List Table 5 Dark Accent 5" w:uiPriority="50"/>
+    <w:lsdException w:name="List Table 6 Colorful Accent 5" w:uiPriority="51"/>
+    <w:lsdException w:name="List Table 7 Colorful Accent 5" w:uiPriority="52"/>
+    <w:lsdException w:name="List Table 1 Light Accent 6" w:uiPriority="46"/>
+    <w:lsdException w:name="List Table 2 Accent 6" w:uiPriority="47"/>
+    <w:lsdException w:name="List Table 3 Accent 6" w:uiPriority="48"/>
+    <w:lsdException w:name="List Table 4 Accent 6" w:uiPriority="49"/>
+    <w:lsdException w:name="List Table 5 Dark Accent 6" w:uiPriority="50"/>
+    <w:lsdException w:name="List Table 6 Colorful Accent 6" w:uiPriority="51"/>
+    <w:lsdException w:name="List Table 7 Colorful Accent 6" w:uiPriority="52"/>
   </w:latentStyles>
   <w:style w:type="paragraph" w:default="1" w:styleId="Normal">
     <w:name w:val="Normal"/>
@@ -42311,7 +40386,6 @@
     <w:uiPriority w:val="99"/>
     <w:semiHidden/>
     <w:unhideWhenUsed/>
-    <w:qFormat/>
     <w:tblPr>
       <w:tblInd w:w="0" w:type="dxa"/>
       <w:tblCellMar>
@@ -42546,7 +40620,6 @@
       <w:spacing w:after="0" w:line="240" w:lineRule="auto"/>
     </w:pPr>
     <w:tblPr>
-      <w:tblInd w:w="0" w:type="dxa"/>
       <w:tblBorders>
         <w:top w:val="single" w:sz="4" w:space="0" w:color="auto"/>
         <w:left w:val="single" w:sz="4" w:space="0" w:color="auto"/>
@@ -42555,12 +40628,6 @@
         <w:insideH w:val="single" w:sz="4" w:space="0" w:color="auto"/>
         <w:insideV w:val="single" w:sz="4" w:space="0" w:color="auto"/>
       </w:tblBorders>
-      <w:tblCellMar>
-        <w:top w:w="0" w:type="dxa"/>
-        <w:left w:w="108" w:type="dxa"/>
-        <w:bottom w:w="0" w:type="dxa"/>
-        <w:right w:w="108" w:type="dxa"/>
-      </w:tblCellMar>
     </w:tblPr>
   </w:style>
   <w:style w:type="character" w:customStyle="1" w:styleId="apple-converted-space">
@@ -42569,343 +40636,6 @@
     <w:rsid w:val="00B97D84"/>
   </w:style>
 </w:styles>
-</file>
-
-<file path=word/glossary/document.xml><?xml version="1.0" encoding="utf-8"?>
-<w:glossaryDocument xmlns:ve="http://schemas.openxmlformats.org/markup-compatibility/2006" xmlns:o="urn:schemas-microsoft-com:office:office" xmlns:r="http://schemas.openxmlformats.org/officeDocument/2006/relationships" xmlns:m="http://schemas.openxmlformats.org/officeDocument/2006/math" xmlns:v="urn:schemas-microsoft-com:vml" xmlns:wp="http://schemas.openxmlformats.org/drawingml/2006/wordprocessingDrawing" xmlns:w10="urn:schemas-microsoft-com:office:word" xmlns:w="http://schemas.openxmlformats.org/wordprocessingml/2006/main" xmlns:wne="http://schemas.microsoft.com/office/word/2006/wordml">
-  <w:docParts/>
-</w:glossaryDocument>
-</file>
-
-<file path=word/glossary/fontTable.xml><?xml version="1.0" encoding="utf-8"?>
-<w:fonts xmlns:r="http://schemas.openxmlformats.org/officeDocument/2006/relationships" xmlns:w="http://schemas.openxmlformats.org/wordprocessingml/2006/main">
-  <w:font w:name="Times New Roman">
-    <w:panose1 w:val="02020603050405020304"/>
-    <w:charset w:val="00"/>
-    <w:family w:val="roman"/>
-    <w:pitch w:val="variable"/>
-    <w:sig w:usb0="E0002AFF" w:usb1="C0007841" w:usb2="00000009" w:usb3="00000000" w:csb0="000001FF" w:csb1="00000000"/>
-  </w:font>
-  <w:font w:name="Symbol">
-    <w:panose1 w:val="05050102010706020507"/>
-    <w:charset w:val="02"/>
-    <w:family w:val="roman"/>
-    <w:pitch w:val="variable"/>
-    <w:sig w:usb0="00000000" w:usb1="10000000" w:usb2="00000000" w:usb3="00000000" w:csb0="80000000" w:csb1="00000000"/>
-  </w:font>
-  <w:font w:name="Courier New">
-    <w:panose1 w:val="02070309020205020404"/>
-    <w:charset w:val="00"/>
-    <w:family w:val="modern"/>
-    <w:pitch w:val="fixed"/>
-    <w:sig w:usb0="E0002AFF" w:usb1="C0007843" w:usb2="00000009" w:usb3="00000000" w:csb0="000001FF" w:csb1="00000000"/>
-  </w:font>
-  <w:font w:name="Wingdings">
-    <w:panose1 w:val="05000000000000000000"/>
-    <w:charset w:val="02"/>
-    <w:family w:val="auto"/>
-    <w:pitch w:val="variable"/>
-    <w:sig w:usb0="00000000" w:usb1="10000000" w:usb2="00000000" w:usb3="00000000" w:csb0="80000000" w:csb1="00000000"/>
-  </w:font>
-  <w:font w:name="Segoe UI">
-    <w:panose1 w:val="020B0502040204020203"/>
-    <w:charset w:val="00"/>
-    <w:family w:val="swiss"/>
-    <w:pitch w:val="variable"/>
-    <w:sig w:usb0="E10022FF" w:usb1="C000E47F" w:usb2="00000029" w:usb3="00000000" w:csb0="000001DF" w:csb1="00000000"/>
-  </w:font>
-  <w:font w:name="TTFF2EC1B0t00">
-    <w:altName w:val="MS Mincho"/>
-    <w:panose1 w:val="00000000000000000000"/>
-    <w:charset w:val="80"/>
-    <w:family w:val="auto"/>
-    <w:notTrueType/>
-    <w:pitch w:val="default"/>
-    <w:sig w:usb0="00000001" w:usb1="08070000" w:usb2="00000010" w:usb3="00000000" w:csb0="00020000" w:csb1="00000000"/>
-  </w:font>
-  <w:font w:name="Calibri">
-    <w:panose1 w:val="020F0502020204030204"/>
-    <w:charset w:val="00"/>
-    <w:family w:val="swiss"/>
-    <w:pitch w:val="variable"/>
-    <w:sig w:usb0="E00002FF" w:usb1="4000ACFF" w:usb2="00000001" w:usb3="00000000" w:csb0="0000019F" w:csb1="00000000"/>
-  </w:font>
-  <w:font w:name="Calibri Light">
-    <w:panose1 w:val="020F0302020204030204"/>
-    <w:charset w:val="00"/>
-    <w:family w:val="swiss"/>
-    <w:pitch w:val="variable"/>
-    <w:sig w:usb0="A00002EF" w:usb1="4000207B" w:usb2="00000000" w:usb3="00000000" w:csb0="0000019F" w:csb1="00000000"/>
-  </w:font>
-  <w:font w:name="Tahoma">
-    <w:panose1 w:val="020B0604030504040204"/>
-    <w:charset w:val="00"/>
-    <w:family w:val="swiss"/>
-    <w:pitch w:val="variable"/>
-    <w:sig w:usb0="E1002EFF" w:usb1="C000605B" w:usb2="00000029" w:usb3="00000000" w:csb0="000101FF" w:csb1="00000000"/>
-  </w:font>
-  <w:font w:name="Arial">
-    <w:panose1 w:val="020B0604020202020204"/>
-    <w:charset w:val="00"/>
-    <w:family w:val="swiss"/>
-    <w:pitch w:val="variable"/>
-    <w:sig w:usb0="E0002AFF" w:usb1="C0007843" w:usb2="00000009" w:usb3="00000000" w:csb0="000001FF" w:csb1="00000000"/>
-  </w:font>
-  <w:font w:name="Cambria Math">
-    <w:panose1 w:val="02040503050406030204"/>
-    <w:charset w:val="00"/>
-    <w:family w:val="roman"/>
-    <w:pitch w:val="variable"/>
-    <w:sig w:usb0="E00002FF" w:usb1="420024FF" w:usb2="00000000" w:usb3="00000000" w:csb0="0000019F" w:csb1="00000000"/>
-  </w:font>
-  <w:font w:name="Cambria">
-    <w:panose1 w:val="02040503050406030204"/>
-    <w:charset w:val="00"/>
-    <w:family w:val="roman"/>
-    <w:pitch w:val="variable"/>
-    <w:sig w:usb0="E00002FF" w:usb1="400004FF" w:usb2="00000000" w:usb3="00000000" w:csb0="0000019F" w:csb1="00000000"/>
-  </w:font>
-</w:fonts>
-</file>
-
-<file path=word/glossary/settings.xml><?xml version="1.0" encoding="utf-8"?>
-<w:settings xmlns:o="urn:schemas-microsoft-com:office:office" xmlns:r="http://schemas.openxmlformats.org/officeDocument/2006/relationships" xmlns:m="http://schemas.openxmlformats.org/officeDocument/2006/math" xmlns:v="urn:schemas-microsoft-com:vml" xmlns:w10="urn:schemas-microsoft-com:office:word" xmlns:w="http://schemas.openxmlformats.org/wordprocessingml/2006/main" xmlns:sl="http://schemas.openxmlformats.org/schemaLibrary/2006/main">
-  <w:view w:val="normal"/>
-  <w:defaultTabStop w:val="708"/>
-  <w:hyphenationZone w:val="425"/>
-  <w:characterSpacingControl w:val="doNotCompress"/>
-  <w:compat>
-    <w:useFELayout/>
-  </w:compat>
-  <w:rsids>
-    <w:rsidRoot w:val="0037308C"/>
-    <w:rsid w:val="0037308C"/>
-  </w:rsids>
-  <m:mathPr>
-    <m:mathFont m:val="Cambria Math"/>
-    <m:brkBin m:val="before"/>
-    <m:brkBinSub m:val="--"/>
-    <m:smallFrac m:val="off"/>
-    <m:dispDef/>
-    <m:lMargin m:val="0"/>
-    <m:rMargin m:val="0"/>
-    <m:defJc m:val="centerGroup"/>
-    <m:wrapIndent m:val="1440"/>
-    <m:intLim m:val="subSup"/>
-    <m:naryLim m:val="undOvr"/>
-  </m:mathPr>
-  <w:themeFontLang w:val="es-AR"/>
-  <w:clrSchemeMapping w:bg1="light1" w:t1="dark1" w:bg2="light2" w:t2="dark2" w:accent1="accent1" w:accent2="accent2" w:accent3="accent3" w:accent4="accent4" w:accent5="accent5" w:accent6="accent6" w:hyperlink="hyperlink" w:followedHyperlink="followedHyperlink"/>
-  <w:decimalSymbol w:val=","/>
-  <w:listSeparator w:val=","/>
-</w:settings>
-</file>
-
-<file path=word/glossary/styles.xml><?xml version="1.0" encoding="utf-8"?>
-<w:styles xmlns:r="http://schemas.openxmlformats.org/officeDocument/2006/relationships" xmlns:w="http://schemas.openxmlformats.org/wordprocessingml/2006/main">
-  <w:docDefaults>
-    <w:rPrDefault>
-      <w:rPr>
-        <w:rFonts w:asciiTheme="minorHAnsi" w:eastAsiaTheme="minorEastAsia" w:hAnsiTheme="minorHAnsi" w:cstheme="minorBidi"/>
-        <w:sz w:val="22"/>
-        <w:szCs w:val="22"/>
-        <w:lang w:val="es-AR" w:eastAsia="es-AR" w:bidi="ar-SA"/>
-      </w:rPr>
-    </w:rPrDefault>
-    <w:pPrDefault>
-      <w:pPr>
-        <w:spacing w:after="200" w:line="276" w:lineRule="auto"/>
-      </w:pPr>
-    </w:pPrDefault>
-  </w:docDefaults>
-  <w:latentStyles w:defLockedState="0" w:defUIPriority="99" w:defSemiHidden="1" w:defUnhideWhenUsed="1" w:defQFormat="0" w:count="267">
-    <w:lsdException w:name="Normal" w:semiHidden="0" w:uiPriority="0" w:unhideWhenUsed="0" w:qFormat="1"/>
-    <w:lsdException w:name="heading 1" w:semiHidden="0" w:uiPriority="9" w:unhideWhenUsed="0" w:qFormat="1"/>
-    <w:lsdException w:name="heading 2" w:uiPriority="9" w:qFormat="1"/>
-    <w:lsdException w:name="heading 3" w:uiPriority="9" w:qFormat="1"/>
-    <w:lsdException w:name="heading 4" w:uiPriority="9" w:qFormat="1"/>
-    <w:lsdException w:name="heading 5" w:uiPriority="9" w:qFormat="1"/>
-    <w:lsdException w:name="heading 6" w:uiPriority="9" w:qFormat="1"/>
-    <w:lsdException w:name="heading 7" w:uiPriority="9" w:qFormat="1"/>
-    <w:lsdException w:name="heading 8" w:uiPriority="9" w:qFormat="1"/>
-    <w:lsdException w:name="heading 9" w:uiPriority="9" w:qFormat="1"/>
-    <w:lsdException w:name="toc 1" w:uiPriority="39"/>
-    <w:lsdException w:name="toc 2" w:uiPriority="39"/>
-    <w:lsdException w:name="toc 3" w:uiPriority="39"/>
-    <w:lsdException w:name="toc 4" w:uiPriority="39"/>
-    <w:lsdException w:name="toc 5" w:uiPriority="39"/>
-    <w:lsdException w:name="toc 6" w:uiPriority="39"/>
-    <w:lsdException w:name="toc 7" w:uiPriority="39"/>
-    <w:lsdException w:name="toc 8" w:uiPriority="39"/>
-    <w:lsdException w:name="toc 9" w:uiPriority="39"/>
-    <w:lsdException w:name="caption" w:uiPriority="35" w:qFormat="1"/>
-    <w:lsdException w:name="Title" w:semiHidden="0" w:uiPriority="10" w:unhideWhenUsed="0" w:qFormat="1"/>
-    <w:lsdException w:name="Default Paragraph Font" w:uiPriority="1"/>
-    <w:lsdException w:name="Subtitle" w:semiHidden="0" w:uiPriority="11" w:unhideWhenUsed="0" w:qFormat="1"/>
-    <w:lsdException w:name="Strong" w:semiHidden="0" w:uiPriority="22" w:unhideWhenUsed="0" w:qFormat="1"/>
-    <w:lsdException w:name="Emphasis" w:semiHidden="0" w:uiPriority="20" w:unhideWhenUsed="0" w:qFormat="1"/>
-    <w:lsdException w:name="Table Grid" w:semiHidden="0" w:uiPriority="59" w:unhideWhenUsed="0"/>
-    <w:lsdException w:name="Placeholder Text" w:unhideWhenUsed="0"/>
-    <w:lsdException w:name="No Spacing" w:semiHidden="0" w:uiPriority="1" w:unhideWhenUsed="0" w:qFormat="1"/>
-    <w:lsdException w:name="Light Shading" w:semiHidden="0" w:uiPriority="60" w:unhideWhenUsed="0"/>
-    <w:lsdException w:name="Light List" w:semiHidden="0" w:uiPriority="61" w:unhideWhenUsed="0"/>
-    <w:lsdException w:name="Light Grid" w:semiHidden="0" w:uiPriority="62" w:unhideWhenUsed="0"/>
-    <w:lsdException w:name="Medium Shading 1" w:semiHidden="0" w:uiPriority="63" w:unhideWhenUsed="0"/>
-    <w:lsdException w:name="Medium Shading 2" w:semiHidden="0" w:uiPriority="64" w:unhideWhenUsed="0"/>
-    <w:lsdException w:name="Medium List 1" w:semiHidden="0" w:uiPriority="65" w:unhideWhenUsed="0"/>
-    <w:lsdException w:name="Medium List 2" w:semiHidden="0" w:uiPriority="66" w:unhideWhenUsed="0"/>
-    <w:lsdException w:name="Medium Grid 1" w:semiHidden="0" w:uiPriority="67" w:unhideWhenUsed="0"/>
-    <w:lsdException w:name="Medium Grid 2" w:semiHidden="0" w:uiPriority="68" w:unhideWhenUsed="0"/>
-    <w:lsdException w:name="Medium Grid 3" w:semiHidden="0" w:uiPriority="69" w:unhideWhenUsed="0"/>
-    <w:lsdException w:name="Dark List" w:semiHidden="0" w:uiPriority="70" w:unhideWhenUsed="0"/>
-    <w:lsdException w:name="Colorful Shading" w:semiHidden="0" w:uiPriority="71" w:unhideWhenUsed="0"/>
-    <w:lsdException w:name="Colorful List" w:semiHidden="0" w:uiPriority="72" w:unhideWhenUsed="0"/>
-    <w:lsdException w:name="Colorful Grid" w:semiHidden="0" w:uiPriority="73" w:unhideWhenUsed="0"/>
-    <w:lsdException w:name="Light Shading Accent 1" w:semiHidden="0" w:uiPriority="60" w:unhideWhenUsed="0"/>
-    <w:lsdException w:name="Light List Accent 1" w:semiHidden="0" w:uiPriority="61" w:unhideWhenUsed="0"/>
-    <w:lsdException w:name="Light Grid Accent 1" w:semiHidden="0" w:uiPriority="62" w:unhideWhenUsed="0"/>
-    <w:lsdException w:name="Medium Shading 1 Accent 1" w:semiHidden="0" w:uiPriority="63" w:unhideWhenUsed="0"/>
-    <w:lsdException w:name="Medium Shading 2 Accent 1" w:semiHidden="0" w:uiPriority="64" w:unhideWhenUsed="0"/>
-    <w:lsdException w:name="Medium List 1 Accent 1" w:semiHidden="0" w:uiPriority="65" w:unhideWhenUsed="0"/>
-    <w:lsdException w:name="Revision" w:unhideWhenUsed="0"/>
-    <w:lsdException w:name="List Paragraph" w:semiHidden="0" w:uiPriority="34" w:unhideWhenUsed="0" w:qFormat="1"/>
-    <w:lsdException w:name="Quote" w:semiHidden="0" w:uiPriority="29" w:unhideWhenUsed="0" w:qFormat="1"/>
-    <w:lsdException w:name="Intense Quote" w:semiHidden="0" w:uiPriority="30" w:unhideWhenUsed="0" w:qFormat="1"/>
-    <w:lsdException w:name="Medium List 2 Accent 1" w:semiHidden="0" w:uiPriority="66" w:unhideWhenUsed="0"/>
-    <w:lsdException w:name="Medium Grid 1 Accent 1" w:semiHidden="0" w:uiPriority="67" w:unhideWhenUsed="0"/>
-    <w:lsdException w:name="Medium Grid 2 Accent 1" w:semiHidden="0" w:uiPriority="68" w:unhideWhenUsed="0"/>
-    <w:lsdException w:name="Medium Grid 3 Accent 1" w:semiHidden="0" w:uiPriority="69" w:unhideWhenUsed="0"/>
-    <w:lsdException w:name="Dark List Accent 1" w:semiHidden="0" w:uiPriority="70" w:unhideWhenUsed="0"/>
-    <w:lsdException w:name="Colorful Shading Accent 1" w:semiHidden="0" w:uiPriority="71" w:unhideWhenUsed="0"/>
-    <w:lsdException w:name="Colorful List Accent 1" w:semiHidden="0" w:uiPriority="72" w:unhideWhenUsed="0"/>
-    <w:lsdException w:name="Colorful Grid Accent 1" w:semiHidden="0" w:uiPriority="73" w:unhideWhenUsed="0"/>
-    <w:lsdException w:name="Light Shading Accent 2" w:semiHidden="0" w:uiPriority="60" w:unhideWhenUsed="0"/>
-    <w:lsdException w:name="Light List Accent 2" w:semiHidden="0" w:uiPriority="61" w:unhideWhenUsed="0"/>
-    <w:lsdException w:name="Light Grid Accent 2" w:semiHidden="0" w:uiPriority="62" w:unhideWhenUsed="0"/>
-    <w:lsdException w:name="Medium Shading 1 Accent 2" w:semiHidden="0" w:uiPriority="63" w:unhideWhenUsed="0"/>
-    <w:lsdException w:name="Medium Shading 2 Accent 2" w:semiHidden="0" w:uiPriority="64" w:unhideWhenUsed="0"/>
-    <w:lsdException w:name="Medium List 1 Accent 2" w:semiHidden="0" w:uiPriority="65" w:unhideWhenUsed="0"/>
-    <w:lsdException w:name="Medium List 2 Accent 2" w:semiHidden="0" w:uiPriority="66" w:unhideWhenUsed="0"/>
-    <w:lsdException w:name="Medium Grid 1 Accent 2" w:semiHidden="0" w:uiPriority="67" w:unhideWhenUsed="0"/>
-    <w:lsdException w:name="Medium Grid 2 Accent 2" w:semiHidden="0" w:uiPriority="68" w:unhideWhenUsed="0"/>
-    <w:lsdException w:name="Medium Grid 3 Accent 2" w:semiHidden="0" w:uiPriority="69" w:unhideWhenUsed="0"/>
-    <w:lsdException w:name="Dark List Accent 2" w:semiHidden="0" w:uiPriority="70" w:unhideWhenUsed="0"/>
-    <w:lsdException w:name="Colorful Shading Accent 2" w:semiHidden="0" w:uiPriority="71" w:unhideWhenUsed="0"/>
-    <w:lsdException w:name="Colorful List Accent 2" w:semiHidden="0" w:uiPriority="72" w:unhideWhenUsed="0"/>
-    <w:lsdException w:name="Colorful Grid Accent 2" w:semiHidden="0" w:uiPriority="73" w:unhideWhenUsed="0"/>
-    <w:lsdException w:name="Light Shading Accent 3" w:semiHidden="0" w:uiPriority="60" w:unhideWhenUsed="0"/>
-    <w:lsdException w:name="Light List Accent 3" w:semiHidden="0" w:uiPriority="61" w:unhideWhenUsed="0"/>
-    <w:lsdException w:name="Light Grid Accent 3" w:semiHidden="0" w:uiPriority="62" w:unhideWhenUsed="0"/>
-    <w:lsdException w:name="Medium Shading 1 Accent 3" w:semiHidden="0" w:uiPriority="63" w:unhideWhenUsed="0"/>
-    <w:lsdException w:name="Medium Shading 2 Accent 3" w:semiHidden="0" w:uiPriority="64" w:unhideWhenUsed="0"/>
-    <w:lsdException w:name="Medium List 1 Accent 3" w:semiHidden="0" w:uiPriority="65" w:unhideWhenUsed="0"/>
-    <w:lsdException w:name="Medium List 2 Accent 3" w:semiHidden="0" w:uiPriority="66" w:unhideWhenUsed="0"/>
-    <w:lsdException w:name="Medium Grid 1 Accent 3" w:semiHidden="0" w:uiPriority="67" w:unhideWhenUsed="0"/>
-    <w:lsdException w:name="Medium Grid 2 Accent 3" w:semiHidden="0" w:uiPriority="68" w:unhideWhenUsed="0"/>
-    <w:lsdException w:name="Medium Grid 3 Accent 3" w:semiHidden="0" w:uiPriority="69" w:unhideWhenUsed="0"/>
-    <w:lsdException w:name="Dark List Accent 3" w:semiHidden="0" w:uiPriority="70" w:unhideWhenUsed="0"/>
-    <w:lsdException w:name="Colorful Shading Accent 3" w:semiHidden="0" w:uiPriority="71" w:unhideWhenUsed="0"/>
-    <w:lsdException w:name="Colorful List Accent 3" w:semiHidden="0" w:uiPriority="72" w:unhideWhenUsed="0"/>
-    <w:lsdException w:name="Colorful Grid Accent 3" w:semiHidden="0" w:uiPriority="73" w:unhideWhenUsed="0"/>
-    <w:lsdException w:name="Light Shading Accent 4" w:semiHidden="0" w:uiPriority="60" w:unhideWhenUsed="0"/>
-    <w:lsdException w:name="Light List Accent 4" w:semiHidden="0" w:uiPriority="61" w:unhideWhenUsed="0"/>
-    <w:lsdException w:name="Light Grid Accent 4" w:semiHidden="0" w:uiPriority="62" w:unhideWhenUsed="0"/>
-    <w:lsdException w:name="Medium Shading 1 Accent 4" w:semiHidden="0" w:uiPriority="63" w:unhideWhenUsed="0"/>
-    <w:lsdException w:name="Medium Shading 2 Accent 4" w:semiHidden="0" w:uiPriority="64" w:unhideWhenUsed="0"/>
-    <w:lsdException w:name="Medium List 1 Accent 4" w:semiHidden="0" w:uiPriority="65" w:unhideWhenUsed="0"/>
-    <w:lsdException w:name="Medium List 2 Accent 4" w:semiHidden="0" w:uiPriority="66" w:unhideWhenUsed="0"/>
-    <w:lsdException w:name="Medium Grid 1 Accent 4" w:semiHidden="0" w:uiPriority="67" w:unhideWhenUsed="0"/>
-    <w:lsdException w:name="Medium Grid 2 Accent 4" w:semiHidden="0" w:uiPriority="68" w:unhideWhenUsed="0"/>
-    <w:lsdException w:name="Medium Grid 3 Accent 4" w:semiHidden="0" w:uiPriority="69" w:unhideWhenUsed="0"/>
-    <w:lsdException w:name="Dark List Accent 4" w:semiHidden="0" w:uiPriority="70" w:unhideWhenUsed="0"/>
-    <w:lsdException w:name="Colorful Shading Accent 4" w:semiHidden="0" w:uiPriority="71" w:unhideWhenUsed="0"/>
-    <w:lsdException w:name="Colorful List Accent 4" w:semiHidden="0" w:uiPriority="72" w:unhideWhenUsed="0"/>
-    <w:lsdException w:name="Colorful Grid Accent 4" w:semiHidden="0" w:uiPriority="73" w:unhideWhenUsed="0"/>
-    <w:lsdException w:name="Light Shading Accent 5" w:semiHidden="0" w:uiPriority="60" w:unhideWhenUsed="0"/>
-    <w:lsdException w:name="Light List Accent 5" w:semiHidden="0" w:uiPriority="61" w:unhideWhenUsed="0"/>
-    <w:lsdException w:name="Light Grid Accent 5" w:semiHidden="0" w:uiPriority="62" w:unhideWhenUsed="0"/>
-    <w:lsdException w:name="Medium Shading 1 Accent 5" w:semiHidden="0" w:uiPriority="63" w:unhideWhenUsed="0"/>
-    <w:lsdException w:name="Medium Shading 2 Accent 5" w:semiHidden="0" w:uiPriority="64" w:unhideWhenUsed="0"/>
-    <w:lsdException w:name="Medium List 1 Accent 5" w:semiHidden="0" w:uiPriority="65" w:unhideWhenUsed="0"/>
-    <w:lsdException w:name="Medium List 2 Accent 5" w:semiHidden="0" w:uiPriority="66" w:unhideWhenUsed="0"/>
-    <w:lsdException w:name="Medium Grid 1 Accent 5" w:semiHidden="0" w:uiPriority="67" w:unhideWhenUsed="0"/>
-    <w:lsdException w:name="Medium Grid 2 Accent 5" w:semiHidden="0" w:uiPriority="68" w:unhideWhenUsed="0"/>
-    <w:lsdException w:name="Medium Grid 3 Accent 5" w:semiHidden="0" w:uiPriority="69" w:unhideWhenUsed="0"/>
-    <w:lsdException w:name="Dark List Accent 5" w:semiHidden="0" w:uiPriority="70" w:unhideWhenUsed="0"/>
-    <w:lsdException w:name="Colorful Shading Accent 5" w:semiHidden="0" w:uiPriority="71" w:unhideWhenUsed="0"/>
-    <w:lsdException w:name="Colorful List Accent 5" w:semiHidden="0" w:uiPriority="72" w:unhideWhenUsed="0"/>
-    <w:lsdException w:name="Colorful Grid Accent 5" w:semiHidden="0" w:uiPriority="73" w:unhideWhenUsed="0"/>
-    <w:lsdException w:name="Light Shading Accent 6" w:semiHidden="0" w:uiPriority="60" w:unhideWhenUsed="0"/>
-    <w:lsdException w:name="Light List Accent 6" w:semiHidden="0" w:uiPriority="61" w:unhideWhenUsed="0"/>
-    <w:lsdException w:name="Light Grid Accent 6" w:semiHidden="0" w:uiPriority="62" w:unhideWhenUsed="0"/>
-    <w:lsdException w:name="Medium Shading 1 Accent 6" w:semiHidden="0" w:uiPriority="63" w:unhideWhenUsed="0"/>
-    <w:lsdException w:name="Medium Shading 2 Accent 6" w:semiHidden="0" w:uiPriority="64" w:unhideWhenUsed="0"/>
-    <w:lsdException w:name="Medium List 1 Accent 6" w:semiHidden="0" w:uiPriority="65" w:unhideWhenUsed="0"/>
-    <w:lsdException w:name="Medium List 2 Accent 6" w:semiHidden="0" w:uiPriority="66" w:unhideWhenUsed="0"/>
-    <w:lsdException w:name="Medium Grid 1 Accent 6" w:semiHidden="0" w:uiPriority="67" w:unhideWhenUsed="0"/>
-    <w:lsdException w:name="Medium Grid 2 Accent 6" w:semiHidden="0" w:uiPriority="68" w:unhideWhenUsed="0"/>
-    <w:lsdException w:name="Medium Grid 3 Accent 6" w:semiHidden="0" w:uiPriority="69" w:unhideWhenUsed="0"/>
-    <w:lsdException w:name="Dark List Accent 6" w:semiHidden="0" w:uiPriority="70" w:unhideWhenUsed="0"/>
-    <w:lsdException w:name="Colorful Shading Accent 6" w:semiHidden="0" w:uiPriority="71" w:unhideWhenUsed="0"/>
-    <w:lsdException w:name="Colorful List Accent 6" w:semiHidden="0" w:uiPriority="72" w:unhideWhenUsed="0"/>
-    <w:lsdException w:name="Colorful Grid Accent 6" w:semiHidden="0" w:uiPriority="73" w:unhideWhenUsed="0"/>
-    <w:lsdException w:name="Subtle Emphasis" w:semiHidden="0" w:uiPriority="19" w:unhideWhenUsed="0" w:qFormat="1"/>
-    <w:lsdException w:name="Intense Emphasis" w:semiHidden="0" w:uiPriority="21" w:unhideWhenUsed="0" w:qFormat="1"/>
-    <w:lsdException w:name="Subtle Reference" w:semiHidden="0" w:uiPriority="31" w:unhideWhenUsed="0" w:qFormat="1"/>
-    <w:lsdException w:name="Intense Reference" w:semiHidden="0" w:uiPriority="32" w:unhideWhenUsed="0" w:qFormat="1"/>
-    <w:lsdException w:name="Book Title" w:semiHidden="0" w:uiPriority="33" w:unhideWhenUsed="0" w:qFormat="1"/>
-    <w:lsdException w:name="Bibliography" w:uiPriority="37"/>
-    <w:lsdException w:name="TOC Heading" w:uiPriority="39" w:qFormat="1"/>
-  </w:latentStyles>
-  <w:style w:type="paragraph" w:default="1" w:styleId="Normal">
-    <w:name w:val="Normal"/>
-    <w:qFormat/>
-  </w:style>
-  <w:style w:type="character" w:default="1" w:styleId="DefaultParagraphFont">
-    <w:name w:val="Default Paragraph Font"/>
-    <w:uiPriority w:val="1"/>
-    <w:semiHidden/>
-    <w:unhideWhenUsed/>
-  </w:style>
-  <w:style w:type="table" w:default="1" w:styleId="TableNormal">
-    <w:name w:val="Normal Table"/>
-    <w:uiPriority w:val="99"/>
-    <w:semiHidden/>
-    <w:unhideWhenUsed/>
-    <w:qFormat/>
-    <w:tblPr>
-      <w:tblInd w:w="0" w:type="dxa"/>
-      <w:tblCellMar>
-        <w:top w:w="0" w:type="dxa"/>
-        <w:left w:w="108" w:type="dxa"/>
-        <w:bottom w:w="0" w:type="dxa"/>
-        <w:right w:w="108" w:type="dxa"/>
-      </w:tblCellMar>
-    </w:tblPr>
-  </w:style>
-  <w:style w:type="numbering" w:default="1" w:styleId="NoList">
-    <w:name w:val="No List"/>
-    <w:uiPriority w:val="99"/>
-    <w:semiHidden/>
-    <w:unhideWhenUsed/>
-  </w:style>
-  <w:style w:type="character" w:styleId="PlaceholderText">
-    <w:name w:val="Placeholder Text"/>
-    <w:basedOn w:val="DefaultParagraphFont"/>
-    <w:uiPriority w:val="99"/>
-    <w:semiHidden/>
-    <w:rsid w:val="0037308C"/>
-    <w:rPr>
-      <w:color w:val="808080"/>
-    </w:rPr>
-  </w:style>
-</w:styles>
-</file>
-
-<file path=word/glossary/webSettings.xml><?xml version="1.0" encoding="utf-8"?>
-<w:webSettings xmlns:r="http://schemas.openxmlformats.org/officeDocument/2006/relationships" xmlns:w="http://schemas.openxmlformats.org/wordprocessingml/2006/main">
-  <w:optimizeForBrowser/>
-</w:webSettings>
 </file>
 
 <file path=word/theme/theme1.xml><?xml version="1.0" encoding="utf-8"?>
@@ -43163,7 +40893,7 @@
   <a:extraClrSchemeLst/>
   <a:extLst>
     <a:ext uri="{05A4C25C-085E-4340-85A3-A5531E510DB2}">
-      <thm15:themeFamily xmlns:thm15="http://schemas.microsoft.com/office/thememl/2012/main" xmlns="" name="Office Theme" id="{62F939B6-93AF-4DB8-9C6B-D6C7DFDC589F}" vid="{4A3C46E8-61CC-4603-A589-7422A47A8E4A}"/>
+      <thm15:themeFamily xmlns:thm15="http://schemas.microsoft.com/office/thememl/2012/main" name="Office Theme" id="{62F939B6-93AF-4DB8-9C6B-D6C7DFDC589F}" vid="{4A3C46E8-61CC-4603-A589-7422A47A8E4A}"/>
     </a:ext>
   </a:extLst>
 </a:theme>
@@ -43174,7 +40904,7 @@
 </file>
 
 <file path=customXml/itemProps1.xml><?xml version="1.0" encoding="utf-8"?>
-<ds:datastoreItem xmlns:ds="http://schemas.openxmlformats.org/officeDocument/2006/customXml" ds:itemID="{1C02E988-85E5-487F-A213-059A41E815ED}">
+<ds:datastoreItem xmlns:ds="http://schemas.openxmlformats.org/officeDocument/2006/customXml" ds:itemID="{917AE36B-BA5D-4FCC-939F-D66E48597768}">
   <ds:schemaRefs>
     <ds:schemaRef ds:uri="http://schemas.openxmlformats.org/officeDocument/2006/bibliography"/>
   </ds:schemaRefs>

</xml_diff>